<commit_message>
Stavljeni sekvencijski dijagrami u dokumentaciju
</commit_message>
<xml_diff>
--- a/Dokumentacija/Dokumentacija.docx
+++ b/Dokumentacija/Dokumentacija.docx
@@ -2323,8 +2323,6 @@
           <w:szCs w:val="24"/>
         </w:rPr>
       </w:pPr>
-      <w:bookmarkStart w:id="2" w:name="_GoBack"/>
-      <w:bookmarkEnd w:id="2"/>
     </w:p>
     <w:p>
       <w:pPr>
@@ -2472,7 +2470,7 @@
           <w:szCs w:val="28"/>
         </w:rPr>
       </w:pPr>
-      <w:bookmarkStart w:id="3" w:name="_Toc496629135"/>
+      <w:bookmarkStart w:id="2" w:name="_Toc496629135"/>
       <w:r>
         <w:rPr>
           <w:rFonts w:ascii="Arial" w:hAnsi="Arial" w:cs="Arial"/>
@@ -2483,7 +2481,7 @@
         </w:rPr>
         <w:t>Funkcionalni zahtjevi</w:t>
       </w:r>
-      <w:bookmarkEnd w:id="3"/>
+      <w:bookmarkEnd w:id="2"/>
     </w:p>
     <w:p>
       <w:pPr>
@@ -7071,11 +7069,1049 @@
         </w:rPr>
       </w:pPr>
     </w:p>
+    <w:p>
+      <w:pPr>
+        <w:rPr>
+          <w:sz w:val="28"/>
+          <w:szCs w:val="28"/>
+        </w:rPr>
+      </w:pPr>
+    </w:p>
+    <w:p>
+      <w:pPr>
+        <w:rPr>
+          <w:sz w:val="28"/>
+          <w:szCs w:val="28"/>
+        </w:rPr>
+      </w:pPr>
+    </w:p>
+    <w:p>
+      <w:pPr>
+        <w:rPr>
+          <w:sz w:val="28"/>
+          <w:szCs w:val="28"/>
+        </w:rPr>
+      </w:pPr>
+    </w:p>
+    <w:p>
+      <w:pPr>
+        <w:rPr>
+          <w:sz w:val="28"/>
+          <w:szCs w:val="28"/>
+        </w:rPr>
+      </w:pPr>
+    </w:p>
+    <w:p>
+      <w:pPr>
+        <w:rPr>
+          <w:sz w:val="28"/>
+          <w:szCs w:val="28"/>
+        </w:rPr>
+      </w:pPr>
+    </w:p>
+    <w:p>
+      <w:pPr>
+        <w:rPr>
+          <w:sz w:val="28"/>
+          <w:szCs w:val="28"/>
+        </w:rPr>
+      </w:pPr>
+    </w:p>
+    <w:p>
+      <w:pPr>
+        <w:rPr>
+          <w:sz w:val="28"/>
+          <w:szCs w:val="28"/>
+        </w:rPr>
+      </w:pPr>
+    </w:p>
+    <w:p>
+      <w:pPr>
+        <w:rPr>
+          <w:sz w:val="28"/>
+          <w:szCs w:val="28"/>
+        </w:rPr>
+      </w:pPr>
+    </w:p>
+    <w:p>
+      <w:pPr>
+        <w:rPr>
+          <w:sz w:val="28"/>
+          <w:szCs w:val="28"/>
+        </w:rPr>
+      </w:pPr>
+    </w:p>
+    <w:p>
+      <w:pPr>
+        <w:rPr>
+          <w:rFonts w:ascii="Arial" w:hAnsi="Arial" w:cs="Arial"/>
+          <w:b/>
+          <w:sz w:val="24"/>
+          <w:szCs w:val="24"/>
+        </w:rPr>
+      </w:pPr>
+    </w:p>
+    <w:p>
+      <w:pPr>
+        <w:rPr>
+          <w:rFonts w:ascii="Arial" w:hAnsi="Arial" w:cs="Arial"/>
+          <w:b/>
+          <w:sz w:val="24"/>
+          <w:szCs w:val="24"/>
+        </w:rPr>
+      </w:pPr>
+      <w:r>
+        <w:rPr>
+          <w:rFonts w:ascii="Arial" w:hAnsi="Arial" w:cs="Arial"/>
+          <w:b/>
+          <w:sz w:val="24"/>
+          <w:szCs w:val="24"/>
+        </w:rPr>
+        <w:lastRenderedPageBreak/>
+        <w:t>Sekvencijski dijagrami:</w:t>
+      </w:r>
+    </w:p>
+    <w:p>
+      <w:pPr>
+        <w:rPr>
+          <w:rFonts w:ascii="Arial" w:hAnsi="Arial" w:cs="Arial"/>
+          <w:b/>
+          <w:sz w:val="24"/>
+          <w:szCs w:val="24"/>
+        </w:rPr>
+      </w:pPr>
+    </w:p>
+    <w:p>
+      <w:pPr>
+        <w:rPr>
+          <w:rFonts w:ascii="Arial" w:hAnsi="Arial" w:cs="Arial"/>
+          <w:i/>
+          <w:sz w:val="24"/>
+          <w:szCs w:val="24"/>
+        </w:rPr>
+      </w:pPr>
+      <w:r>
+        <w:rPr>
+          <w:rFonts w:ascii="Arial" w:hAnsi="Arial" w:cs="Arial"/>
+          <w:b/>
+          <w:sz w:val="24"/>
+          <w:szCs w:val="24"/>
+        </w:rPr>
+        <w:t>Obrazac uporabe UC1</w:t>
+      </w:r>
+      <w:r>
+        <w:rPr>
+          <w:rFonts w:ascii="Arial" w:hAnsi="Arial" w:cs="Arial"/>
+          <w:b/>
+          <w:sz w:val="24"/>
+          <w:szCs w:val="24"/>
+        </w:rPr>
+        <w:t xml:space="preserve"> </w:t>
+      </w:r>
+      <w:r>
+        <w:rPr>
+          <w:rFonts w:ascii="Arial" w:hAnsi="Arial" w:cs="Arial"/>
+          <w:i/>
+          <w:sz w:val="24"/>
+          <w:szCs w:val="24"/>
+        </w:rPr>
+        <w:t>(Brisanje Dnevnika):</w:t>
+      </w:r>
+    </w:p>
+    <w:p>
+      <w:pPr>
+        <w:rPr>
+          <w:rFonts w:ascii="Arial" w:hAnsi="Arial" w:cs="Arial"/>
+          <w:b/>
+          <w:sz w:val="24"/>
+          <w:szCs w:val="24"/>
+        </w:rPr>
+      </w:pPr>
+      <w:r>
+        <w:rPr>
+          <w:rFonts w:ascii="Arial" w:hAnsi="Arial" w:cs="Arial"/>
+          <w:sz w:val="24"/>
+          <w:szCs w:val="24"/>
+        </w:rPr>
+        <w:t>Registrirani korisnik dohvaća iz baze podataka listu dnevnika. Baza podataka povratno korisniku prikazuje cjelokupnu listu postojećih dnevnika. Korisnik zatim odabire dnevnik koji želi obrisati. Ukoliko korisnik ima ovlasti za to, dnevnik se uklanja iz baze podataka koja šalje povratnu informaciju o uspješnosti natrag korisniku.</w:t>
+      </w:r>
+    </w:p>
+    <w:p>
+      <w:pPr>
+        <w:rPr>
+          <w:rFonts w:ascii="Arial" w:hAnsi="Arial" w:cs="Arial"/>
+          <w:b/>
+          <w:sz w:val="24"/>
+          <w:szCs w:val="24"/>
+        </w:rPr>
+      </w:pPr>
+      <w:r>
+        <w:rPr>
+          <w:noProof/>
+        </w:rPr>
+        <w:drawing>
+          <wp:inline distT="0" distB="0" distL="0" distR="0" wp14:anchorId="7C05E6BA" wp14:editId="6628EBC2">
+            <wp:extent cx="5760720" cy="3973830"/>
+            <wp:effectExtent l="0" t="0" r="0" b="7620"/>
+            <wp:docPr id="1" name="Picture 1"/>
+            <wp:cNvGraphicFramePr>
+              <a:graphicFrameLocks xmlns:a="http://schemas.openxmlformats.org/drawingml/2006/main" noChangeAspect="1"/>
+            </wp:cNvGraphicFramePr>
+            <a:graphic xmlns:a="http://schemas.openxmlformats.org/drawingml/2006/main">
+              <a:graphicData uri="http://schemas.openxmlformats.org/drawingml/2006/picture">
+                <pic:pic xmlns:pic="http://schemas.openxmlformats.org/drawingml/2006/picture">
+                  <pic:nvPicPr>
+                    <pic:cNvPr id="1" name=""/>
+                    <pic:cNvPicPr/>
+                  </pic:nvPicPr>
+                  <pic:blipFill>
+                    <a:blip r:embed="rId12"/>
+                    <a:stretch>
+                      <a:fillRect/>
+                    </a:stretch>
+                  </pic:blipFill>
+                  <pic:spPr>
+                    <a:xfrm>
+                      <a:off x="0" y="0"/>
+                      <a:ext cx="5760720" cy="3973830"/>
+                    </a:xfrm>
+                    <a:prstGeom prst="rect">
+                      <a:avLst/>
+                    </a:prstGeom>
+                  </pic:spPr>
+                </pic:pic>
+              </a:graphicData>
+            </a:graphic>
+          </wp:inline>
+        </w:drawing>
+      </w:r>
+    </w:p>
+    <w:p>
+      <w:pPr>
+        <w:rPr>
+          <w:rFonts w:ascii="Arial" w:hAnsi="Arial" w:cs="Arial"/>
+          <w:b/>
+          <w:sz w:val="24"/>
+          <w:szCs w:val="24"/>
+        </w:rPr>
+      </w:pPr>
+    </w:p>
+    <w:p>
+      <w:pPr>
+        <w:rPr>
+          <w:rFonts w:ascii="Arial" w:hAnsi="Arial" w:cs="Arial"/>
+          <w:b/>
+          <w:sz w:val="24"/>
+          <w:szCs w:val="24"/>
+        </w:rPr>
+      </w:pPr>
+    </w:p>
+    <w:p>
+      <w:pPr>
+        <w:rPr>
+          <w:rFonts w:ascii="Arial" w:hAnsi="Arial" w:cs="Arial"/>
+          <w:b/>
+          <w:sz w:val="24"/>
+          <w:szCs w:val="24"/>
+        </w:rPr>
+      </w:pPr>
+    </w:p>
+    <w:p>
+      <w:pPr>
+        <w:rPr>
+          <w:rFonts w:ascii="Arial" w:hAnsi="Arial" w:cs="Arial"/>
+          <w:b/>
+          <w:sz w:val="24"/>
+          <w:szCs w:val="24"/>
+        </w:rPr>
+      </w:pPr>
+    </w:p>
+    <w:p>
+      <w:pPr>
+        <w:rPr>
+          <w:rFonts w:ascii="Arial" w:hAnsi="Arial" w:cs="Arial"/>
+          <w:b/>
+          <w:sz w:val="24"/>
+          <w:szCs w:val="24"/>
+        </w:rPr>
+      </w:pPr>
+    </w:p>
+    <w:p>
+      <w:pPr>
+        <w:rPr>
+          <w:rFonts w:ascii="Arial" w:hAnsi="Arial" w:cs="Arial"/>
+          <w:b/>
+          <w:sz w:val="24"/>
+          <w:szCs w:val="24"/>
+        </w:rPr>
+      </w:pPr>
+    </w:p>
+    <w:p>
+      <w:pPr>
+        <w:rPr>
+          <w:rFonts w:ascii="Arial" w:hAnsi="Arial" w:cs="Arial"/>
+          <w:b/>
+          <w:sz w:val="24"/>
+          <w:szCs w:val="24"/>
+        </w:rPr>
+      </w:pPr>
+    </w:p>
+    <w:p>
+      <w:pPr>
+        <w:rPr>
+          <w:rFonts w:ascii="Arial" w:hAnsi="Arial" w:cs="Arial"/>
+          <w:b/>
+          <w:sz w:val="24"/>
+          <w:szCs w:val="24"/>
+        </w:rPr>
+      </w:pPr>
+    </w:p>
+    <w:p>
+      <w:pPr>
+        <w:rPr>
+          <w:rFonts w:ascii="Arial" w:hAnsi="Arial" w:cs="Arial"/>
+          <w:sz w:val="24"/>
+          <w:szCs w:val="24"/>
+        </w:rPr>
+      </w:pPr>
+      <w:r>
+        <w:rPr>
+          <w:rFonts w:ascii="Arial" w:hAnsi="Arial" w:cs="Arial"/>
+          <w:b/>
+          <w:sz w:val="24"/>
+          <w:szCs w:val="24"/>
+        </w:rPr>
+        <w:lastRenderedPageBreak/>
+        <w:t xml:space="preserve">Obrazac uporabe UC2 </w:t>
+      </w:r>
+      <w:r>
+        <w:rPr>
+          <w:rFonts w:ascii="Arial" w:hAnsi="Arial" w:cs="Arial"/>
+          <w:i/>
+          <w:sz w:val="24"/>
+          <w:szCs w:val="24"/>
+        </w:rPr>
+        <w:t>(Pregled i analiza dnevnika)</w:t>
+      </w:r>
+      <w:r>
+        <w:rPr>
+          <w:rFonts w:ascii="Arial" w:hAnsi="Arial" w:cs="Arial"/>
+          <w:sz w:val="24"/>
+          <w:szCs w:val="24"/>
+        </w:rPr>
+        <w:t>:</w:t>
+      </w:r>
+    </w:p>
+    <w:p>
+      <w:pPr>
+        <w:rPr>
+          <w:rFonts w:ascii="Arial" w:hAnsi="Arial" w:cs="Arial"/>
+          <w:sz w:val="24"/>
+          <w:szCs w:val="24"/>
+        </w:rPr>
+      </w:pPr>
+      <w:r>
+        <w:rPr>
+          <w:rFonts w:ascii="Arial" w:hAnsi="Arial" w:cs="Arial"/>
+          <w:sz w:val="24"/>
+          <w:szCs w:val="24"/>
+        </w:rPr>
+        <w:t xml:space="preserve">Registrirani korisnik </w:t>
+      </w:r>
+      <w:r>
+        <w:rPr>
+          <w:rFonts w:ascii="Arial" w:hAnsi="Arial" w:cs="Arial"/>
+          <w:sz w:val="24"/>
+          <w:szCs w:val="24"/>
+        </w:rPr>
+        <w:t>šalje web aplikaciji zahtjev za dohvat liste dnevnika. Aplikacija dohvaća trenutnu listu dnevika iz baze podataka te ih prikazuje korisniku.</w:t>
+      </w:r>
+      <w:r>
+        <w:rPr>
+          <w:rFonts w:ascii="Arial" w:hAnsi="Arial" w:cs="Arial"/>
+          <w:sz w:val="24"/>
+          <w:szCs w:val="24"/>
+        </w:rPr>
+        <w:t xml:space="preserve"> Zatim, korisnik odabire željen dnevnik za prikaz njegovih detalja, kojeg zatim aplikacija dohvaća iz baze podataka i poslužuje korisniku.</w:t>
+      </w:r>
+    </w:p>
+    <w:p>
+      <w:pPr>
+        <w:rPr>
+          <w:rFonts w:ascii="Arial" w:hAnsi="Arial" w:cs="Arial"/>
+          <w:sz w:val="24"/>
+          <w:szCs w:val="24"/>
+        </w:rPr>
+      </w:pPr>
+      <w:r>
+        <w:rPr>
+          <w:noProof/>
+        </w:rPr>
+        <w:drawing>
+          <wp:inline distT="0" distB="0" distL="0" distR="0" wp14:anchorId="4403D42D" wp14:editId="3DD8BD38">
+            <wp:extent cx="5760720" cy="4110355"/>
+            <wp:effectExtent l="0" t="0" r="0" b="4445"/>
+            <wp:docPr id="3" name="Picture 3"/>
+            <wp:cNvGraphicFramePr>
+              <a:graphicFrameLocks xmlns:a="http://schemas.openxmlformats.org/drawingml/2006/main" noChangeAspect="1"/>
+            </wp:cNvGraphicFramePr>
+            <a:graphic xmlns:a="http://schemas.openxmlformats.org/drawingml/2006/main">
+              <a:graphicData uri="http://schemas.openxmlformats.org/drawingml/2006/picture">
+                <pic:pic xmlns:pic="http://schemas.openxmlformats.org/drawingml/2006/picture">
+                  <pic:nvPicPr>
+                    <pic:cNvPr id="1" name=""/>
+                    <pic:cNvPicPr/>
+                  </pic:nvPicPr>
+                  <pic:blipFill>
+                    <a:blip r:embed="rId13"/>
+                    <a:stretch>
+                      <a:fillRect/>
+                    </a:stretch>
+                  </pic:blipFill>
+                  <pic:spPr>
+                    <a:xfrm>
+                      <a:off x="0" y="0"/>
+                      <a:ext cx="5760720" cy="4110355"/>
+                    </a:xfrm>
+                    <a:prstGeom prst="rect">
+                      <a:avLst/>
+                    </a:prstGeom>
+                  </pic:spPr>
+                </pic:pic>
+              </a:graphicData>
+            </a:graphic>
+          </wp:inline>
+        </w:drawing>
+      </w:r>
+    </w:p>
+    <w:p>
+      <w:pPr>
+        <w:rPr>
+          <w:rFonts w:ascii="Arial" w:hAnsi="Arial" w:cs="Arial"/>
+          <w:sz w:val="24"/>
+          <w:szCs w:val="24"/>
+        </w:rPr>
+      </w:pPr>
+    </w:p>
+    <w:p>
+      <w:pPr>
+        <w:rPr>
+          <w:rFonts w:ascii="Arial" w:hAnsi="Arial" w:cs="Arial"/>
+          <w:sz w:val="24"/>
+          <w:szCs w:val="24"/>
+        </w:rPr>
+      </w:pPr>
+    </w:p>
+    <w:p>
+      <w:pPr>
+        <w:rPr>
+          <w:rFonts w:ascii="Arial" w:hAnsi="Arial" w:cs="Arial"/>
+          <w:sz w:val="24"/>
+          <w:szCs w:val="24"/>
+        </w:rPr>
+      </w:pPr>
+    </w:p>
+    <w:p>
+      <w:pPr>
+        <w:rPr>
+          <w:rFonts w:ascii="Arial" w:hAnsi="Arial" w:cs="Arial"/>
+          <w:sz w:val="24"/>
+          <w:szCs w:val="24"/>
+        </w:rPr>
+      </w:pPr>
+    </w:p>
+    <w:p>
+      <w:pPr>
+        <w:rPr>
+          <w:rFonts w:ascii="Arial" w:hAnsi="Arial" w:cs="Arial"/>
+          <w:sz w:val="24"/>
+          <w:szCs w:val="24"/>
+        </w:rPr>
+      </w:pPr>
+    </w:p>
+    <w:p>
+      <w:pPr>
+        <w:rPr>
+          <w:rFonts w:ascii="Arial" w:hAnsi="Arial" w:cs="Arial"/>
+          <w:sz w:val="24"/>
+          <w:szCs w:val="24"/>
+        </w:rPr>
+      </w:pPr>
+    </w:p>
+    <w:p>
+      <w:pPr>
+        <w:rPr>
+          <w:rFonts w:ascii="Arial" w:hAnsi="Arial" w:cs="Arial"/>
+          <w:sz w:val="24"/>
+          <w:szCs w:val="24"/>
+        </w:rPr>
+      </w:pPr>
+    </w:p>
+    <w:p>
+      <w:pPr>
+        <w:rPr>
+          <w:rFonts w:ascii="Arial" w:hAnsi="Arial" w:cs="Arial"/>
+          <w:sz w:val="24"/>
+          <w:szCs w:val="24"/>
+        </w:rPr>
+      </w:pPr>
+    </w:p>
+    <w:p>
+      <w:pPr>
+        <w:rPr>
+          <w:rFonts w:ascii="Arial" w:hAnsi="Arial" w:cs="Arial"/>
+          <w:sz w:val="24"/>
+          <w:szCs w:val="24"/>
+        </w:rPr>
+      </w:pPr>
+    </w:p>
+    <w:p>
+      <w:pPr>
+        <w:rPr>
+          <w:rFonts w:ascii="Arial" w:hAnsi="Arial" w:cs="Arial"/>
+          <w:sz w:val="24"/>
+          <w:szCs w:val="24"/>
+        </w:rPr>
+      </w:pPr>
+    </w:p>
+    <w:p>
+      <w:pPr>
+        <w:rPr>
+          <w:rFonts w:ascii="Arial" w:hAnsi="Arial" w:cs="Arial"/>
+          <w:sz w:val="24"/>
+          <w:szCs w:val="24"/>
+        </w:rPr>
+      </w:pPr>
+      <w:r>
+        <w:rPr>
+          <w:rFonts w:ascii="Arial" w:hAnsi="Arial" w:cs="Arial"/>
+          <w:b/>
+          <w:sz w:val="24"/>
+          <w:szCs w:val="24"/>
+        </w:rPr>
+        <w:lastRenderedPageBreak/>
+        <w:t>Obrazac uporabe UC3</w:t>
+      </w:r>
+      <w:r>
+        <w:rPr>
+          <w:rFonts w:ascii="Arial" w:hAnsi="Arial" w:cs="Arial"/>
+          <w:b/>
+          <w:sz w:val="24"/>
+          <w:szCs w:val="24"/>
+        </w:rPr>
+        <w:t xml:space="preserve"> </w:t>
+      </w:r>
+      <w:r>
+        <w:rPr>
+          <w:rFonts w:ascii="Arial" w:hAnsi="Arial" w:cs="Arial"/>
+          <w:i/>
+          <w:sz w:val="24"/>
+          <w:szCs w:val="24"/>
+        </w:rPr>
+        <w:t>(Pregled najboljih rezultata)</w:t>
+      </w:r>
+      <w:r>
+        <w:rPr>
+          <w:rFonts w:ascii="Arial" w:hAnsi="Arial" w:cs="Arial"/>
+          <w:sz w:val="24"/>
+          <w:szCs w:val="24"/>
+        </w:rPr>
+        <w:t>:</w:t>
+      </w:r>
+    </w:p>
+    <w:p>
+      <w:pPr>
+        <w:rPr>
+          <w:rFonts w:ascii="Arial" w:hAnsi="Arial" w:cs="Arial"/>
+          <w:sz w:val="24"/>
+          <w:szCs w:val="24"/>
+        </w:rPr>
+      </w:pPr>
+      <w:r>
+        <w:rPr>
+          <w:rFonts w:ascii="Arial" w:hAnsi="Arial" w:cs="Arial"/>
+          <w:sz w:val="24"/>
+          <w:szCs w:val="24"/>
+        </w:rPr>
+        <w:t>Korisnik putem Web aplikacije šalje upit za pregled najboljih rezultata za odabranu operaciju i klasu. Aplikacija, ukoliko podatci postoje, dohvaća iz baze podataka listu najboljih rezultata i u konačnici je prikazuje korisniku.</w:t>
+      </w:r>
+    </w:p>
+    <w:p>
+      <w:pPr>
+        <w:rPr>
+          <w:rFonts w:ascii="Arial" w:hAnsi="Arial" w:cs="Arial"/>
+          <w:sz w:val="24"/>
+          <w:szCs w:val="24"/>
+        </w:rPr>
+      </w:pPr>
+      <w:r>
+        <w:rPr>
+          <w:noProof/>
+        </w:rPr>
+        <w:drawing>
+          <wp:inline distT="0" distB="0" distL="0" distR="0" wp14:anchorId="2F98F3A7" wp14:editId="2204E336">
+            <wp:extent cx="5760720" cy="3685540"/>
+            <wp:effectExtent l="0" t="0" r="0" b="0"/>
+            <wp:docPr id="7" name="Picture 7"/>
+            <wp:cNvGraphicFramePr>
+              <a:graphicFrameLocks xmlns:a="http://schemas.openxmlformats.org/drawingml/2006/main" noChangeAspect="1"/>
+            </wp:cNvGraphicFramePr>
+            <a:graphic xmlns:a="http://schemas.openxmlformats.org/drawingml/2006/main">
+              <a:graphicData uri="http://schemas.openxmlformats.org/drawingml/2006/picture">
+                <pic:pic xmlns:pic="http://schemas.openxmlformats.org/drawingml/2006/picture">
+                  <pic:nvPicPr>
+                    <pic:cNvPr id="1" name=""/>
+                    <pic:cNvPicPr/>
+                  </pic:nvPicPr>
+                  <pic:blipFill>
+                    <a:blip r:embed="rId14"/>
+                    <a:stretch>
+                      <a:fillRect/>
+                    </a:stretch>
+                  </pic:blipFill>
+                  <pic:spPr>
+                    <a:xfrm>
+                      <a:off x="0" y="0"/>
+                      <a:ext cx="5760720" cy="3685540"/>
+                    </a:xfrm>
+                    <a:prstGeom prst="rect">
+                      <a:avLst/>
+                    </a:prstGeom>
+                  </pic:spPr>
+                </pic:pic>
+              </a:graphicData>
+            </a:graphic>
+          </wp:inline>
+        </w:drawing>
+      </w:r>
+    </w:p>
+    <w:p>
+      <w:pPr>
+        <w:rPr>
+          <w:rFonts w:ascii="Arial" w:hAnsi="Arial" w:cs="Arial"/>
+          <w:sz w:val="24"/>
+          <w:szCs w:val="24"/>
+        </w:rPr>
+      </w:pPr>
+    </w:p>
+    <w:p>
+      <w:pPr>
+        <w:rPr>
+          <w:rFonts w:ascii="Arial" w:hAnsi="Arial" w:cs="Arial"/>
+          <w:sz w:val="24"/>
+          <w:szCs w:val="24"/>
+        </w:rPr>
+      </w:pPr>
+    </w:p>
+    <w:p>
+      <w:pPr>
+        <w:rPr>
+          <w:rFonts w:ascii="Arial" w:hAnsi="Arial" w:cs="Arial"/>
+          <w:sz w:val="24"/>
+          <w:szCs w:val="24"/>
+        </w:rPr>
+      </w:pPr>
+    </w:p>
+    <w:p>
+      <w:pPr>
+        <w:rPr>
+          <w:rFonts w:ascii="Arial" w:hAnsi="Arial" w:cs="Arial"/>
+          <w:sz w:val="24"/>
+          <w:szCs w:val="24"/>
+        </w:rPr>
+      </w:pPr>
+    </w:p>
+    <w:p>
+      <w:pPr>
+        <w:rPr>
+          <w:rFonts w:ascii="Arial" w:hAnsi="Arial" w:cs="Arial"/>
+          <w:sz w:val="24"/>
+          <w:szCs w:val="24"/>
+        </w:rPr>
+      </w:pPr>
+    </w:p>
+    <w:p>
+      <w:pPr>
+        <w:rPr>
+          <w:rFonts w:ascii="Arial" w:hAnsi="Arial" w:cs="Arial"/>
+          <w:sz w:val="24"/>
+          <w:szCs w:val="24"/>
+        </w:rPr>
+      </w:pPr>
+    </w:p>
+    <w:p>
+      <w:pPr>
+        <w:rPr>
+          <w:rFonts w:ascii="Arial" w:hAnsi="Arial" w:cs="Arial"/>
+          <w:sz w:val="24"/>
+          <w:szCs w:val="24"/>
+        </w:rPr>
+      </w:pPr>
+    </w:p>
+    <w:p>
+      <w:pPr>
+        <w:rPr>
+          <w:rFonts w:ascii="Arial" w:hAnsi="Arial" w:cs="Arial"/>
+          <w:sz w:val="24"/>
+          <w:szCs w:val="24"/>
+        </w:rPr>
+      </w:pPr>
+    </w:p>
+    <w:p>
+      <w:pPr>
+        <w:rPr>
+          <w:rFonts w:ascii="Arial" w:hAnsi="Arial" w:cs="Arial"/>
+          <w:sz w:val="24"/>
+          <w:szCs w:val="24"/>
+        </w:rPr>
+      </w:pPr>
+    </w:p>
+    <w:p>
+      <w:pPr>
+        <w:rPr>
+          <w:rFonts w:ascii="Arial" w:hAnsi="Arial" w:cs="Arial"/>
+          <w:sz w:val="24"/>
+          <w:szCs w:val="24"/>
+        </w:rPr>
+      </w:pPr>
+    </w:p>
+    <w:p>
+      <w:pPr>
+        <w:rPr>
+          <w:rFonts w:ascii="Arial" w:hAnsi="Arial" w:cs="Arial"/>
+          <w:sz w:val="24"/>
+          <w:szCs w:val="24"/>
+        </w:rPr>
+      </w:pPr>
+    </w:p>
+    <w:p>
+      <w:pPr>
+        <w:rPr>
+          <w:rFonts w:ascii="Arial" w:hAnsi="Arial" w:cs="Arial"/>
+          <w:sz w:val="24"/>
+          <w:szCs w:val="24"/>
+        </w:rPr>
+      </w:pPr>
+    </w:p>
+    <w:p>
+      <w:pPr>
+        <w:rPr>
+          <w:rFonts w:ascii="Arial" w:hAnsi="Arial" w:cs="Arial"/>
+          <w:sz w:val="24"/>
+          <w:szCs w:val="24"/>
+        </w:rPr>
+      </w:pPr>
+      <w:r>
+        <w:rPr>
+          <w:rFonts w:ascii="Arial" w:hAnsi="Arial" w:cs="Arial"/>
+          <w:b/>
+          <w:sz w:val="24"/>
+          <w:szCs w:val="24"/>
+        </w:rPr>
+        <w:lastRenderedPageBreak/>
+        <w:t xml:space="preserve">Obrazac uporabe UC4 </w:t>
+      </w:r>
+      <w:r>
+        <w:rPr>
+          <w:rFonts w:ascii="Arial" w:hAnsi="Arial" w:cs="Arial"/>
+          <w:i/>
+          <w:sz w:val="24"/>
+          <w:szCs w:val="24"/>
+        </w:rPr>
+        <w:t>(Prijenos dnevnika)</w:t>
+      </w:r>
+      <w:r>
+        <w:rPr>
+          <w:rFonts w:ascii="Arial" w:hAnsi="Arial" w:cs="Arial"/>
+          <w:sz w:val="24"/>
+          <w:szCs w:val="24"/>
+        </w:rPr>
+        <w:t>:</w:t>
+      </w:r>
+    </w:p>
+    <w:p>
+      <w:pPr>
+        <w:rPr>
+          <w:rFonts w:ascii="Arial" w:hAnsi="Arial" w:cs="Arial"/>
+          <w:sz w:val="24"/>
+          <w:szCs w:val="24"/>
+        </w:rPr>
+      </w:pPr>
+      <w:r>
+        <w:rPr>
+          <w:rFonts w:ascii="Arial" w:hAnsi="Arial" w:cs="Arial"/>
+          <w:sz w:val="24"/>
+          <w:szCs w:val="24"/>
+        </w:rPr>
+        <w:t xml:space="preserve">Registrirani korisnik aplikaciji šalje dnevnik u svrhu prijenosa u bazu podataka. Aplikacija provjerava ispravnost formata dnevnika. Ukoliko je format ispravan, dodaje dnevnik u bazu podataka i dojavljuje korisniku </w:t>
+      </w:r>
+      <w:r>
+        <w:rPr>
+          <w:rFonts w:ascii="Arial" w:hAnsi="Arial" w:cs="Arial"/>
+          <w:sz w:val="24"/>
+          <w:szCs w:val="24"/>
+        </w:rPr>
+        <w:t>da je prijenos uspješan. Ukoliko je format neispravan, aplikacija dojavljuje grešku korisniku.</w:t>
+      </w:r>
+    </w:p>
+    <w:p>
+      <w:pPr>
+        <w:rPr>
+          <w:rFonts w:ascii="Arial" w:hAnsi="Arial" w:cs="Arial"/>
+          <w:sz w:val="24"/>
+          <w:szCs w:val="24"/>
+        </w:rPr>
+      </w:pPr>
+      <w:r>
+        <w:rPr>
+          <w:noProof/>
+        </w:rPr>
+        <w:drawing>
+          <wp:inline distT="0" distB="0" distL="0" distR="0" wp14:anchorId="12B60034" wp14:editId="049EE3C6">
+            <wp:extent cx="5760720" cy="3991610"/>
+            <wp:effectExtent l="0" t="0" r="0" b="8890"/>
+            <wp:docPr id="8" name="Picture 8"/>
+            <wp:cNvGraphicFramePr>
+              <a:graphicFrameLocks xmlns:a="http://schemas.openxmlformats.org/drawingml/2006/main" noChangeAspect="1"/>
+            </wp:cNvGraphicFramePr>
+            <a:graphic xmlns:a="http://schemas.openxmlformats.org/drawingml/2006/main">
+              <a:graphicData uri="http://schemas.openxmlformats.org/drawingml/2006/picture">
+                <pic:pic xmlns:pic="http://schemas.openxmlformats.org/drawingml/2006/picture">
+                  <pic:nvPicPr>
+                    <pic:cNvPr id="1" name=""/>
+                    <pic:cNvPicPr/>
+                  </pic:nvPicPr>
+                  <pic:blipFill>
+                    <a:blip r:embed="rId15"/>
+                    <a:stretch>
+                      <a:fillRect/>
+                    </a:stretch>
+                  </pic:blipFill>
+                  <pic:spPr>
+                    <a:xfrm>
+                      <a:off x="0" y="0"/>
+                      <a:ext cx="5760720" cy="3991610"/>
+                    </a:xfrm>
+                    <a:prstGeom prst="rect">
+                      <a:avLst/>
+                    </a:prstGeom>
+                  </pic:spPr>
+                </pic:pic>
+              </a:graphicData>
+            </a:graphic>
+          </wp:inline>
+        </w:drawing>
+      </w:r>
+    </w:p>
+    <w:p>
+      <w:pPr>
+        <w:rPr>
+          <w:rFonts w:ascii="Arial" w:hAnsi="Arial" w:cs="Arial"/>
+          <w:sz w:val="24"/>
+          <w:szCs w:val="24"/>
+        </w:rPr>
+      </w:pPr>
+    </w:p>
+    <w:p>
+      <w:pPr>
+        <w:rPr>
+          <w:rFonts w:ascii="Arial" w:hAnsi="Arial" w:cs="Arial"/>
+          <w:sz w:val="24"/>
+          <w:szCs w:val="24"/>
+        </w:rPr>
+      </w:pPr>
+    </w:p>
+    <w:p>
+      <w:pPr>
+        <w:rPr>
+          <w:rFonts w:ascii="Arial" w:hAnsi="Arial" w:cs="Arial"/>
+          <w:sz w:val="24"/>
+          <w:szCs w:val="24"/>
+        </w:rPr>
+      </w:pPr>
+    </w:p>
+    <w:p>
+      <w:pPr>
+        <w:rPr>
+          <w:rFonts w:ascii="Arial" w:hAnsi="Arial" w:cs="Arial"/>
+          <w:sz w:val="24"/>
+          <w:szCs w:val="24"/>
+        </w:rPr>
+      </w:pPr>
+    </w:p>
+    <w:p>
+      <w:pPr>
+        <w:rPr>
+          <w:rFonts w:ascii="Arial" w:hAnsi="Arial" w:cs="Arial"/>
+          <w:sz w:val="24"/>
+          <w:szCs w:val="24"/>
+        </w:rPr>
+      </w:pPr>
+    </w:p>
+    <w:p>
+      <w:pPr>
+        <w:rPr>
+          <w:rFonts w:ascii="Arial" w:hAnsi="Arial" w:cs="Arial"/>
+          <w:sz w:val="24"/>
+          <w:szCs w:val="24"/>
+        </w:rPr>
+      </w:pPr>
+    </w:p>
+    <w:p>
+      <w:pPr>
+        <w:rPr>
+          <w:rFonts w:ascii="Arial" w:hAnsi="Arial" w:cs="Arial"/>
+          <w:sz w:val="24"/>
+          <w:szCs w:val="24"/>
+        </w:rPr>
+      </w:pPr>
+    </w:p>
+    <w:p>
+      <w:pPr>
+        <w:rPr>
+          <w:rFonts w:ascii="Arial" w:hAnsi="Arial" w:cs="Arial"/>
+          <w:sz w:val="24"/>
+          <w:szCs w:val="24"/>
+        </w:rPr>
+      </w:pPr>
+    </w:p>
+    <w:p>
+      <w:pPr>
+        <w:rPr>
+          <w:rFonts w:ascii="Arial" w:hAnsi="Arial" w:cs="Arial"/>
+          <w:sz w:val="24"/>
+          <w:szCs w:val="24"/>
+        </w:rPr>
+      </w:pPr>
+    </w:p>
+    <w:p>
+      <w:pPr>
+        <w:rPr>
+          <w:rFonts w:ascii="Arial" w:hAnsi="Arial" w:cs="Arial"/>
+          <w:sz w:val="24"/>
+          <w:szCs w:val="24"/>
+        </w:rPr>
+      </w:pPr>
+    </w:p>
+    <w:p>
+      <w:pPr>
+        <w:rPr>
+          <w:rFonts w:ascii="Arial" w:hAnsi="Arial" w:cs="Arial"/>
+          <w:sz w:val="24"/>
+          <w:szCs w:val="24"/>
+        </w:rPr>
+      </w:pPr>
+      <w:r>
+        <w:rPr>
+          <w:rFonts w:ascii="Arial" w:hAnsi="Arial" w:cs="Arial"/>
+          <w:b/>
+          <w:sz w:val="24"/>
+          <w:szCs w:val="24"/>
+        </w:rPr>
+        <w:lastRenderedPageBreak/>
+        <w:t>Obrazac uporabe UC5</w:t>
+      </w:r>
+      <w:r>
+        <w:rPr>
+          <w:rFonts w:ascii="Arial" w:hAnsi="Arial" w:cs="Arial"/>
+          <w:b/>
+          <w:i/>
+          <w:sz w:val="24"/>
+          <w:szCs w:val="24"/>
+        </w:rPr>
+        <w:t xml:space="preserve"> </w:t>
+      </w:r>
+      <w:r>
+        <w:rPr>
+          <w:rFonts w:ascii="Arial" w:hAnsi="Arial" w:cs="Arial"/>
+          <w:i/>
+          <w:sz w:val="24"/>
+          <w:szCs w:val="24"/>
+        </w:rPr>
+        <w:t>(Registracija korisnika)</w:t>
+      </w:r>
+      <w:r>
+        <w:rPr>
+          <w:rFonts w:ascii="Arial" w:hAnsi="Arial" w:cs="Arial"/>
+          <w:sz w:val="24"/>
+          <w:szCs w:val="24"/>
+        </w:rPr>
+        <w:t>:</w:t>
+      </w:r>
+    </w:p>
+    <w:p>
+      <w:pPr>
+        <w:rPr>
+          <w:rFonts w:ascii="Arial" w:hAnsi="Arial" w:cs="Arial"/>
+          <w:sz w:val="24"/>
+          <w:szCs w:val="24"/>
+        </w:rPr>
+      </w:pPr>
+      <w:r>
+        <w:rPr>
+          <w:rFonts w:ascii="Arial" w:hAnsi="Arial" w:cs="Arial"/>
+          <w:sz w:val="24"/>
+          <w:szCs w:val="24"/>
+        </w:rPr>
+        <w:t>Korisnik aplikaciji šalje zahtjev ispunjen vlastitim osobnim podatcima. Aplikacija provjerava ispravnost podataka te šalje povratnu informaciju korisniku. Ukoliko su podatci ispravni, javlja korisniku uspješnost registracije i upisuje korisnikove podatke u bazu podataka. Ukoliko su podatci neispravni, korisniku dojavljuje neuspjeli pokušaj registracije.</w:t>
+      </w:r>
+    </w:p>
+    <w:p>
+      <w:pPr>
+        <w:rPr>
+          <w:rFonts w:ascii="Arial" w:hAnsi="Arial" w:cs="Arial"/>
+          <w:sz w:val="24"/>
+          <w:szCs w:val="24"/>
+        </w:rPr>
+      </w:pPr>
+      <w:r>
+        <w:rPr>
+          <w:noProof/>
+        </w:rPr>
+        <w:drawing>
+          <wp:inline distT="0" distB="0" distL="0" distR="0" wp14:anchorId="531C40A5" wp14:editId="2D6957CF">
+            <wp:extent cx="5760720" cy="3761105"/>
+            <wp:effectExtent l="0" t="0" r="0" b="0"/>
+            <wp:docPr id="9" name="Picture 9"/>
+            <wp:cNvGraphicFramePr>
+              <a:graphicFrameLocks xmlns:a="http://schemas.openxmlformats.org/drawingml/2006/main" noChangeAspect="1"/>
+            </wp:cNvGraphicFramePr>
+            <a:graphic xmlns:a="http://schemas.openxmlformats.org/drawingml/2006/main">
+              <a:graphicData uri="http://schemas.openxmlformats.org/drawingml/2006/picture">
+                <pic:pic xmlns:pic="http://schemas.openxmlformats.org/drawingml/2006/picture">
+                  <pic:nvPicPr>
+                    <pic:cNvPr id="1" name=""/>
+                    <pic:cNvPicPr/>
+                  </pic:nvPicPr>
+                  <pic:blipFill>
+                    <a:blip r:embed="rId16"/>
+                    <a:stretch>
+                      <a:fillRect/>
+                    </a:stretch>
+                  </pic:blipFill>
+                  <pic:spPr>
+                    <a:xfrm>
+                      <a:off x="0" y="0"/>
+                      <a:ext cx="5760720" cy="3761105"/>
+                    </a:xfrm>
+                    <a:prstGeom prst="rect">
+                      <a:avLst/>
+                    </a:prstGeom>
+                  </pic:spPr>
+                </pic:pic>
+              </a:graphicData>
+            </a:graphic>
+          </wp:inline>
+        </w:drawing>
+      </w:r>
+      <w:bookmarkStart w:id="3" w:name="_GoBack"/>
+      <w:bookmarkEnd w:id="3"/>
+    </w:p>
     <w:sectPr>
-      <w:headerReference w:type="default" r:id="rId12"/>
-      <w:footerReference w:type="default" r:id="rId13"/>
-      <w:headerReference w:type="first" r:id="rId14"/>
-      <w:footerReference w:type="first" r:id="rId15"/>
+      <w:headerReference w:type="default" r:id="rId17"/>
+      <w:footerReference w:type="default" r:id="rId18"/>
+      <w:headerReference w:type="first" r:id="rId19"/>
+      <w:footerReference w:type="first" r:id="rId20"/>
       <w:pgSz w:w="11906" w:h="16838"/>
       <w:pgMar w:top="1417" w:right="1417" w:bottom="1417" w:left="1417" w:header="708" w:footer="708" w:gutter="0"/>
       <w:cols w:space="708"/>
@@ -7174,10 +8210,7 @@
             </w:r>
             <w:r>
               <w:tab/>
-              <w:t xml:space="preserve">                                                                                 </w:t>
-            </w:r>
-            <w:r>
-              <w:t xml:space="preserve">Stranica </w:t>
+              <w:t xml:space="preserve">                                                                                 Stranica </w:t>
             </w:r>
             <w:r>
               <w:rPr>
@@ -7210,7 +8243,7 @@
                 <w:bCs/>
                 <w:noProof/>
               </w:rPr>
-              <w:t>7</w:t>
+              <w:t>18</w:t>
             </w:r>
             <w:r>
               <w:rPr>
@@ -7255,7 +8288,7 @@
                 <w:bCs/>
                 <w:noProof/>
               </w:rPr>
-              <w:t>14</w:t>
+              <w:t>19</w:t>
             </w:r>
             <w:r>
               <w:rPr>
@@ -9631,7 +10664,7 @@
 </file>
 
 <file path=customXml/itemProps1.xml><?xml version="1.0" encoding="utf-8"?>
-<ds:datastoreItem xmlns:ds="http://schemas.openxmlformats.org/officeDocument/2006/customXml" ds:itemID="{E601DD0F-6DBB-439F-9F04-077B446A29B2}">
+<ds:datastoreItem xmlns:ds="http://schemas.openxmlformats.org/officeDocument/2006/customXml" ds:itemID="{DC44E9BE-3AF1-4236-8E12-ED3242CAE7C2}">
   <ds:schemaRefs>
     <ds:schemaRef ds:uri="http://schemas.openxmlformats.org/officeDocument/2006/bibliography"/>
   </ds:schemaRefs>

</xml_diff>

<commit_message>
Dodane veze u dijagramu razreda
</commit_message>
<xml_diff>
--- a/Dokumentacija/Dokumentacija.docx
+++ b/Dokumentacija/Dokumentacija.docx
@@ -1,6 +1,6 @@
 
 <file path=word/document.xml><?xml version="1.0" encoding="utf-8"?>
-<w:document xmlns:wpc="http://schemas.microsoft.com/office/word/2010/wordprocessingCanvas" xmlns:cx="http://schemas.microsoft.com/office/drawing/2014/chartex" xmlns:cx1="http://schemas.microsoft.com/office/drawing/2015/9/8/chartex" xmlns:cx2="http://schemas.microsoft.com/office/drawing/2015/10/21/chartex" xmlns:cx3="http://schemas.microsoft.com/office/drawing/2016/5/9/chartex" xmlns:cx4="http://schemas.microsoft.com/office/drawing/2016/5/10/chartex" xmlns:cx5="http://schemas.microsoft.com/office/drawing/2016/5/11/chartex" xmlns:cx6="http://schemas.microsoft.com/office/drawing/2016/5/12/chartex" xmlns:cx7="http://schemas.microsoft.com/office/drawing/2016/5/13/chartex" xmlns:cx8="http://schemas.microsoft.com/office/drawing/2016/5/14/chartex" xmlns:mc="http://schemas.openxmlformats.org/markup-compatibility/2006" xmlns:aink="http://schemas.microsoft.com/office/drawing/2016/ink" xmlns:am3d="http://schemas.microsoft.com/office/drawing/2017/model3d" xmlns:o="urn:schemas-microsoft-com:office:office" xmlns:r="http://schemas.openxmlformats.org/officeDocument/2006/relationships" xmlns:m="http://schemas.openxmlformats.org/officeDocument/2006/math" xmlns:v="urn:schemas-microsoft-com:vml" xmlns:wp14="http://schemas.microsoft.com/office/word/2010/wordprocessingDrawing" xmlns:wp="http://schemas.openxmlformats.org/drawingml/2006/wordprocessingDrawing" xmlns:w10="urn:schemas-microsoft-com:office:word" xmlns:w="http://schemas.openxmlformats.org/wordprocessingml/2006/main" xmlns:w14="http://schemas.microsoft.com/office/word/2010/wordml" xmlns:w15="http://schemas.microsoft.com/office/word/2012/wordml" xmlns:w16se="http://schemas.microsoft.com/office/word/2015/wordml/symex" xmlns:wpg="http://schemas.microsoft.com/office/word/2010/wordprocessingGroup" xmlns:wpi="http://schemas.microsoft.com/office/word/2010/wordprocessingInk" xmlns:wne="http://schemas.microsoft.com/office/word/2006/wordml" xmlns:wps="http://schemas.microsoft.com/office/word/2010/wordprocessingShape" mc:Ignorable="w14 w15 w16se wp14">
+<w:document xmlns:wpc="http://schemas.microsoft.com/office/word/2010/wordprocessingCanvas" xmlns:cx="http://schemas.microsoft.com/office/drawing/2014/chartex" xmlns:cx1="http://schemas.microsoft.com/office/drawing/2015/9/8/chartex" xmlns:cx2="http://schemas.microsoft.com/office/drawing/2015/10/21/chartex" xmlns:cx3="http://schemas.microsoft.com/office/drawing/2016/5/9/chartex" xmlns:cx4="http://schemas.microsoft.com/office/drawing/2016/5/10/chartex" xmlns:cx5="http://schemas.microsoft.com/office/drawing/2016/5/11/chartex" xmlns:cx6="http://schemas.microsoft.com/office/drawing/2016/5/12/chartex" xmlns:cx7="http://schemas.microsoft.com/office/drawing/2016/5/13/chartex" xmlns:cx8="http://schemas.microsoft.com/office/drawing/2016/5/14/chartex" xmlns:mc="http://schemas.openxmlformats.org/markup-compatibility/2006" xmlns:aink="http://schemas.microsoft.com/office/drawing/2016/ink" xmlns:am3d="http://schemas.microsoft.com/office/drawing/2017/model3d" xmlns:o="urn:schemas-microsoft-com:office:office" xmlns:r="http://schemas.openxmlformats.org/officeDocument/2006/relationships" xmlns:m="http://schemas.openxmlformats.org/officeDocument/2006/math" xmlns:v="urn:schemas-microsoft-com:vml" xmlns:wp14="http://schemas.microsoft.com/office/word/2010/wordprocessingDrawing" xmlns:wp="http://schemas.openxmlformats.org/drawingml/2006/wordprocessingDrawing" xmlns:w10="urn:schemas-microsoft-com:office:word" xmlns:w="http://schemas.openxmlformats.org/wordprocessingml/2006/main" xmlns:w14="http://schemas.microsoft.com/office/word/2010/wordml" xmlns:w15="http://schemas.microsoft.com/office/word/2012/wordml" xmlns:w16cid="http://schemas.microsoft.com/office/word/2016/wordml/cid" xmlns:w16se="http://schemas.microsoft.com/office/word/2015/wordml/symex" xmlns:wpg="http://schemas.microsoft.com/office/word/2010/wordprocessingGroup" xmlns:wpi="http://schemas.microsoft.com/office/word/2010/wordprocessingInk" xmlns:wne="http://schemas.microsoft.com/office/word/2006/wordml" xmlns:wps="http://schemas.microsoft.com/office/word/2010/wordprocessingShape" mc:Ignorable="w14 w15 w16se w16cid wp14">
   <w:body>
     <w:p/>
     <w:p/>
@@ -6138,6 +6138,28 @@
           <w:szCs w:val="24"/>
         </w:rPr>
       </w:pPr>
+    </w:p>
+    <w:p>
+      <w:pPr>
+        <w:spacing w:line="360" w:lineRule="auto"/>
+        <w:rPr>
+          <w:rFonts w:ascii="Arial" w:hAnsi="Arial" w:cs="Arial"/>
+          <w:color w:val="000000"/>
+          <w:sz w:val="24"/>
+          <w:szCs w:val="24"/>
+        </w:rPr>
+      </w:pPr>
+    </w:p>
+    <w:p>
+      <w:pPr>
+        <w:spacing w:line="360" w:lineRule="auto"/>
+        <w:rPr>
+          <w:rFonts w:ascii="Arial" w:hAnsi="Arial" w:cs="Arial"/>
+          <w:color w:val="000000"/>
+          <w:sz w:val="24"/>
+          <w:szCs w:val="24"/>
+        </w:rPr>
+      </w:pPr>
       <w:r>
         <w:rPr>
           <w:rFonts w:ascii="Arial" w:hAnsi="Arial" w:cs="Arial"/>
@@ -6354,39 +6376,136 @@
         </w:rPr>
         <w:t xml:space="preserve">Željeni scenarij : </w:t>
       </w:r>
-      <w:r>
-        <w:rPr>
-          <w:rFonts w:ascii="Arial" w:hAnsi="Arial" w:cs="Arial"/>
-          <w:color w:val="000000"/>
-          <w:sz w:val="24"/>
-          <w:szCs w:val="24"/>
-        </w:rPr>
-        <w:t>Sustav ispravno dodijelio priznanja za uspjehe</w:t>
-      </w:r>
-    </w:p>
-    <w:p>
-      <w:pPr>
-        <w:pStyle w:val="ListParagraph"/>
+    </w:p>
+    <w:p>
+      <w:pPr>
+        <w:pStyle w:val="ListParagraph"/>
+        <w:numPr>
+          <w:ilvl w:val="6"/>
+          <w:numId w:val="4"/>
+        </w:numPr>
+        <w:spacing w:after="200" w:line="360" w:lineRule="auto"/>
+        <w:rPr>
+          <w:rFonts w:ascii="Arial" w:hAnsi="Arial" w:cs="Arial"/>
+          <w:b/>
+          <w:color w:val="000000"/>
+          <w:sz w:val="24"/>
+          <w:szCs w:val="24"/>
+        </w:rPr>
+      </w:pPr>
+      <w:r>
+        <w:rPr>
+          <w:rFonts w:ascii="Arial" w:hAnsi="Arial" w:cs="Arial"/>
+          <w:color w:val="000000"/>
+          <w:sz w:val="24"/>
+          <w:szCs w:val="24"/>
+        </w:rPr>
+        <w:t xml:space="preserve">Određivanje najboljih pojedinaca u igri </w:t>
+      </w:r>
+    </w:p>
+    <w:p>
+      <w:pPr>
+        <w:pStyle w:val="ListParagraph"/>
+        <w:numPr>
+          <w:ilvl w:val="6"/>
+          <w:numId w:val="4"/>
+        </w:numPr>
+        <w:spacing w:after="200" w:line="360" w:lineRule="auto"/>
+        <w:rPr>
+          <w:rFonts w:ascii="Arial" w:hAnsi="Arial" w:cs="Arial"/>
+          <w:b/>
+          <w:color w:val="000000"/>
+          <w:sz w:val="24"/>
+          <w:szCs w:val="24"/>
+        </w:rPr>
+      </w:pPr>
+      <w:r>
+        <w:rPr>
+          <w:rFonts w:ascii="Arial" w:hAnsi="Arial" w:cs="Arial"/>
+          <w:color w:val="000000"/>
+          <w:sz w:val="24"/>
+          <w:szCs w:val="24"/>
+        </w:rPr>
+        <w:t>Dodjela medalja</w:t>
+      </w:r>
+    </w:p>
+    <w:p>
+      <w:pPr>
+        <w:spacing w:after="200" w:line="360" w:lineRule="auto"/>
+        <w:ind w:left="708" w:firstLine="708"/>
+        <w:rPr>
+          <w:rFonts w:ascii="Arial" w:hAnsi="Arial" w:cs="Arial"/>
+          <w:b/>
+          <w:color w:val="000000"/>
+          <w:sz w:val="24"/>
+          <w:szCs w:val="24"/>
+        </w:rPr>
+      </w:pPr>
+      <w:r>
+        <w:rPr>
+          <w:rFonts w:ascii="Arial" w:hAnsi="Arial" w:cs="Arial"/>
+          <w:b/>
+          <w:color w:val="000000"/>
+          <w:sz w:val="24"/>
+          <w:szCs w:val="24"/>
+        </w:rPr>
+        <w:t>Mogući drugi scenarij :  -</w:t>
+      </w:r>
+    </w:p>
+    <w:p>
+      <w:pPr>
         <w:spacing w:line="360" w:lineRule="auto"/>
-        <w:ind w:left="1425"/>
-        <w:rPr>
-          <w:rFonts w:ascii="Arial" w:hAnsi="Arial" w:cs="Arial"/>
-          <w:b/>
-          <w:color w:val="000000"/>
-          <w:sz w:val="24"/>
-          <w:szCs w:val="24"/>
-        </w:rPr>
-      </w:pPr>
-      <w:r>
-        <w:rPr>
-          <w:rFonts w:ascii="Arial" w:hAnsi="Arial" w:cs="Arial"/>
-          <w:b/>
-          <w:color w:val="000000"/>
-          <w:sz w:val="24"/>
-          <w:szCs w:val="24"/>
-        </w:rPr>
-        <w:t>Mogući drugi scenarij :  -</w:t>
-      </w:r>
+        <w:rPr>
+          <w:rFonts w:ascii="Arial" w:hAnsi="Arial" w:cs="Arial"/>
+          <w:color w:val="000000"/>
+          <w:sz w:val="24"/>
+          <w:szCs w:val="24"/>
+        </w:rPr>
+      </w:pPr>
+    </w:p>
+    <w:p>
+      <w:pPr>
+        <w:spacing w:line="360" w:lineRule="auto"/>
+        <w:rPr>
+          <w:rFonts w:ascii="Arial" w:hAnsi="Arial" w:cs="Arial"/>
+          <w:color w:val="000000"/>
+          <w:sz w:val="24"/>
+          <w:szCs w:val="24"/>
+        </w:rPr>
+      </w:pPr>
+    </w:p>
+    <w:p>
+      <w:pPr>
+        <w:spacing w:line="360" w:lineRule="auto"/>
+        <w:rPr>
+          <w:rFonts w:ascii="Arial" w:hAnsi="Arial" w:cs="Arial"/>
+          <w:color w:val="000000"/>
+          <w:sz w:val="24"/>
+          <w:szCs w:val="24"/>
+        </w:rPr>
+      </w:pPr>
+    </w:p>
+    <w:p>
+      <w:pPr>
+        <w:spacing w:line="360" w:lineRule="auto"/>
+        <w:rPr>
+          <w:rFonts w:ascii="Arial" w:hAnsi="Arial" w:cs="Arial"/>
+          <w:color w:val="000000"/>
+          <w:sz w:val="24"/>
+          <w:szCs w:val="24"/>
+        </w:rPr>
+      </w:pPr>
+    </w:p>
+    <w:p>
+      <w:pPr>
+        <w:spacing w:line="360" w:lineRule="auto"/>
+        <w:rPr>
+          <w:rFonts w:ascii="Arial" w:hAnsi="Arial" w:cs="Arial"/>
+          <w:color w:val="000000"/>
+          <w:sz w:val="24"/>
+          <w:szCs w:val="24"/>
+        </w:rPr>
+      </w:pPr>
     </w:p>
     <w:p>
       <w:pPr>
@@ -6606,16 +6725,66 @@
           <w:sz w:val="24"/>
           <w:szCs w:val="24"/>
         </w:rPr>
-        <w:t xml:space="preserve">Željeni scenarij :  </w:t>
-      </w:r>
-      <w:r>
-        <w:rPr>
-          <w:rFonts w:ascii="Arial" w:hAnsi="Arial" w:cs="Arial"/>
-          <w:color w:val="000000"/>
-          <w:sz w:val="24"/>
-          <w:szCs w:val="24"/>
-        </w:rPr>
-        <w:t xml:space="preserve">Korisnik ne postoji u sustavu </w:t>
+        <w:t xml:space="preserve">Željeni scenarij : </w:t>
+      </w:r>
+    </w:p>
+    <w:p>
+      <w:pPr>
+        <w:pStyle w:val="ListParagraph"/>
+        <w:numPr>
+          <w:ilvl w:val="0"/>
+          <w:numId w:val="13"/>
+        </w:numPr>
+        <w:spacing w:after="200" w:line="360" w:lineRule="auto"/>
+        <w:rPr>
+          <w:rFonts w:ascii="Arial" w:hAnsi="Arial" w:cs="Arial"/>
+          <w:color w:val="000000"/>
+          <w:sz w:val="24"/>
+          <w:szCs w:val="24"/>
+        </w:rPr>
+      </w:pPr>
+      <w:r>
+        <w:rPr>
+          <w:rFonts w:ascii="Arial" w:hAnsi="Arial" w:cs="Arial"/>
+          <w:color w:val="000000"/>
+          <w:sz w:val="24"/>
+          <w:szCs w:val="24"/>
+        </w:rPr>
+        <w:t>Sustav uklanja korisnika</w:t>
+      </w:r>
+    </w:p>
+    <w:p>
+      <w:pPr>
+        <w:pStyle w:val="ListParagraph"/>
+        <w:numPr>
+          <w:ilvl w:val="0"/>
+          <w:numId w:val="13"/>
+        </w:numPr>
+        <w:spacing w:after="200" w:line="360" w:lineRule="auto"/>
+        <w:rPr>
+          <w:rFonts w:ascii="Arial" w:hAnsi="Arial" w:cs="Arial"/>
+          <w:color w:val="000000"/>
+          <w:sz w:val="24"/>
+          <w:szCs w:val="24"/>
+        </w:rPr>
+      </w:pPr>
+      <w:r>
+        <w:rPr>
+          <w:rFonts w:ascii="Arial" w:hAnsi="Arial" w:cs="Arial"/>
+          <w:color w:val="000000"/>
+          <w:sz w:val="24"/>
+          <w:szCs w:val="24"/>
+        </w:rPr>
+        <w:t>Korisnik više nije u sustavu</w:t>
+      </w:r>
+      <w:r>
+        <w:rPr>
+          <w:rFonts w:ascii="Arial" w:hAnsi="Arial" w:cs="Arial"/>
+          <w:color w:val="000000"/>
+          <w:sz w:val="24"/>
+          <w:szCs w:val="24"/>
+        </w:rPr>
+        <w:t xml:space="preserve"> </w:t>
       </w:r>
     </w:p>
     <w:p>
@@ -6693,11 +6862,12 @@
           <w:sz w:val="24"/>
           <w:szCs w:val="24"/>
         </w:rPr>
+        <w:lastRenderedPageBreak/>
         <w:drawing>
           <wp:inline distT="0" distB="0" distL="0" distR="0">
-            <wp:extent cx="5760720" cy="4365625"/>
-            <wp:effectExtent l="0" t="0" r="0" b="0"/>
-            <wp:docPr id="2" name="Picture 2"/>
+            <wp:extent cx="5760720" cy="4488180"/>
+            <wp:effectExtent l="0" t="0" r="0" b="7620"/>
+            <wp:docPr id="12" name="Picture 12"/>
             <wp:cNvGraphicFramePr>
               <a:graphicFrameLocks xmlns:a="http://schemas.openxmlformats.org/drawingml/2006/main" noChangeAspect="1"/>
             </wp:cNvGraphicFramePr>
@@ -6705,11 +6875,11 @@
               <a:graphicData uri="http://schemas.openxmlformats.org/drawingml/2006/picture">
                 <pic:pic xmlns:pic="http://schemas.openxmlformats.org/drawingml/2006/picture">
                   <pic:nvPicPr>
-                    <pic:cNvPr id="2" name="Capture.PNG"/>
+                    <pic:cNvPr id="12" name="UseCase Diagram0.png"/>
                     <pic:cNvPicPr/>
                   </pic:nvPicPr>
                   <pic:blipFill>
-                    <a:blip r:embed="rId8">
+                    <a:blip r:embed="rId8" cstate="print">
                       <a:extLst>
                         <a:ext uri="{28A0092B-C50C-407E-A947-70E740481C1C}">
                           <a14:useLocalDpi xmlns:a14="http://schemas.microsoft.com/office/drawing/2010/main" val="0"/>
@@ -6723,7 +6893,7 @@
                   <pic:spPr>
                     <a:xfrm>
                       <a:off x="0" y="0"/>
-                      <a:ext cx="5760720" cy="4365625"/>
+                      <a:ext cx="5760720" cy="4488180"/>
                     </a:xfrm>
                     <a:prstGeom prst="rect">
                       <a:avLst/>
@@ -6882,10 +7052,10 @@
           <w:szCs w:val="24"/>
         </w:rPr>
         <w:drawing>
-          <wp:inline distT="0" distB="0" distL="0" distR="0" wp14:anchorId="5BCC715D" wp14:editId="4D25DFC4">
-            <wp:extent cx="5760720" cy="3503295"/>
-            <wp:effectExtent l="0" t="0" r="0" b="1905"/>
-            <wp:docPr id="5" name="Picture 5"/>
+          <wp:inline distT="0" distB="0" distL="0" distR="0">
+            <wp:extent cx="4429125" cy="3352113"/>
+            <wp:effectExtent l="0" t="0" r="0" b="1270"/>
+            <wp:docPr id="13" name="Picture 13"/>
             <wp:cNvGraphicFramePr>
               <a:graphicFrameLocks xmlns:a="http://schemas.openxmlformats.org/drawingml/2006/main" noChangeAspect="1"/>
             </wp:cNvGraphicFramePr>
@@ -6893,7 +7063,7 @@
               <a:graphicData uri="http://schemas.openxmlformats.org/drawingml/2006/picture">
                 <pic:pic xmlns:pic="http://schemas.openxmlformats.org/drawingml/2006/picture">
                   <pic:nvPicPr>
-                    <pic:cNvPr id="5" name="Capture2.PNG"/>
+                    <pic:cNvPr id="13" name="UseCase Diagram4.png"/>
                     <pic:cNvPicPr/>
                   </pic:nvPicPr>
                   <pic:blipFill>
@@ -6911,7 +7081,7 @@
                   <pic:spPr>
                     <a:xfrm>
                       <a:off x="0" y="0"/>
-                      <a:ext cx="5760720" cy="3503295"/>
+                      <a:ext cx="4448555" cy="3366819"/>
                     </a:xfrm>
                     <a:prstGeom prst="rect">
                       <a:avLst/>
@@ -7345,6 +7515,8 @@
           <w:szCs w:val="24"/>
         </w:rPr>
       </w:pPr>
+      <w:bookmarkStart w:id="3" w:name="_GoBack"/>
+      <w:bookmarkEnd w:id="3"/>
     </w:p>
     <w:p>
       <w:pPr>
@@ -7864,13 +8036,16 @@
       </w:pPr>
       <w:r>
         <w:rPr>
+          <w:rFonts w:ascii="Arial" w:hAnsi="Arial" w:cs="Arial"/>
           <w:noProof/>
+          <w:sz w:val="24"/>
+          <w:szCs w:val="24"/>
         </w:rPr>
         <w:drawing>
-          <wp:inline distT="0" distB="0" distL="0" distR="0" wp14:anchorId="12B60034" wp14:editId="049EE3C6">
-            <wp:extent cx="5760720" cy="3991610"/>
+          <wp:inline distT="0" distB="0" distL="0" distR="0">
+            <wp:extent cx="5760720" cy="4048760"/>
             <wp:effectExtent l="0" t="0" r="0" b="8890"/>
-            <wp:docPr id="8" name="Picture 8"/>
+            <wp:docPr id="10" name="Picture 10"/>
             <wp:cNvGraphicFramePr>
               <a:graphicFrameLocks xmlns:a="http://schemas.openxmlformats.org/drawingml/2006/main" noChangeAspect="1"/>
             </wp:cNvGraphicFramePr>
@@ -7878,11 +8053,17 @@
               <a:graphicData uri="http://schemas.openxmlformats.org/drawingml/2006/picture">
                 <pic:pic xmlns:pic="http://schemas.openxmlformats.org/drawingml/2006/picture">
                   <pic:nvPicPr>
-                    <pic:cNvPr id="1" name=""/>
+                    <pic:cNvPr id="10" name="Prijenos dnevnika.png"/>
                     <pic:cNvPicPr/>
                   </pic:nvPicPr>
                   <pic:blipFill>
-                    <a:blip r:embed="rId15"/>
+                    <a:blip r:embed="rId15">
+                      <a:extLst>
+                        <a:ext uri="{28A0092B-C50C-407E-A947-70E740481C1C}">
+                          <a14:useLocalDpi xmlns:a14="http://schemas.microsoft.com/office/drawing/2010/main" val="0"/>
+                        </a:ext>
+                      </a:extLst>
+                    </a:blip>
                     <a:stretch>
                       <a:fillRect/>
                     </a:stretch>
@@ -7890,7 +8071,7 @@
                   <pic:spPr>
                     <a:xfrm>
                       <a:off x="0" y="0"/>
-                      <a:ext cx="5760720" cy="3991610"/>
+                      <a:ext cx="5760720" cy="4048760"/>
                     </a:xfrm>
                     <a:prstGeom prst="rect">
                       <a:avLst/>
@@ -8066,13 +8247,16 @@
       </w:pPr>
       <w:r>
         <w:rPr>
+          <w:rFonts w:ascii="Arial" w:hAnsi="Arial" w:cs="Arial"/>
           <w:noProof/>
+          <w:sz w:val="24"/>
+          <w:szCs w:val="24"/>
         </w:rPr>
         <w:drawing>
-          <wp:inline distT="0" distB="0" distL="0" distR="0" wp14:anchorId="531C40A5" wp14:editId="2D6957CF">
-            <wp:extent cx="5760720" cy="3761105"/>
+          <wp:inline distT="0" distB="0" distL="0" distR="0">
+            <wp:extent cx="5760720" cy="3815715"/>
             <wp:effectExtent l="0" t="0" r="0" b="0"/>
-            <wp:docPr id="9" name="Picture 9"/>
+            <wp:docPr id="11" name="Picture 11"/>
             <wp:cNvGraphicFramePr>
               <a:graphicFrameLocks xmlns:a="http://schemas.openxmlformats.org/drawingml/2006/main" noChangeAspect="1"/>
             </wp:cNvGraphicFramePr>
@@ -8080,11 +8264,17 @@
               <a:graphicData uri="http://schemas.openxmlformats.org/drawingml/2006/picture">
                 <pic:pic xmlns:pic="http://schemas.openxmlformats.org/drawingml/2006/picture">
                   <pic:nvPicPr>
-                    <pic:cNvPr id="1" name=""/>
+                    <pic:cNvPr id="11" name="Registracija korisnika.png"/>
                     <pic:cNvPicPr/>
                   </pic:nvPicPr>
                   <pic:blipFill>
-                    <a:blip r:embed="rId16"/>
+                    <a:blip r:embed="rId16">
+                      <a:extLst>
+                        <a:ext uri="{28A0092B-C50C-407E-A947-70E740481C1C}">
+                          <a14:useLocalDpi xmlns:a14="http://schemas.microsoft.com/office/drawing/2010/main" val="0"/>
+                        </a:ext>
+                      </a:extLst>
+                    </a:blip>
                     <a:stretch>
                       <a:fillRect/>
                     </a:stretch>
@@ -8092,7 +8282,7 @@
                   <pic:spPr>
                     <a:xfrm>
                       <a:off x="0" y="0"/>
-                      <a:ext cx="5760720" cy="3761105"/>
+                      <a:ext cx="5760720" cy="3815715"/>
                     </a:xfrm>
                     <a:prstGeom prst="rect">
                       <a:avLst/>
@@ -8104,8 +8294,6 @@
           </wp:inline>
         </w:drawing>
       </w:r>
-      <w:bookmarkStart w:id="3" w:name="_GoBack"/>
-      <w:bookmarkEnd w:id="3"/>
     </w:p>
     <w:sectPr>
       <w:headerReference w:type="default" r:id="rId17"/>
@@ -8122,7 +8310,7 @@
 </file>
 
 <file path=word/endnotes.xml><?xml version="1.0" encoding="utf-8"?>
-<w:endnotes xmlns:wpc="http://schemas.microsoft.com/office/word/2010/wordprocessingCanvas" xmlns:cx="http://schemas.microsoft.com/office/drawing/2014/chartex" xmlns:cx1="http://schemas.microsoft.com/office/drawing/2015/9/8/chartex" xmlns:cx2="http://schemas.microsoft.com/office/drawing/2015/10/21/chartex" xmlns:cx3="http://schemas.microsoft.com/office/drawing/2016/5/9/chartex" xmlns:cx4="http://schemas.microsoft.com/office/drawing/2016/5/10/chartex" xmlns:cx5="http://schemas.microsoft.com/office/drawing/2016/5/11/chartex" xmlns:cx6="http://schemas.microsoft.com/office/drawing/2016/5/12/chartex" xmlns:cx7="http://schemas.microsoft.com/office/drawing/2016/5/13/chartex" xmlns:cx8="http://schemas.microsoft.com/office/drawing/2016/5/14/chartex" xmlns:mc="http://schemas.openxmlformats.org/markup-compatibility/2006" xmlns:aink="http://schemas.microsoft.com/office/drawing/2016/ink" xmlns:am3d="http://schemas.microsoft.com/office/drawing/2017/model3d" xmlns:o="urn:schemas-microsoft-com:office:office" xmlns:r="http://schemas.openxmlformats.org/officeDocument/2006/relationships" xmlns:m="http://schemas.openxmlformats.org/officeDocument/2006/math" xmlns:v="urn:schemas-microsoft-com:vml" xmlns:wp14="http://schemas.microsoft.com/office/word/2010/wordprocessingDrawing" xmlns:wp="http://schemas.openxmlformats.org/drawingml/2006/wordprocessingDrawing" xmlns:w10="urn:schemas-microsoft-com:office:word" xmlns:w="http://schemas.openxmlformats.org/wordprocessingml/2006/main" xmlns:w14="http://schemas.microsoft.com/office/word/2010/wordml" xmlns:w15="http://schemas.microsoft.com/office/word/2012/wordml" xmlns:w16se="http://schemas.microsoft.com/office/word/2015/wordml/symex" xmlns:wpg="http://schemas.microsoft.com/office/word/2010/wordprocessingGroup" xmlns:wpi="http://schemas.microsoft.com/office/word/2010/wordprocessingInk" xmlns:wne="http://schemas.microsoft.com/office/word/2006/wordml" xmlns:wps="http://schemas.microsoft.com/office/word/2010/wordprocessingShape" mc:Ignorable="w14 w15 w16se wp14">
+<w:endnotes xmlns:wpc="http://schemas.microsoft.com/office/word/2010/wordprocessingCanvas" xmlns:cx="http://schemas.microsoft.com/office/drawing/2014/chartex" xmlns:cx1="http://schemas.microsoft.com/office/drawing/2015/9/8/chartex" xmlns:cx2="http://schemas.microsoft.com/office/drawing/2015/10/21/chartex" xmlns:cx3="http://schemas.microsoft.com/office/drawing/2016/5/9/chartex" xmlns:cx4="http://schemas.microsoft.com/office/drawing/2016/5/10/chartex" xmlns:cx5="http://schemas.microsoft.com/office/drawing/2016/5/11/chartex" xmlns:cx6="http://schemas.microsoft.com/office/drawing/2016/5/12/chartex" xmlns:cx7="http://schemas.microsoft.com/office/drawing/2016/5/13/chartex" xmlns:cx8="http://schemas.microsoft.com/office/drawing/2016/5/14/chartex" xmlns:mc="http://schemas.openxmlformats.org/markup-compatibility/2006" xmlns:aink="http://schemas.microsoft.com/office/drawing/2016/ink" xmlns:am3d="http://schemas.microsoft.com/office/drawing/2017/model3d" xmlns:o="urn:schemas-microsoft-com:office:office" xmlns:r="http://schemas.openxmlformats.org/officeDocument/2006/relationships" xmlns:m="http://schemas.openxmlformats.org/officeDocument/2006/math" xmlns:v="urn:schemas-microsoft-com:vml" xmlns:wp14="http://schemas.microsoft.com/office/word/2010/wordprocessingDrawing" xmlns:wp="http://schemas.openxmlformats.org/drawingml/2006/wordprocessingDrawing" xmlns:w10="urn:schemas-microsoft-com:office:word" xmlns:w="http://schemas.openxmlformats.org/wordprocessingml/2006/main" xmlns:w14="http://schemas.microsoft.com/office/word/2010/wordml" xmlns:w15="http://schemas.microsoft.com/office/word/2012/wordml" xmlns:w16cid="http://schemas.microsoft.com/office/word/2016/wordml/cid" xmlns:w16se="http://schemas.microsoft.com/office/word/2015/wordml/symex" xmlns:wpg="http://schemas.microsoft.com/office/word/2010/wordprocessingGroup" xmlns:wpi="http://schemas.microsoft.com/office/word/2010/wordprocessingInk" xmlns:wne="http://schemas.microsoft.com/office/word/2006/wordml" xmlns:wps="http://schemas.microsoft.com/office/word/2010/wordprocessingShape" mc:Ignorable="w14 w15 w16se w16cid wp14">
   <w:endnote w:type="separator" w:id="-1">
     <w:p>
       <w:pPr>
@@ -8147,7 +8335,7 @@
 </file>
 
 <file path=word/footer1.xml><?xml version="1.0" encoding="utf-8"?>
-<w:ftr xmlns:wpc="http://schemas.microsoft.com/office/word/2010/wordprocessingCanvas" xmlns:cx="http://schemas.microsoft.com/office/drawing/2014/chartex" xmlns:cx1="http://schemas.microsoft.com/office/drawing/2015/9/8/chartex" xmlns:cx2="http://schemas.microsoft.com/office/drawing/2015/10/21/chartex" xmlns:cx3="http://schemas.microsoft.com/office/drawing/2016/5/9/chartex" xmlns:cx4="http://schemas.microsoft.com/office/drawing/2016/5/10/chartex" xmlns:cx5="http://schemas.microsoft.com/office/drawing/2016/5/11/chartex" xmlns:cx6="http://schemas.microsoft.com/office/drawing/2016/5/12/chartex" xmlns:cx7="http://schemas.microsoft.com/office/drawing/2016/5/13/chartex" xmlns:cx8="http://schemas.microsoft.com/office/drawing/2016/5/14/chartex" xmlns:mc="http://schemas.openxmlformats.org/markup-compatibility/2006" xmlns:aink="http://schemas.microsoft.com/office/drawing/2016/ink" xmlns:am3d="http://schemas.microsoft.com/office/drawing/2017/model3d" xmlns:o="urn:schemas-microsoft-com:office:office" xmlns:r="http://schemas.openxmlformats.org/officeDocument/2006/relationships" xmlns:m="http://schemas.openxmlformats.org/officeDocument/2006/math" xmlns:v="urn:schemas-microsoft-com:vml" xmlns:wp14="http://schemas.microsoft.com/office/word/2010/wordprocessingDrawing" xmlns:wp="http://schemas.openxmlformats.org/drawingml/2006/wordprocessingDrawing" xmlns:w10="urn:schemas-microsoft-com:office:word" xmlns:w="http://schemas.openxmlformats.org/wordprocessingml/2006/main" xmlns:w14="http://schemas.microsoft.com/office/word/2010/wordml" xmlns:w15="http://schemas.microsoft.com/office/word/2012/wordml" xmlns:w16se="http://schemas.microsoft.com/office/word/2015/wordml/symex" xmlns:wpg="http://schemas.microsoft.com/office/word/2010/wordprocessingGroup" xmlns:wpi="http://schemas.microsoft.com/office/word/2010/wordprocessingInk" xmlns:wne="http://schemas.microsoft.com/office/word/2006/wordml" xmlns:wps="http://schemas.microsoft.com/office/word/2010/wordprocessingShape" mc:Ignorable="w14 w15 w16se wp14">
+<w:ftr xmlns:wpc="http://schemas.microsoft.com/office/word/2010/wordprocessingCanvas" xmlns:cx="http://schemas.microsoft.com/office/drawing/2014/chartex" xmlns:cx1="http://schemas.microsoft.com/office/drawing/2015/9/8/chartex" xmlns:cx2="http://schemas.microsoft.com/office/drawing/2015/10/21/chartex" xmlns:cx3="http://schemas.microsoft.com/office/drawing/2016/5/9/chartex" xmlns:cx4="http://schemas.microsoft.com/office/drawing/2016/5/10/chartex" xmlns:cx5="http://schemas.microsoft.com/office/drawing/2016/5/11/chartex" xmlns:cx6="http://schemas.microsoft.com/office/drawing/2016/5/12/chartex" xmlns:cx7="http://schemas.microsoft.com/office/drawing/2016/5/13/chartex" xmlns:cx8="http://schemas.microsoft.com/office/drawing/2016/5/14/chartex" xmlns:mc="http://schemas.openxmlformats.org/markup-compatibility/2006" xmlns:aink="http://schemas.microsoft.com/office/drawing/2016/ink" xmlns:am3d="http://schemas.microsoft.com/office/drawing/2017/model3d" xmlns:o="urn:schemas-microsoft-com:office:office" xmlns:r="http://schemas.openxmlformats.org/officeDocument/2006/relationships" xmlns:m="http://schemas.openxmlformats.org/officeDocument/2006/math" xmlns:v="urn:schemas-microsoft-com:vml" xmlns:wp14="http://schemas.microsoft.com/office/word/2010/wordprocessingDrawing" xmlns:wp="http://schemas.openxmlformats.org/drawingml/2006/wordprocessingDrawing" xmlns:w10="urn:schemas-microsoft-com:office:word" xmlns:w="http://schemas.openxmlformats.org/wordprocessingml/2006/main" xmlns:w14="http://schemas.microsoft.com/office/word/2010/wordml" xmlns:w15="http://schemas.microsoft.com/office/word/2012/wordml" xmlns:w16cid="http://schemas.microsoft.com/office/word/2016/wordml/cid" xmlns:w16se="http://schemas.microsoft.com/office/word/2015/wordml/symex" xmlns:wpg="http://schemas.microsoft.com/office/word/2010/wordprocessingGroup" xmlns:wpi="http://schemas.microsoft.com/office/word/2010/wordprocessingInk" xmlns:wne="http://schemas.microsoft.com/office/word/2006/wordml" xmlns:wps="http://schemas.microsoft.com/office/word/2010/wordprocessingShape" mc:Ignorable="w14 w15 w16se w16cid wp14">
   <w:sdt>
     <w:sdtPr>
       <w:id w:val="362716991"/>
@@ -8156,6 +8344,7 @@
         <w:docPartUnique/>
       </w:docPartObj>
     </w:sdtPr>
+    <w:sdtEndPr/>
     <w:sdtContent>
       <w:sdt>
         <w:sdtPr>
@@ -8165,6 +8354,7 @@
             <w:docPartUnique/>
           </w:docPartObj>
         </w:sdtPr>
+        <w:sdtEndPr/>
         <w:sdtContent>
           <w:p>
             <w:pPr>
@@ -8243,7 +8433,7 @@
                 <w:bCs/>
                 <w:noProof/>
               </w:rPr>
-              <w:t>18</w:t>
+              <w:t>17</w:t>
             </w:r>
             <w:r>
               <w:rPr>
@@ -8288,7 +8478,7 @@
                 <w:bCs/>
                 <w:noProof/>
               </w:rPr>
-              <w:t>19</w:t>
+              <w:t>20</w:t>
             </w:r>
             <w:r>
               <w:rPr>
@@ -8313,7 +8503,7 @@
 </file>
 
 <file path=word/footer2.xml><?xml version="1.0" encoding="utf-8"?>
-<w:ftr xmlns:wpc="http://schemas.microsoft.com/office/word/2010/wordprocessingCanvas" xmlns:cx="http://schemas.microsoft.com/office/drawing/2014/chartex" xmlns:cx1="http://schemas.microsoft.com/office/drawing/2015/9/8/chartex" xmlns:cx2="http://schemas.microsoft.com/office/drawing/2015/10/21/chartex" xmlns:cx3="http://schemas.microsoft.com/office/drawing/2016/5/9/chartex" xmlns:cx4="http://schemas.microsoft.com/office/drawing/2016/5/10/chartex" xmlns:cx5="http://schemas.microsoft.com/office/drawing/2016/5/11/chartex" xmlns:cx6="http://schemas.microsoft.com/office/drawing/2016/5/12/chartex" xmlns:cx7="http://schemas.microsoft.com/office/drawing/2016/5/13/chartex" xmlns:cx8="http://schemas.microsoft.com/office/drawing/2016/5/14/chartex" xmlns:mc="http://schemas.openxmlformats.org/markup-compatibility/2006" xmlns:aink="http://schemas.microsoft.com/office/drawing/2016/ink" xmlns:am3d="http://schemas.microsoft.com/office/drawing/2017/model3d" xmlns:o="urn:schemas-microsoft-com:office:office" xmlns:r="http://schemas.openxmlformats.org/officeDocument/2006/relationships" xmlns:m="http://schemas.openxmlformats.org/officeDocument/2006/math" xmlns:v="urn:schemas-microsoft-com:vml" xmlns:wp14="http://schemas.microsoft.com/office/word/2010/wordprocessingDrawing" xmlns:wp="http://schemas.openxmlformats.org/drawingml/2006/wordprocessingDrawing" xmlns:w10="urn:schemas-microsoft-com:office:word" xmlns:w="http://schemas.openxmlformats.org/wordprocessingml/2006/main" xmlns:w14="http://schemas.microsoft.com/office/word/2010/wordml" xmlns:w15="http://schemas.microsoft.com/office/word/2012/wordml" xmlns:w16se="http://schemas.microsoft.com/office/word/2015/wordml/symex" xmlns:wpg="http://schemas.microsoft.com/office/word/2010/wordprocessingGroup" xmlns:wpi="http://schemas.microsoft.com/office/word/2010/wordprocessingInk" xmlns:wne="http://schemas.microsoft.com/office/word/2006/wordml" xmlns:wps="http://schemas.microsoft.com/office/word/2010/wordprocessingShape" mc:Ignorable="w14 w15 w16se wp14">
+<w:ftr xmlns:wpc="http://schemas.microsoft.com/office/word/2010/wordprocessingCanvas" xmlns:cx="http://schemas.microsoft.com/office/drawing/2014/chartex" xmlns:cx1="http://schemas.microsoft.com/office/drawing/2015/9/8/chartex" xmlns:cx2="http://schemas.microsoft.com/office/drawing/2015/10/21/chartex" xmlns:cx3="http://schemas.microsoft.com/office/drawing/2016/5/9/chartex" xmlns:cx4="http://schemas.microsoft.com/office/drawing/2016/5/10/chartex" xmlns:cx5="http://schemas.microsoft.com/office/drawing/2016/5/11/chartex" xmlns:cx6="http://schemas.microsoft.com/office/drawing/2016/5/12/chartex" xmlns:cx7="http://schemas.microsoft.com/office/drawing/2016/5/13/chartex" xmlns:cx8="http://schemas.microsoft.com/office/drawing/2016/5/14/chartex" xmlns:mc="http://schemas.openxmlformats.org/markup-compatibility/2006" xmlns:aink="http://schemas.microsoft.com/office/drawing/2016/ink" xmlns:am3d="http://schemas.microsoft.com/office/drawing/2017/model3d" xmlns:o="urn:schemas-microsoft-com:office:office" xmlns:r="http://schemas.openxmlformats.org/officeDocument/2006/relationships" xmlns:m="http://schemas.openxmlformats.org/officeDocument/2006/math" xmlns:v="urn:schemas-microsoft-com:vml" xmlns:wp14="http://schemas.microsoft.com/office/word/2010/wordprocessingDrawing" xmlns:wp="http://schemas.openxmlformats.org/drawingml/2006/wordprocessingDrawing" xmlns:w10="urn:schemas-microsoft-com:office:word" xmlns:w="http://schemas.openxmlformats.org/wordprocessingml/2006/main" xmlns:w14="http://schemas.microsoft.com/office/word/2010/wordml" xmlns:w15="http://schemas.microsoft.com/office/word/2012/wordml" xmlns:w16cid="http://schemas.microsoft.com/office/word/2016/wordml/cid" xmlns:w16se="http://schemas.microsoft.com/office/word/2015/wordml/symex" xmlns:wpg="http://schemas.microsoft.com/office/word/2010/wordprocessingGroup" xmlns:wpi="http://schemas.microsoft.com/office/word/2010/wordprocessingInk" xmlns:wne="http://schemas.microsoft.com/office/word/2006/wordml" xmlns:wps="http://schemas.microsoft.com/office/word/2010/wordprocessingShape" mc:Ignorable="w14 w15 w16se w16cid wp14">
   <w:p>
     <w:pPr>
       <w:pStyle w:val="Footer"/>
@@ -8352,7 +8542,7 @@
 </file>
 
 <file path=word/footnotes.xml><?xml version="1.0" encoding="utf-8"?>
-<w:footnotes xmlns:wpc="http://schemas.microsoft.com/office/word/2010/wordprocessingCanvas" xmlns:cx="http://schemas.microsoft.com/office/drawing/2014/chartex" xmlns:cx1="http://schemas.microsoft.com/office/drawing/2015/9/8/chartex" xmlns:cx2="http://schemas.microsoft.com/office/drawing/2015/10/21/chartex" xmlns:cx3="http://schemas.microsoft.com/office/drawing/2016/5/9/chartex" xmlns:cx4="http://schemas.microsoft.com/office/drawing/2016/5/10/chartex" xmlns:cx5="http://schemas.microsoft.com/office/drawing/2016/5/11/chartex" xmlns:cx6="http://schemas.microsoft.com/office/drawing/2016/5/12/chartex" xmlns:cx7="http://schemas.microsoft.com/office/drawing/2016/5/13/chartex" xmlns:cx8="http://schemas.microsoft.com/office/drawing/2016/5/14/chartex" xmlns:mc="http://schemas.openxmlformats.org/markup-compatibility/2006" xmlns:aink="http://schemas.microsoft.com/office/drawing/2016/ink" xmlns:am3d="http://schemas.microsoft.com/office/drawing/2017/model3d" xmlns:o="urn:schemas-microsoft-com:office:office" xmlns:r="http://schemas.openxmlformats.org/officeDocument/2006/relationships" xmlns:m="http://schemas.openxmlformats.org/officeDocument/2006/math" xmlns:v="urn:schemas-microsoft-com:vml" xmlns:wp14="http://schemas.microsoft.com/office/word/2010/wordprocessingDrawing" xmlns:wp="http://schemas.openxmlformats.org/drawingml/2006/wordprocessingDrawing" xmlns:w10="urn:schemas-microsoft-com:office:word" xmlns:w="http://schemas.openxmlformats.org/wordprocessingml/2006/main" xmlns:w14="http://schemas.microsoft.com/office/word/2010/wordml" xmlns:w15="http://schemas.microsoft.com/office/word/2012/wordml" xmlns:w16se="http://schemas.microsoft.com/office/word/2015/wordml/symex" xmlns:wpg="http://schemas.microsoft.com/office/word/2010/wordprocessingGroup" xmlns:wpi="http://schemas.microsoft.com/office/word/2010/wordprocessingInk" xmlns:wne="http://schemas.microsoft.com/office/word/2006/wordml" xmlns:wps="http://schemas.microsoft.com/office/word/2010/wordprocessingShape" mc:Ignorable="w14 w15 w16se wp14">
+<w:footnotes xmlns:wpc="http://schemas.microsoft.com/office/word/2010/wordprocessingCanvas" xmlns:cx="http://schemas.microsoft.com/office/drawing/2014/chartex" xmlns:cx1="http://schemas.microsoft.com/office/drawing/2015/9/8/chartex" xmlns:cx2="http://schemas.microsoft.com/office/drawing/2015/10/21/chartex" xmlns:cx3="http://schemas.microsoft.com/office/drawing/2016/5/9/chartex" xmlns:cx4="http://schemas.microsoft.com/office/drawing/2016/5/10/chartex" xmlns:cx5="http://schemas.microsoft.com/office/drawing/2016/5/11/chartex" xmlns:cx6="http://schemas.microsoft.com/office/drawing/2016/5/12/chartex" xmlns:cx7="http://schemas.microsoft.com/office/drawing/2016/5/13/chartex" xmlns:cx8="http://schemas.microsoft.com/office/drawing/2016/5/14/chartex" xmlns:mc="http://schemas.openxmlformats.org/markup-compatibility/2006" xmlns:aink="http://schemas.microsoft.com/office/drawing/2016/ink" xmlns:am3d="http://schemas.microsoft.com/office/drawing/2017/model3d" xmlns:o="urn:schemas-microsoft-com:office:office" xmlns:r="http://schemas.openxmlformats.org/officeDocument/2006/relationships" xmlns:m="http://schemas.openxmlformats.org/officeDocument/2006/math" xmlns:v="urn:schemas-microsoft-com:vml" xmlns:wp14="http://schemas.microsoft.com/office/word/2010/wordprocessingDrawing" xmlns:wp="http://schemas.openxmlformats.org/drawingml/2006/wordprocessingDrawing" xmlns:w10="urn:schemas-microsoft-com:office:word" xmlns:w="http://schemas.openxmlformats.org/wordprocessingml/2006/main" xmlns:w14="http://schemas.microsoft.com/office/word/2010/wordml" xmlns:w15="http://schemas.microsoft.com/office/word/2012/wordml" xmlns:w16cid="http://schemas.microsoft.com/office/word/2016/wordml/cid" xmlns:w16se="http://schemas.microsoft.com/office/word/2015/wordml/symex" xmlns:wpg="http://schemas.microsoft.com/office/word/2010/wordprocessingGroup" xmlns:wpi="http://schemas.microsoft.com/office/word/2010/wordprocessingInk" xmlns:wne="http://schemas.microsoft.com/office/word/2006/wordml" xmlns:wps="http://schemas.microsoft.com/office/word/2010/wordprocessingShape" mc:Ignorable="w14 w15 w16se w16cid wp14">
   <w:footnote w:type="separator" w:id="-1">
     <w:p>
       <w:pPr>
@@ -8377,7 +8567,7 @@
 </file>
 
 <file path=word/header1.xml><?xml version="1.0" encoding="utf-8"?>
-<w:hdr xmlns:wpc="http://schemas.microsoft.com/office/word/2010/wordprocessingCanvas" xmlns:cx="http://schemas.microsoft.com/office/drawing/2014/chartex" xmlns:cx1="http://schemas.microsoft.com/office/drawing/2015/9/8/chartex" xmlns:cx2="http://schemas.microsoft.com/office/drawing/2015/10/21/chartex" xmlns:cx3="http://schemas.microsoft.com/office/drawing/2016/5/9/chartex" xmlns:cx4="http://schemas.microsoft.com/office/drawing/2016/5/10/chartex" xmlns:cx5="http://schemas.microsoft.com/office/drawing/2016/5/11/chartex" xmlns:cx6="http://schemas.microsoft.com/office/drawing/2016/5/12/chartex" xmlns:cx7="http://schemas.microsoft.com/office/drawing/2016/5/13/chartex" xmlns:cx8="http://schemas.microsoft.com/office/drawing/2016/5/14/chartex" xmlns:mc="http://schemas.openxmlformats.org/markup-compatibility/2006" xmlns:aink="http://schemas.microsoft.com/office/drawing/2016/ink" xmlns:am3d="http://schemas.microsoft.com/office/drawing/2017/model3d" xmlns:o="urn:schemas-microsoft-com:office:office" xmlns:r="http://schemas.openxmlformats.org/officeDocument/2006/relationships" xmlns:m="http://schemas.openxmlformats.org/officeDocument/2006/math" xmlns:v="urn:schemas-microsoft-com:vml" xmlns:wp14="http://schemas.microsoft.com/office/word/2010/wordprocessingDrawing" xmlns:wp="http://schemas.openxmlformats.org/drawingml/2006/wordprocessingDrawing" xmlns:w10="urn:schemas-microsoft-com:office:word" xmlns:w="http://schemas.openxmlformats.org/wordprocessingml/2006/main" xmlns:w14="http://schemas.microsoft.com/office/word/2010/wordml" xmlns:w15="http://schemas.microsoft.com/office/word/2012/wordml" xmlns:w16se="http://schemas.microsoft.com/office/word/2015/wordml/symex" xmlns:wpg="http://schemas.microsoft.com/office/word/2010/wordprocessingGroup" xmlns:wpi="http://schemas.microsoft.com/office/word/2010/wordprocessingInk" xmlns:wne="http://schemas.microsoft.com/office/word/2006/wordml" xmlns:wps="http://schemas.microsoft.com/office/word/2010/wordprocessingShape" mc:Ignorable="w14 w15 w16se wp14">
+<w:hdr xmlns:wpc="http://schemas.microsoft.com/office/word/2010/wordprocessingCanvas" xmlns:cx="http://schemas.microsoft.com/office/drawing/2014/chartex" xmlns:cx1="http://schemas.microsoft.com/office/drawing/2015/9/8/chartex" xmlns:cx2="http://schemas.microsoft.com/office/drawing/2015/10/21/chartex" xmlns:cx3="http://schemas.microsoft.com/office/drawing/2016/5/9/chartex" xmlns:cx4="http://schemas.microsoft.com/office/drawing/2016/5/10/chartex" xmlns:cx5="http://schemas.microsoft.com/office/drawing/2016/5/11/chartex" xmlns:cx6="http://schemas.microsoft.com/office/drawing/2016/5/12/chartex" xmlns:cx7="http://schemas.microsoft.com/office/drawing/2016/5/13/chartex" xmlns:cx8="http://schemas.microsoft.com/office/drawing/2016/5/14/chartex" xmlns:mc="http://schemas.openxmlformats.org/markup-compatibility/2006" xmlns:aink="http://schemas.microsoft.com/office/drawing/2016/ink" xmlns:am3d="http://schemas.microsoft.com/office/drawing/2017/model3d" xmlns:o="urn:schemas-microsoft-com:office:office" xmlns:r="http://schemas.openxmlformats.org/officeDocument/2006/relationships" xmlns:m="http://schemas.openxmlformats.org/officeDocument/2006/math" xmlns:v="urn:schemas-microsoft-com:vml" xmlns:wp14="http://schemas.microsoft.com/office/word/2010/wordprocessingDrawing" xmlns:wp="http://schemas.openxmlformats.org/drawingml/2006/wordprocessingDrawing" xmlns:w10="urn:schemas-microsoft-com:office:word" xmlns:w="http://schemas.openxmlformats.org/wordprocessingml/2006/main" xmlns:w14="http://schemas.microsoft.com/office/word/2010/wordml" xmlns:w15="http://schemas.microsoft.com/office/word/2012/wordml" xmlns:w16cid="http://schemas.microsoft.com/office/word/2016/wordml/cid" xmlns:w16se="http://schemas.microsoft.com/office/word/2015/wordml/symex" xmlns:wpg="http://schemas.microsoft.com/office/word/2010/wordprocessingGroup" xmlns:wpi="http://schemas.microsoft.com/office/word/2010/wordprocessingInk" xmlns:wne="http://schemas.microsoft.com/office/word/2006/wordml" xmlns:wps="http://schemas.microsoft.com/office/word/2010/wordprocessingShape" mc:Ignorable="w14 w15 w16se w16cid wp14">
   <w:p>
     <w:pPr>
       <w:pStyle w:val="Header"/>
@@ -8407,7 +8597,7 @@
 </file>
 
 <file path=word/header2.xml><?xml version="1.0" encoding="utf-8"?>
-<w:hdr xmlns:wpc="http://schemas.microsoft.com/office/word/2010/wordprocessingCanvas" xmlns:cx="http://schemas.microsoft.com/office/drawing/2014/chartex" xmlns:cx1="http://schemas.microsoft.com/office/drawing/2015/9/8/chartex" xmlns:cx2="http://schemas.microsoft.com/office/drawing/2015/10/21/chartex" xmlns:cx3="http://schemas.microsoft.com/office/drawing/2016/5/9/chartex" xmlns:cx4="http://schemas.microsoft.com/office/drawing/2016/5/10/chartex" xmlns:cx5="http://schemas.microsoft.com/office/drawing/2016/5/11/chartex" xmlns:cx6="http://schemas.microsoft.com/office/drawing/2016/5/12/chartex" xmlns:cx7="http://schemas.microsoft.com/office/drawing/2016/5/13/chartex" xmlns:cx8="http://schemas.microsoft.com/office/drawing/2016/5/14/chartex" xmlns:mc="http://schemas.openxmlformats.org/markup-compatibility/2006" xmlns:aink="http://schemas.microsoft.com/office/drawing/2016/ink" xmlns:am3d="http://schemas.microsoft.com/office/drawing/2017/model3d" xmlns:o="urn:schemas-microsoft-com:office:office" xmlns:r="http://schemas.openxmlformats.org/officeDocument/2006/relationships" xmlns:m="http://schemas.openxmlformats.org/officeDocument/2006/math" xmlns:v="urn:schemas-microsoft-com:vml" xmlns:wp14="http://schemas.microsoft.com/office/word/2010/wordprocessingDrawing" xmlns:wp="http://schemas.openxmlformats.org/drawingml/2006/wordprocessingDrawing" xmlns:w10="urn:schemas-microsoft-com:office:word" xmlns:w="http://schemas.openxmlformats.org/wordprocessingml/2006/main" xmlns:w14="http://schemas.microsoft.com/office/word/2010/wordml" xmlns:w15="http://schemas.microsoft.com/office/word/2012/wordml" xmlns:w16se="http://schemas.microsoft.com/office/word/2015/wordml/symex" xmlns:wpg="http://schemas.microsoft.com/office/word/2010/wordprocessingGroup" xmlns:wpi="http://schemas.microsoft.com/office/word/2010/wordprocessingInk" xmlns:wne="http://schemas.microsoft.com/office/word/2006/wordml" xmlns:wps="http://schemas.microsoft.com/office/word/2010/wordprocessingShape" mc:Ignorable="w14 w15 w16se wp14">
+<w:hdr xmlns:wpc="http://schemas.microsoft.com/office/word/2010/wordprocessingCanvas" xmlns:cx="http://schemas.microsoft.com/office/drawing/2014/chartex" xmlns:cx1="http://schemas.microsoft.com/office/drawing/2015/9/8/chartex" xmlns:cx2="http://schemas.microsoft.com/office/drawing/2015/10/21/chartex" xmlns:cx3="http://schemas.microsoft.com/office/drawing/2016/5/9/chartex" xmlns:cx4="http://schemas.microsoft.com/office/drawing/2016/5/10/chartex" xmlns:cx5="http://schemas.microsoft.com/office/drawing/2016/5/11/chartex" xmlns:cx6="http://schemas.microsoft.com/office/drawing/2016/5/12/chartex" xmlns:cx7="http://schemas.microsoft.com/office/drawing/2016/5/13/chartex" xmlns:cx8="http://schemas.microsoft.com/office/drawing/2016/5/14/chartex" xmlns:mc="http://schemas.openxmlformats.org/markup-compatibility/2006" xmlns:aink="http://schemas.microsoft.com/office/drawing/2016/ink" xmlns:am3d="http://schemas.microsoft.com/office/drawing/2017/model3d" xmlns:o="urn:schemas-microsoft-com:office:office" xmlns:r="http://schemas.openxmlformats.org/officeDocument/2006/relationships" xmlns:m="http://schemas.openxmlformats.org/officeDocument/2006/math" xmlns:v="urn:schemas-microsoft-com:vml" xmlns:wp14="http://schemas.microsoft.com/office/word/2010/wordprocessingDrawing" xmlns:wp="http://schemas.openxmlformats.org/drawingml/2006/wordprocessingDrawing" xmlns:w10="urn:schemas-microsoft-com:office:word" xmlns:w="http://schemas.openxmlformats.org/wordprocessingml/2006/main" xmlns:w14="http://schemas.microsoft.com/office/word/2010/wordml" xmlns:w15="http://schemas.microsoft.com/office/word/2012/wordml" xmlns:w16cid="http://schemas.microsoft.com/office/word/2016/wordml/cid" xmlns:w16se="http://schemas.microsoft.com/office/word/2015/wordml/symex" xmlns:wpg="http://schemas.microsoft.com/office/word/2010/wordprocessingGroup" xmlns:wpi="http://schemas.microsoft.com/office/word/2010/wordprocessingInk" xmlns:wne="http://schemas.microsoft.com/office/word/2006/wordml" xmlns:wps="http://schemas.microsoft.com/office/word/2010/wordprocessingShape" mc:Ignorable="w14 w15 w16se w16cid wp14">
   <w:p>
     <w:pPr>
       <w:pStyle w:val="Header"/>
@@ -8458,7 +8648,7 @@
 </file>
 
 <file path=word/numbering.xml><?xml version="1.0" encoding="utf-8"?>
-<w:numbering xmlns:wpc="http://schemas.microsoft.com/office/word/2010/wordprocessingCanvas" xmlns:cx="http://schemas.microsoft.com/office/drawing/2014/chartex" xmlns:cx1="http://schemas.microsoft.com/office/drawing/2015/9/8/chartex" xmlns:cx2="http://schemas.microsoft.com/office/drawing/2015/10/21/chartex" xmlns:cx3="http://schemas.microsoft.com/office/drawing/2016/5/9/chartex" xmlns:cx4="http://schemas.microsoft.com/office/drawing/2016/5/10/chartex" xmlns:cx5="http://schemas.microsoft.com/office/drawing/2016/5/11/chartex" xmlns:cx6="http://schemas.microsoft.com/office/drawing/2016/5/12/chartex" xmlns:cx7="http://schemas.microsoft.com/office/drawing/2016/5/13/chartex" xmlns:cx8="http://schemas.microsoft.com/office/drawing/2016/5/14/chartex" xmlns:mc="http://schemas.openxmlformats.org/markup-compatibility/2006" xmlns:aink="http://schemas.microsoft.com/office/drawing/2016/ink" xmlns:am3d="http://schemas.microsoft.com/office/drawing/2017/model3d" xmlns:o="urn:schemas-microsoft-com:office:office" xmlns:r="http://schemas.openxmlformats.org/officeDocument/2006/relationships" xmlns:m="http://schemas.openxmlformats.org/officeDocument/2006/math" xmlns:v="urn:schemas-microsoft-com:vml" xmlns:wp14="http://schemas.microsoft.com/office/word/2010/wordprocessingDrawing" xmlns:wp="http://schemas.openxmlformats.org/drawingml/2006/wordprocessingDrawing" xmlns:w10="urn:schemas-microsoft-com:office:word" xmlns:w="http://schemas.openxmlformats.org/wordprocessingml/2006/main" xmlns:w14="http://schemas.microsoft.com/office/word/2010/wordml" xmlns:w15="http://schemas.microsoft.com/office/word/2012/wordml" xmlns:w16se="http://schemas.microsoft.com/office/word/2015/wordml/symex" xmlns:wpg="http://schemas.microsoft.com/office/word/2010/wordprocessingGroup" xmlns:wpi="http://schemas.microsoft.com/office/word/2010/wordprocessingInk" xmlns:wne="http://schemas.microsoft.com/office/word/2006/wordml" xmlns:wps="http://schemas.microsoft.com/office/word/2010/wordprocessingShape" mc:Ignorable="w14 w15 w16se wp14">
+<w:numbering xmlns:wpc="http://schemas.microsoft.com/office/word/2010/wordprocessingCanvas" xmlns:cx="http://schemas.microsoft.com/office/drawing/2014/chartex" xmlns:cx1="http://schemas.microsoft.com/office/drawing/2015/9/8/chartex" xmlns:cx2="http://schemas.microsoft.com/office/drawing/2015/10/21/chartex" xmlns:cx3="http://schemas.microsoft.com/office/drawing/2016/5/9/chartex" xmlns:cx4="http://schemas.microsoft.com/office/drawing/2016/5/10/chartex" xmlns:cx5="http://schemas.microsoft.com/office/drawing/2016/5/11/chartex" xmlns:cx6="http://schemas.microsoft.com/office/drawing/2016/5/12/chartex" xmlns:cx7="http://schemas.microsoft.com/office/drawing/2016/5/13/chartex" xmlns:cx8="http://schemas.microsoft.com/office/drawing/2016/5/14/chartex" xmlns:mc="http://schemas.openxmlformats.org/markup-compatibility/2006" xmlns:aink="http://schemas.microsoft.com/office/drawing/2016/ink" xmlns:am3d="http://schemas.microsoft.com/office/drawing/2017/model3d" xmlns:o="urn:schemas-microsoft-com:office:office" xmlns:r="http://schemas.openxmlformats.org/officeDocument/2006/relationships" xmlns:m="http://schemas.openxmlformats.org/officeDocument/2006/math" xmlns:v="urn:schemas-microsoft-com:vml" xmlns:wp14="http://schemas.microsoft.com/office/word/2010/wordprocessingDrawing" xmlns:wp="http://schemas.openxmlformats.org/drawingml/2006/wordprocessingDrawing" xmlns:w10="urn:schemas-microsoft-com:office:word" xmlns:w="http://schemas.openxmlformats.org/wordprocessingml/2006/main" xmlns:w14="http://schemas.microsoft.com/office/word/2010/wordml" xmlns:w15="http://schemas.microsoft.com/office/word/2012/wordml" xmlns:w16cid="http://schemas.microsoft.com/office/word/2016/wordml/cid" xmlns:w16se="http://schemas.microsoft.com/office/word/2015/wordml/symex" xmlns:wpg="http://schemas.microsoft.com/office/word/2010/wordprocessingGroup" xmlns:wpi="http://schemas.microsoft.com/office/word/2010/wordprocessingInk" xmlns:wne="http://schemas.microsoft.com/office/word/2006/wordml" xmlns:wps="http://schemas.microsoft.com/office/word/2010/wordprocessingShape" mc:Ignorable="w14 w15 w16se w16cid wp14">
   <w:abstractNum w:abstractNumId="0" w15:restartNumberingAfterBreak="0">
     <w:nsid w:val="22D17367"/>
     <w:multiLevelType w:val="hybridMultilevel"/>
@@ -8866,6 +9056,96 @@
     </w:lvl>
   </w:abstractNum>
   <w:abstractNum w:abstractNumId="4" w15:restartNumberingAfterBreak="0">
+    <w:nsid w:val="332E3C6C"/>
+    <w:multiLevelType w:val="hybridMultilevel"/>
+    <w:tmpl w:val="69789EFA"/>
+    <w:lvl w:ilvl="0" w:tplc="0B2C1254">
+      <w:start w:val="1"/>
+      <w:numFmt w:val="decimal"/>
+      <w:lvlText w:val="%1."/>
+      <w:lvlJc w:val="left"/>
+      <w:pPr>
+        <w:ind w:left="2505" w:hanging="360"/>
+      </w:pPr>
+      <w:rPr>
+        <w:rFonts w:hint="default"/>
+        <w:b/>
+      </w:rPr>
+    </w:lvl>
+    <w:lvl w:ilvl="1" w:tplc="041A0019" w:tentative="1">
+      <w:start w:val="1"/>
+      <w:numFmt w:val="lowerLetter"/>
+      <w:lvlText w:val="%2."/>
+      <w:lvlJc w:val="left"/>
+      <w:pPr>
+        <w:ind w:left="3225" w:hanging="360"/>
+      </w:pPr>
+    </w:lvl>
+    <w:lvl w:ilvl="2" w:tplc="041A001B" w:tentative="1">
+      <w:start w:val="1"/>
+      <w:numFmt w:val="lowerRoman"/>
+      <w:lvlText w:val="%3."/>
+      <w:lvlJc w:val="right"/>
+      <w:pPr>
+        <w:ind w:left="3945" w:hanging="180"/>
+      </w:pPr>
+    </w:lvl>
+    <w:lvl w:ilvl="3" w:tplc="041A000F" w:tentative="1">
+      <w:start w:val="1"/>
+      <w:numFmt w:val="decimal"/>
+      <w:lvlText w:val="%4."/>
+      <w:lvlJc w:val="left"/>
+      <w:pPr>
+        <w:ind w:left="4665" w:hanging="360"/>
+      </w:pPr>
+    </w:lvl>
+    <w:lvl w:ilvl="4" w:tplc="041A0019" w:tentative="1">
+      <w:start w:val="1"/>
+      <w:numFmt w:val="lowerLetter"/>
+      <w:lvlText w:val="%5."/>
+      <w:lvlJc w:val="left"/>
+      <w:pPr>
+        <w:ind w:left="5385" w:hanging="360"/>
+      </w:pPr>
+    </w:lvl>
+    <w:lvl w:ilvl="5" w:tplc="041A001B" w:tentative="1">
+      <w:start w:val="1"/>
+      <w:numFmt w:val="lowerRoman"/>
+      <w:lvlText w:val="%6."/>
+      <w:lvlJc w:val="right"/>
+      <w:pPr>
+        <w:ind w:left="6105" w:hanging="180"/>
+      </w:pPr>
+    </w:lvl>
+    <w:lvl w:ilvl="6" w:tplc="041A000F" w:tentative="1">
+      <w:start w:val="1"/>
+      <w:numFmt w:val="decimal"/>
+      <w:lvlText w:val="%7."/>
+      <w:lvlJc w:val="left"/>
+      <w:pPr>
+        <w:ind w:left="6825" w:hanging="360"/>
+      </w:pPr>
+    </w:lvl>
+    <w:lvl w:ilvl="7" w:tplc="041A0019" w:tentative="1">
+      <w:start w:val="1"/>
+      <w:numFmt w:val="lowerLetter"/>
+      <w:lvlText w:val="%8."/>
+      <w:lvlJc w:val="left"/>
+      <w:pPr>
+        <w:ind w:left="7545" w:hanging="360"/>
+      </w:pPr>
+    </w:lvl>
+    <w:lvl w:ilvl="8" w:tplc="041A001B" w:tentative="1">
+      <w:start w:val="1"/>
+      <w:numFmt w:val="lowerRoman"/>
+      <w:lvlText w:val="%9."/>
+      <w:lvlJc w:val="right"/>
+      <w:pPr>
+        <w:ind w:left="8265" w:hanging="180"/>
+      </w:pPr>
+    </w:lvl>
+  </w:abstractNum>
+  <w:abstractNum w:abstractNumId="5" w15:restartNumberingAfterBreak="0">
     <w:nsid w:val="53EA7864"/>
     <w:multiLevelType w:val="hybridMultilevel"/>
     <w:tmpl w:val="53F657CC"/>
@@ -8978,7 +9258,7 @@
       </w:rPr>
     </w:lvl>
   </w:abstractNum>
-  <w:abstractNum w:abstractNumId="5" w15:restartNumberingAfterBreak="0">
+  <w:abstractNum w:abstractNumId="6" w15:restartNumberingAfterBreak="0">
     <w:nsid w:val="544B07A8"/>
     <w:multiLevelType w:val="hybridMultilevel"/>
     <w:tmpl w:val="F2369F98"/>
@@ -8994,7 +9274,7 @@
         <w:rFonts w:ascii="Symbol" w:hAnsi="Symbol" w:hint="default"/>
       </w:rPr>
     </w:lvl>
-    <w:lvl w:ilvl="1" w:tplc="041A0003" w:tentative="1">
+    <w:lvl w:ilvl="1" w:tplc="041A0003">
       <w:start w:val="1"/>
       <w:numFmt w:val="bullet"/>
       <w:lvlText w:val="o"/>
@@ -9006,7 +9286,7 @@
         <w:rFonts w:ascii="Courier New" w:hAnsi="Courier New" w:cs="Courier New" w:hint="default"/>
       </w:rPr>
     </w:lvl>
-    <w:lvl w:ilvl="2" w:tplc="041A0005" w:tentative="1">
+    <w:lvl w:ilvl="2" w:tplc="041A0005">
       <w:start w:val="1"/>
       <w:numFmt w:val="bullet"/>
       <w:lvlText w:val=""/>
@@ -9091,7 +9371,7 @@
       </w:rPr>
     </w:lvl>
   </w:abstractNum>
-  <w:abstractNum w:abstractNumId="6" w15:restartNumberingAfterBreak="0">
+  <w:abstractNum w:abstractNumId="7" w15:restartNumberingAfterBreak="0">
     <w:nsid w:val="5C392E52"/>
     <w:multiLevelType w:val="hybridMultilevel"/>
     <w:tmpl w:val="9364E4FA"/>
@@ -9180,7 +9460,7 @@
       </w:pPr>
     </w:lvl>
   </w:abstractNum>
-  <w:abstractNum w:abstractNumId="7" w15:restartNumberingAfterBreak="0">
+  <w:abstractNum w:abstractNumId="8" w15:restartNumberingAfterBreak="0">
     <w:nsid w:val="66D67F01"/>
     <w:multiLevelType w:val="hybridMultilevel"/>
     <w:tmpl w:val="DAF455A4"/>
@@ -9293,7 +9573,7 @@
       </w:rPr>
     </w:lvl>
   </w:abstractNum>
-  <w:abstractNum w:abstractNumId="8" w15:restartNumberingAfterBreak="0">
+  <w:abstractNum w:abstractNumId="9" w15:restartNumberingAfterBreak="0">
     <w:nsid w:val="706D43BB"/>
     <w:multiLevelType w:val="hybridMultilevel"/>
     <w:tmpl w:val="20388FE2"/>
@@ -9406,7 +9686,7 @@
       </w:rPr>
     </w:lvl>
   </w:abstractNum>
-  <w:abstractNum w:abstractNumId="9" w15:restartNumberingAfterBreak="0">
+  <w:abstractNum w:abstractNumId="10" w15:restartNumberingAfterBreak="0">
     <w:nsid w:val="730A2948"/>
     <w:multiLevelType w:val="hybridMultilevel"/>
     <w:tmpl w:val="0B32C7D2"/>
@@ -9496,7 +9776,7 @@
       </w:pPr>
     </w:lvl>
   </w:abstractNum>
-  <w:abstractNum w:abstractNumId="10" w15:restartNumberingAfterBreak="0">
+  <w:abstractNum w:abstractNumId="11" w15:restartNumberingAfterBreak="0">
     <w:nsid w:val="75B31C08"/>
     <w:multiLevelType w:val="hybridMultilevel"/>
     <w:tmpl w:val="37181E0A"/>
@@ -9512,7 +9792,7 @@
         <w:rFonts w:ascii="Symbol" w:hAnsi="Symbol" w:hint="default"/>
       </w:rPr>
     </w:lvl>
-    <w:lvl w:ilvl="1" w:tplc="041A0003" w:tentative="1">
+    <w:lvl w:ilvl="1" w:tplc="041A0003">
       <w:start w:val="1"/>
       <w:numFmt w:val="bullet"/>
       <w:lvlText w:val="o"/>
@@ -9609,7 +9889,7 @@
       </w:rPr>
     </w:lvl>
   </w:abstractNum>
-  <w:abstractNum w:abstractNumId="11" w15:restartNumberingAfterBreak="0">
+  <w:abstractNum w:abstractNumId="12" w15:restartNumberingAfterBreak="0">
     <w:nsid w:val="79533BFD"/>
     <w:multiLevelType w:val="multilevel"/>
     <w:tmpl w:val="041A001D"/>
@@ -9702,13 +9982,13 @@
     <w:abstractNumId w:val="1"/>
   </w:num>
   <w:num w:numId="2">
-    <w:abstractNumId w:val="6"/>
+    <w:abstractNumId w:val="7"/>
   </w:num>
   <w:num w:numId="3">
     <w:abstractNumId w:val="2"/>
   </w:num>
   <w:num w:numId="4">
-    <w:abstractNumId w:val="11"/>
+    <w:abstractNumId w:val="12"/>
   </w:num>
   <w:num w:numId="5">
     <w:abstractNumId w:val="3"/>
@@ -9717,28 +9997,31 @@
     <w:abstractNumId w:val="0"/>
   </w:num>
   <w:num w:numId="7">
-    <w:abstractNumId w:val="7"/>
+    <w:abstractNumId w:val="8"/>
   </w:num>
   <w:num w:numId="8">
-    <w:abstractNumId w:val="8"/>
+    <w:abstractNumId w:val="9"/>
   </w:num>
   <w:num w:numId="9">
-    <w:abstractNumId w:val="4"/>
+    <w:abstractNumId w:val="5"/>
   </w:num>
   <w:num w:numId="10">
-    <w:abstractNumId w:val="9"/>
+    <w:abstractNumId w:val="10"/>
   </w:num>
   <w:num w:numId="11">
-    <w:abstractNumId w:val="5"/>
+    <w:abstractNumId w:val="6"/>
   </w:num>
   <w:num w:numId="12">
-    <w:abstractNumId w:val="10"/>
+    <w:abstractNumId w:val="11"/>
+  </w:num>
+  <w:num w:numId="13">
+    <w:abstractNumId w:val="4"/>
   </w:num>
 </w:numbering>
 </file>
 
 <file path=word/styles.xml><?xml version="1.0" encoding="utf-8"?>
-<w:styles xmlns:mc="http://schemas.openxmlformats.org/markup-compatibility/2006" xmlns:r="http://schemas.openxmlformats.org/officeDocument/2006/relationships" xmlns:w="http://schemas.openxmlformats.org/wordprocessingml/2006/main" xmlns:w14="http://schemas.microsoft.com/office/word/2010/wordml" xmlns:w15="http://schemas.microsoft.com/office/word/2012/wordml" xmlns:w16se="http://schemas.microsoft.com/office/word/2015/wordml/symex" mc:Ignorable="w14 w15 w16se">
+<w:styles xmlns:mc="http://schemas.openxmlformats.org/markup-compatibility/2006" xmlns:r="http://schemas.openxmlformats.org/officeDocument/2006/relationships" xmlns:w="http://schemas.openxmlformats.org/wordprocessingml/2006/main" xmlns:w14="http://schemas.microsoft.com/office/word/2010/wordml" xmlns:w15="http://schemas.microsoft.com/office/word/2012/wordml" xmlns:w16cid="http://schemas.microsoft.com/office/word/2016/wordml/cid" xmlns:w16se="http://schemas.microsoft.com/office/word/2015/wordml/symex" mc:Ignorable="w14 w15 w16se w16cid">
   <w:docDefaults>
     <w:rPrDefault>
       <w:rPr>
@@ -10664,7 +10947,7 @@
 </file>
 
 <file path=customXml/itemProps1.xml><?xml version="1.0" encoding="utf-8"?>
-<ds:datastoreItem xmlns:ds="http://schemas.openxmlformats.org/officeDocument/2006/customXml" ds:itemID="{DC44E9BE-3AF1-4236-8E12-ED3242CAE7C2}">
+<ds:datastoreItem xmlns:ds="http://schemas.openxmlformats.org/officeDocument/2006/customXml" ds:itemID="{A5535C32-FD05-4BC7-ADA1-858C0A8F4E37}">
   <ds:schemaRefs>
     <ds:schemaRef ds:uri="http://schemas.openxmlformats.org/officeDocument/2006/bibliography"/>
   </ds:schemaRefs>

</xml_diff>

<commit_message>
Ažurirani sekvencijski dijagrami i popratna dokumentacija.
</commit_message>
<xml_diff>
--- a/Dokumentacija/Dokumentacija.docx
+++ b/Dokumentacija/Dokumentacija.docx
@@ -1,6 +1,6 @@
 
 <file path=word/document.xml><?xml version="1.0" encoding="utf-8"?>
-<w:document xmlns:wpc="http://schemas.microsoft.com/office/word/2010/wordprocessingCanvas" xmlns:cx="http://schemas.microsoft.com/office/drawing/2014/chartex" xmlns:cx1="http://schemas.microsoft.com/office/drawing/2015/9/8/chartex" xmlns:cx2="http://schemas.microsoft.com/office/drawing/2015/10/21/chartex" xmlns:cx3="http://schemas.microsoft.com/office/drawing/2016/5/9/chartex" xmlns:cx4="http://schemas.microsoft.com/office/drawing/2016/5/10/chartex" xmlns:cx5="http://schemas.microsoft.com/office/drawing/2016/5/11/chartex" xmlns:cx6="http://schemas.microsoft.com/office/drawing/2016/5/12/chartex" xmlns:cx7="http://schemas.microsoft.com/office/drawing/2016/5/13/chartex" xmlns:cx8="http://schemas.microsoft.com/office/drawing/2016/5/14/chartex" xmlns:mc="http://schemas.openxmlformats.org/markup-compatibility/2006" xmlns:aink="http://schemas.microsoft.com/office/drawing/2016/ink" xmlns:am3d="http://schemas.microsoft.com/office/drawing/2017/model3d" xmlns:o="urn:schemas-microsoft-com:office:office" xmlns:r="http://schemas.openxmlformats.org/officeDocument/2006/relationships" xmlns:m="http://schemas.openxmlformats.org/officeDocument/2006/math" xmlns:v="urn:schemas-microsoft-com:vml" xmlns:wp14="http://schemas.microsoft.com/office/word/2010/wordprocessingDrawing" xmlns:wp="http://schemas.openxmlformats.org/drawingml/2006/wordprocessingDrawing" xmlns:w10="urn:schemas-microsoft-com:office:word" xmlns:w="http://schemas.openxmlformats.org/wordprocessingml/2006/main" xmlns:w14="http://schemas.microsoft.com/office/word/2010/wordml" xmlns:w15="http://schemas.microsoft.com/office/word/2012/wordml" xmlns:w16cid="http://schemas.microsoft.com/office/word/2016/wordml/cid" xmlns:w16se="http://schemas.microsoft.com/office/word/2015/wordml/symex" xmlns:wpg="http://schemas.microsoft.com/office/word/2010/wordprocessingGroup" xmlns:wpi="http://schemas.microsoft.com/office/word/2010/wordprocessingInk" xmlns:wne="http://schemas.microsoft.com/office/word/2006/wordml" xmlns:wps="http://schemas.microsoft.com/office/word/2010/wordprocessingShape" mc:Ignorable="w14 w15 w16se w16cid wp14">
+<w:document xmlns:wpc="http://schemas.microsoft.com/office/word/2010/wordprocessingCanvas" xmlns:cx="http://schemas.microsoft.com/office/drawing/2014/chartex" xmlns:cx1="http://schemas.microsoft.com/office/drawing/2015/9/8/chartex" xmlns:cx2="http://schemas.microsoft.com/office/drawing/2015/10/21/chartex" xmlns:cx3="http://schemas.microsoft.com/office/drawing/2016/5/9/chartex" xmlns:cx4="http://schemas.microsoft.com/office/drawing/2016/5/10/chartex" xmlns:cx5="http://schemas.microsoft.com/office/drawing/2016/5/11/chartex" xmlns:cx6="http://schemas.microsoft.com/office/drawing/2016/5/12/chartex" xmlns:cx7="http://schemas.microsoft.com/office/drawing/2016/5/13/chartex" xmlns:cx8="http://schemas.microsoft.com/office/drawing/2016/5/14/chartex" xmlns:mc="http://schemas.openxmlformats.org/markup-compatibility/2006" xmlns:aink="http://schemas.microsoft.com/office/drawing/2016/ink" xmlns:am3d="http://schemas.microsoft.com/office/drawing/2017/model3d" xmlns:o="urn:schemas-microsoft-com:office:office" xmlns:r="http://schemas.openxmlformats.org/officeDocument/2006/relationships" xmlns:m="http://schemas.openxmlformats.org/officeDocument/2006/math" xmlns:v="urn:schemas-microsoft-com:vml" xmlns:wp14="http://schemas.microsoft.com/office/word/2010/wordprocessingDrawing" xmlns:wp="http://schemas.openxmlformats.org/drawingml/2006/wordprocessingDrawing" xmlns:w10="urn:schemas-microsoft-com:office:word" xmlns:w="http://schemas.openxmlformats.org/wordprocessingml/2006/main" xmlns:w14="http://schemas.microsoft.com/office/word/2010/wordml" xmlns:w15="http://schemas.microsoft.com/office/word/2012/wordml" xmlns:w16se="http://schemas.microsoft.com/office/word/2015/wordml/symex" xmlns:wpg="http://schemas.microsoft.com/office/word/2010/wordprocessingGroup" xmlns:wpi="http://schemas.microsoft.com/office/word/2010/wordprocessingInk" xmlns:wne="http://schemas.microsoft.com/office/word/2006/wordml" xmlns:wps="http://schemas.microsoft.com/office/word/2010/wordprocessingShape" mc:Ignorable="w14 w15 w16se wp14">
   <w:body>
     <w:p/>
     <w:p/>
@@ -7515,8 +7515,6 @@
           <w:szCs w:val="24"/>
         </w:rPr>
       </w:pPr>
-      <w:bookmarkStart w:id="3" w:name="_GoBack"/>
-      <w:bookmarkEnd w:id="3"/>
     </w:p>
     <w:p>
       <w:pPr>
@@ -8295,11 +8293,812 @@
         </w:drawing>
       </w:r>
     </w:p>
+    <w:p>
+      <w:pPr>
+        <w:rPr>
+          <w:rFonts w:ascii="Arial" w:hAnsi="Arial" w:cs="Arial"/>
+          <w:sz w:val="24"/>
+          <w:szCs w:val="24"/>
+        </w:rPr>
+      </w:pPr>
+    </w:p>
+    <w:p>
+      <w:pPr>
+        <w:rPr>
+          <w:rFonts w:ascii="Arial" w:hAnsi="Arial" w:cs="Arial"/>
+          <w:sz w:val="24"/>
+          <w:szCs w:val="24"/>
+        </w:rPr>
+      </w:pPr>
+    </w:p>
+    <w:p>
+      <w:pPr>
+        <w:rPr>
+          <w:rFonts w:ascii="Arial" w:hAnsi="Arial" w:cs="Arial"/>
+          <w:sz w:val="24"/>
+          <w:szCs w:val="24"/>
+        </w:rPr>
+      </w:pPr>
+    </w:p>
+    <w:p>
+      <w:pPr>
+        <w:rPr>
+          <w:rFonts w:ascii="Arial" w:hAnsi="Arial" w:cs="Arial"/>
+          <w:sz w:val="24"/>
+          <w:szCs w:val="24"/>
+        </w:rPr>
+      </w:pPr>
+    </w:p>
+    <w:p>
+      <w:pPr>
+        <w:rPr>
+          <w:rFonts w:ascii="Arial" w:hAnsi="Arial" w:cs="Arial"/>
+          <w:sz w:val="24"/>
+          <w:szCs w:val="24"/>
+        </w:rPr>
+      </w:pPr>
+    </w:p>
+    <w:p>
+      <w:pPr>
+        <w:rPr>
+          <w:rFonts w:ascii="Arial" w:hAnsi="Arial" w:cs="Arial"/>
+          <w:sz w:val="24"/>
+          <w:szCs w:val="24"/>
+        </w:rPr>
+      </w:pPr>
+    </w:p>
+    <w:p>
+      <w:pPr>
+        <w:rPr>
+          <w:rFonts w:ascii="Arial" w:hAnsi="Arial" w:cs="Arial"/>
+          <w:sz w:val="24"/>
+          <w:szCs w:val="24"/>
+        </w:rPr>
+      </w:pPr>
+    </w:p>
+    <w:p>
+      <w:pPr>
+        <w:rPr>
+          <w:rFonts w:ascii="Arial" w:hAnsi="Arial" w:cs="Arial"/>
+          <w:sz w:val="24"/>
+          <w:szCs w:val="24"/>
+        </w:rPr>
+      </w:pPr>
+    </w:p>
+    <w:p>
+      <w:pPr>
+        <w:rPr>
+          <w:rFonts w:ascii="Arial" w:hAnsi="Arial" w:cs="Arial"/>
+          <w:sz w:val="24"/>
+          <w:szCs w:val="24"/>
+        </w:rPr>
+      </w:pPr>
+    </w:p>
+    <w:p>
+      <w:pPr>
+        <w:rPr>
+          <w:rFonts w:ascii="Arial" w:hAnsi="Arial" w:cs="Arial"/>
+          <w:sz w:val="24"/>
+          <w:szCs w:val="24"/>
+        </w:rPr>
+      </w:pPr>
+    </w:p>
+    <w:p>
+      <w:pPr>
+        <w:rPr>
+          <w:rFonts w:ascii="Arial" w:hAnsi="Arial" w:cs="Arial"/>
+          <w:sz w:val="24"/>
+          <w:szCs w:val="24"/>
+        </w:rPr>
+      </w:pPr>
+      <w:r>
+        <w:rPr>
+          <w:rFonts w:ascii="Arial" w:hAnsi="Arial" w:cs="Arial"/>
+          <w:b/>
+          <w:sz w:val="24"/>
+          <w:szCs w:val="24"/>
+        </w:rPr>
+        <w:lastRenderedPageBreak/>
+        <w:t>Obrazac uporabe UC6</w:t>
+      </w:r>
+      <w:r>
+        <w:rPr>
+          <w:rFonts w:ascii="Arial" w:hAnsi="Arial" w:cs="Arial"/>
+          <w:sz w:val="24"/>
+          <w:szCs w:val="24"/>
+        </w:rPr>
+        <w:t xml:space="preserve"> (</w:t>
+      </w:r>
+      <w:r>
+        <w:rPr>
+          <w:rFonts w:ascii="Arial" w:hAnsi="Arial" w:cs="Arial"/>
+          <w:i/>
+          <w:sz w:val="24"/>
+          <w:szCs w:val="24"/>
+        </w:rPr>
+        <w:t>BrisanjeProfila</w:t>
+      </w:r>
+      <w:r>
+        <w:rPr>
+          <w:rFonts w:ascii="Arial" w:hAnsi="Arial" w:cs="Arial"/>
+          <w:sz w:val="24"/>
+          <w:szCs w:val="24"/>
+        </w:rPr>
+        <w:t>):</w:t>
+      </w:r>
+    </w:p>
+    <w:p>
+      <w:pPr>
+        <w:rPr>
+          <w:rFonts w:ascii="Arial" w:hAnsi="Arial" w:cs="Arial"/>
+          <w:sz w:val="24"/>
+          <w:szCs w:val="24"/>
+        </w:rPr>
+      </w:pPr>
+      <w:r>
+        <w:rPr>
+          <w:rFonts w:ascii="Arial" w:hAnsi="Arial" w:cs="Arial"/>
+          <w:sz w:val="24"/>
+          <w:szCs w:val="24"/>
+        </w:rPr>
+        <w:t xml:space="preserve">Registrirani korisnik aplikaciji šalje zahtjev za brisanjem profila. Aplikacija </w:t>
+      </w:r>
+      <w:r>
+        <w:rPr>
+          <w:rFonts w:ascii="Arial" w:hAnsi="Arial" w:cs="Arial"/>
+          <w:sz w:val="24"/>
+          <w:szCs w:val="24"/>
+        </w:rPr>
+        <w:t>pronalazi i briše korisnikove podatke iz baze podataka i dojavljuje uspješnost operacije.</w:t>
+      </w:r>
+    </w:p>
+    <w:p>
+      <w:pPr>
+        <w:rPr>
+          <w:rFonts w:ascii="Arial" w:hAnsi="Arial" w:cs="Arial"/>
+          <w:sz w:val="24"/>
+          <w:szCs w:val="24"/>
+        </w:rPr>
+      </w:pPr>
+      <w:r>
+        <w:rPr>
+          <w:noProof/>
+        </w:rPr>
+        <w:drawing>
+          <wp:inline distT="0" distB="0" distL="0" distR="0" wp14:anchorId="4D7750BF" wp14:editId="727DC07E">
+            <wp:extent cx="5760720" cy="4446905"/>
+            <wp:effectExtent l="0" t="0" r="0" b="0"/>
+            <wp:docPr id="2" name="Picture 2"/>
+            <wp:cNvGraphicFramePr>
+              <a:graphicFrameLocks xmlns:a="http://schemas.openxmlformats.org/drawingml/2006/main" noChangeAspect="1"/>
+            </wp:cNvGraphicFramePr>
+            <a:graphic xmlns:a="http://schemas.openxmlformats.org/drawingml/2006/main">
+              <a:graphicData uri="http://schemas.openxmlformats.org/drawingml/2006/picture">
+                <pic:pic xmlns:pic="http://schemas.openxmlformats.org/drawingml/2006/picture">
+                  <pic:nvPicPr>
+                    <pic:cNvPr id="1" name=""/>
+                    <pic:cNvPicPr/>
+                  </pic:nvPicPr>
+                  <pic:blipFill>
+                    <a:blip r:embed="rId17"/>
+                    <a:stretch>
+                      <a:fillRect/>
+                    </a:stretch>
+                  </pic:blipFill>
+                  <pic:spPr>
+                    <a:xfrm>
+                      <a:off x="0" y="0"/>
+                      <a:ext cx="5760720" cy="4446905"/>
+                    </a:xfrm>
+                    <a:prstGeom prst="rect">
+                      <a:avLst/>
+                    </a:prstGeom>
+                  </pic:spPr>
+                </pic:pic>
+              </a:graphicData>
+            </a:graphic>
+          </wp:inline>
+        </w:drawing>
+      </w:r>
+    </w:p>
+    <w:p>
+      <w:pPr>
+        <w:rPr>
+          <w:rFonts w:ascii="Arial" w:hAnsi="Arial" w:cs="Arial"/>
+          <w:sz w:val="24"/>
+          <w:szCs w:val="24"/>
+        </w:rPr>
+      </w:pPr>
+    </w:p>
+    <w:p>
+      <w:pPr>
+        <w:rPr>
+          <w:rFonts w:ascii="Arial" w:hAnsi="Arial" w:cs="Arial"/>
+          <w:sz w:val="24"/>
+          <w:szCs w:val="24"/>
+        </w:rPr>
+      </w:pPr>
+    </w:p>
+    <w:p>
+      <w:pPr>
+        <w:rPr>
+          <w:rFonts w:ascii="Arial" w:hAnsi="Arial" w:cs="Arial"/>
+          <w:sz w:val="24"/>
+          <w:szCs w:val="24"/>
+        </w:rPr>
+      </w:pPr>
+    </w:p>
+    <w:p>
+      <w:pPr>
+        <w:rPr>
+          <w:rFonts w:ascii="Arial" w:hAnsi="Arial" w:cs="Arial"/>
+          <w:sz w:val="24"/>
+          <w:szCs w:val="24"/>
+        </w:rPr>
+      </w:pPr>
+    </w:p>
+    <w:p>
+      <w:pPr>
+        <w:rPr>
+          <w:rFonts w:ascii="Arial" w:hAnsi="Arial" w:cs="Arial"/>
+          <w:sz w:val="24"/>
+          <w:szCs w:val="24"/>
+        </w:rPr>
+      </w:pPr>
+    </w:p>
+    <w:p>
+      <w:pPr>
+        <w:rPr>
+          <w:rFonts w:ascii="Arial" w:hAnsi="Arial" w:cs="Arial"/>
+          <w:sz w:val="24"/>
+          <w:szCs w:val="24"/>
+        </w:rPr>
+      </w:pPr>
+    </w:p>
+    <w:p>
+      <w:pPr>
+        <w:rPr>
+          <w:rFonts w:ascii="Arial" w:hAnsi="Arial" w:cs="Arial"/>
+          <w:sz w:val="24"/>
+          <w:szCs w:val="24"/>
+        </w:rPr>
+      </w:pPr>
+    </w:p>
+    <w:p>
+      <w:pPr>
+        <w:rPr>
+          <w:rFonts w:ascii="Arial" w:hAnsi="Arial" w:cs="Arial"/>
+          <w:sz w:val="24"/>
+          <w:szCs w:val="24"/>
+        </w:rPr>
+      </w:pPr>
+    </w:p>
+    <w:p>
+      <w:pPr>
+        <w:rPr>
+          <w:rFonts w:ascii="Arial" w:hAnsi="Arial" w:cs="Arial"/>
+          <w:sz w:val="24"/>
+          <w:szCs w:val="24"/>
+        </w:rPr>
+      </w:pPr>
+    </w:p>
+    <w:p>
+      <w:pPr>
+        <w:rPr>
+          <w:rFonts w:ascii="Arial" w:hAnsi="Arial" w:cs="Arial"/>
+          <w:sz w:val="24"/>
+          <w:szCs w:val="24"/>
+        </w:rPr>
+      </w:pPr>
+    </w:p>
+    <w:p>
+      <w:pPr>
+        <w:rPr>
+          <w:rFonts w:ascii="Arial" w:hAnsi="Arial" w:cs="Arial"/>
+          <w:sz w:val="24"/>
+          <w:szCs w:val="24"/>
+        </w:rPr>
+      </w:pPr>
+      <w:r>
+        <w:rPr>
+          <w:rFonts w:ascii="Arial" w:hAnsi="Arial" w:cs="Arial"/>
+          <w:b/>
+          <w:sz w:val="24"/>
+          <w:szCs w:val="24"/>
+        </w:rPr>
+        <w:lastRenderedPageBreak/>
+        <w:t>Obrazac uporabe UC7</w:t>
+      </w:r>
+      <w:r>
+        <w:rPr>
+          <w:rFonts w:ascii="Arial" w:hAnsi="Arial" w:cs="Arial"/>
+          <w:sz w:val="24"/>
+          <w:szCs w:val="24"/>
+        </w:rPr>
+        <w:t xml:space="preserve"> (</w:t>
+      </w:r>
+      <w:r>
+        <w:rPr>
+          <w:rFonts w:ascii="Arial" w:hAnsi="Arial" w:cs="Arial"/>
+          <w:i/>
+          <w:sz w:val="24"/>
+          <w:szCs w:val="24"/>
+        </w:rPr>
+        <w:t>DodavanjeOperacijaIProtivnika</w:t>
+      </w:r>
+      <w:r>
+        <w:rPr>
+          <w:rFonts w:ascii="Arial" w:hAnsi="Arial" w:cs="Arial"/>
+          <w:sz w:val="24"/>
+          <w:szCs w:val="24"/>
+        </w:rPr>
+        <w:t>):</w:t>
+      </w:r>
+    </w:p>
+    <w:p>
+      <w:pPr>
+        <w:rPr>
+          <w:rFonts w:ascii="Arial" w:hAnsi="Arial" w:cs="Arial"/>
+          <w:sz w:val="24"/>
+          <w:szCs w:val="24"/>
+        </w:rPr>
+      </w:pPr>
+      <w:r>
+        <w:rPr>
+          <w:rFonts w:ascii="Arial" w:hAnsi="Arial" w:cs="Arial"/>
+          <w:sz w:val="24"/>
+          <w:szCs w:val="24"/>
+        </w:rPr>
+        <w:t>Administrator preko poslužitelja pokreće radnju dodavanja nove operacije i novih protivnika. Poslužitelj provjerava unesene podatke u bazi podataka te vraća povratnu informaciju administratoru o istima. Ako su uneseni podatci ispravni, kreiraju se nova operacija i novi protivnici, a ukoliko su podatci neispravni, poslužitelj dojavljuje pogrešku administratoru.</w:t>
+      </w:r>
+    </w:p>
+    <w:p>
+      <w:pPr>
+        <w:rPr>
+          <w:rFonts w:ascii="Arial" w:hAnsi="Arial" w:cs="Arial"/>
+          <w:sz w:val="24"/>
+          <w:szCs w:val="24"/>
+        </w:rPr>
+      </w:pPr>
+      <w:r>
+        <w:rPr>
+          <w:noProof/>
+        </w:rPr>
+        <w:drawing>
+          <wp:inline distT="0" distB="0" distL="0" distR="0" wp14:anchorId="3AAE01FC" wp14:editId="5E2B28EA">
+            <wp:extent cx="5760720" cy="3746500"/>
+            <wp:effectExtent l="0" t="0" r="0" b="6350"/>
+            <wp:docPr id="5" name="Picture 5"/>
+            <wp:cNvGraphicFramePr>
+              <a:graphicFrameLocks xmlns:a="http://schemas.openxmlformats.org/drawingml/2006/main" noChangeAspect="1"/>
+            </wp:cNvGraphicFramePr>
+            <a:graphic xmlns:a="http://schemas.openxmlformats.org/drawingml/2006/main">
+              <a:graphicData uri="http://schemas.openxmlformats.org/drawingml/2006/picture">
+                <pic:pic xmlns:pic="http://schemas.openxmlformats.org/drawingml/2006/picture">
+                  <pic:nvPicPr>
+                    <pic:cNvPr id="1" name=""/>
+                    <pic:cNvPicPr/>
+                  </pic:nvPicPr>
+                  <pic:blipFill>
+                    <a:blip r:embed="rId18"/>
+                    <a:stretch>
+                      <a:fillRect/>
+                    </a:stretch>
+                  </pic:blipFill>
+                  <pic:spPr>
+                    <a:xfrm>
+                      <a:off x="0" y="0"/>
+                      <a:ext cx="5760720" cy="3746500"/>
+                    </a:xfrm>
+                    <a:prstGeom prst="rect">
+                      <a:avLst/>
+                    </a:prstGeom>
+                  </pic:spPr>
+                </pic:pic>
+              </a:graphicData>
+            </a:graphic>
+          </wp:inline>
+        </w:drawing>
+      </w:r>
+    </w:p>
+    <w:p>
+      <w:pPr>
+        <w:rPr>
+          <w:rFonts w:ascii="Arial" w:hAnsi="Arial" w:cs="Arial"/>
+          <w:sz w:val="24"/>
+          <w:szCs w:val="24"/>
+        </w:rPr>
+      </w:pPr>
+    </w:p>
+    <w:p>
+      <w:pPr>
+        <w:rPr>
+          <w:rFonts w:ascii="Arial" w:hAnsi="Arial" w:cs="Arial"/>
+          <w:sz w:val="24"/>
+          <w:szCs w:val="24"/>
+        </w:rPr>
+      </w:pPr>
+    </w:p>
+    <w:p>
+      <w:pPr>
+        <w:rPr>
+          <w:rFonts w:ascii="Arial" w:hAnsi="Arial" w:cs="Arial"/>
+          <w:sz w:val="24"/>
+          <w:szCs w:val="24"/>
+        </w:rPr>
+      </w:pPr>
+    </w:p>
+    <w:p>
+      <w:pPr>
+        <w:rPr>
+          <w:rFonts w:ascii="Arial" w:hAnsi="Arial" w:cs="Arial"/>
+          <w:sz w:val="24"/>
+          <w:szCs w:val="24"/>
+        </w:rPr>
+      </w:pPr>
+    </w:p>
+    <w:p>
+      <w:pPr>
+        <w:rPr>
+          <w:rFonts w:ascii="Arial" w:hAnsi="Arial" w:cs="Arial"/>
+          <w:sz w:val="24"/>
+          <w:szCs w:val="24"/>
+        </w:rPr>
+      </w:pPr>
+    </w:p>
+    <w:p>
+      <w:pPr>
+        <w:rPr>
+          <w:rFonts w:ascii="Arial" w:hAnsi="Arial" w:cs="Arial"/>
+          <w:sz w:val="24"/>
+          <w:szCs w:val="24"/>
+        </w:rPr>
+      </w:pPr>
+    </w:p>
+    <w:p>
+      <w:pPr>
+        <w:rPr>
+          <w:rFonts w:ascii="Arial" w:hAnsi="Arial" w:cs="Arial"/>
+          <w:sz w:val="24"/>
+          <w:szCs w:val="24"/>
+        </w:rPr>
+      </w:pPr>
+    </w:p>
+    <w:p>
+      <w:pPr>
+        <w:rPr>
+          <w:rFonts w:ascii="Arial" w:hAnsi="Arial" w:cs="Arial"/>
+          <w:sz w:val="24"/>
+          <w:szCs w:val="24"/>
+        </w:rPr>
+      </w:pPr>
+    </w:p>
+    <w:p>
+      <w:pPr>
+        <w:rPr>
+          <w:rFonts w:ascii="Arial" w:hAnsi="Arial" w:cs="Arial"/>
+          <w:sz w:val="24"/>
+          <w:szCs w:val="24"/>
+        </w:rPr>
+      </w:pPr>
+    </w:p>
+    <w:p>
+      <w:pPr>
+        <w:rPr>
+          <w:rFonts w:ascii="Arial" w:hAnsi="Arial" w:cs="Arial"/>
+          <w:sz w:val="24"/>
+          <w:szCs w:val="24"/>
+        </w:rPr>
+      </w:pPr>
+    </w:p>
+    <w:p>
+      <w:pPr>
+        <w:rPr>
+          <w:rFonts w:ascii="Arial" w:hAnsi="Arial" w:cs="Arial"/>
+          <w:sz w:val="24"/>
+          <w:szCs w:val="24"/>
+        </w:rPr>
+      </w:pPr>
+      <w:r>
+        <w:rPr>
+          <w:rFonts w:ascii="Arial" w:hAnsi="Arial" w:cs="Arial"/>
+          <w:b/>
+          <w:sz w:val="24"/>
+          <w:szCs w:val="24"/>
+        </w:rPr>
+        <w:lastRenderedPageBreak/>
+        <w:t>Obrazac uporabe UC8</w:t>
+      </w:r>
+      <w:r>
+        <w:rPr>
+          <w:rFonts w:ascii="Arial" w:hAnsi="Arial" w:cs="Arial"/>
+          <w:sz w:val="24"/>
+          <w:szCs w:val="24"/>
+        </w:rPr>
+        <w:t xml:space="preserve"> (</w:t>
+      </w:r>
+      <w:r>
+        <w:rPr>
+          <w:rFonts w:ascii="Arial" w:hAnsi="Arial" w:cs="Arial"/>
+          <w:i/>
+          <w:sz w:val="24"/>
+          <w:szCs w:val="24"/>
+        </w:rPr>
+        <w:t>DodjelaMedalja</w:t>
+      </w:r>
+      <w:r>
+        <w:rPr>
+          <w:rFonts w:ascii="Arial" w:hAnsi="Arial" w:cs="Arial"/>
+          <w:sz w:val="24"/>
+          <w:szCs w:val="24"/>
+        </w:rPr>
+        <w:t>):</w:t>
+      </w:r>
+    </w:p>
+    <w:p>
+      <w:pPr>
+        <w:rPr>
+          <w:rFonts w:ascii="Arial" w:hAnsi="Arial" w:cs="Arial"/>
+          <w:sz w:val="24"/>
+          <w:szCs w:val="24"/>
+        </w:rPr>
+      </w:pPr>
+      <w:r>
+        <w:rPr>
+          <w:rFonts w:ascii="Arial" w:hAnsi="Arial" w:cs="Arial"/>
+          <w:sz w:val="24"/>
+          <w:szCs w:val="24"/>
+        </w:rPr>
+        <w:t>Ukoliko je korisnik ostvario uvjet za medalju, automatski se pokreće operacija provjere preko poslužitelja. Poslužitelj provjerava koja medalja bi trebala biti dodijeljena te ju kreira preko baze podataka. Baza vraća povratnu informaciju o uspješnosti kreacije medalje te poslužitelj prikazuje medalju korisniku.</w:t>
+      </w:r>
+    </w:p>
+    <w:p>
+      <w:pPr>
+        <w:rPr>
+          <w:rFonts w:ascii="Arial" w:hAnsi="Arial" w:cs="Arial"/>
+          <w:sz w:val="24"/>
+          <w:szCs w:val="24"/>
+        </w:rPr>
+      </w:pPr>
+      <w:r>
+        <w:rPr>
+          <w:noProof/>
+        </w:rPr>
+        <w:drawing>
+          <wp:inline distT="0" distB="0" distL="0" distR="0" wp14:anchorId="0B304524" wp14:editId="5F727683">
+            <wp:extent cx="5760720" cy="4218940"/>
+            <wp:effectExtent l="0" t="0" r="0" b="0"/>
+            <wp:docPr id="8" name="Picture 8"/>
+            <wp:cNvGraphicFramePr>
+              <a:graphicFrameLocks xmlns:a="http://schemas.openxmlformats.org/drawingml/2006/main" noChangeAspect="1"/>
+            </wp:cNvGraphicFramePr>
+            <a:graphic xmlns:a="http://schemas.openxmlformats.org/drawingml/2006/main">
+              <a:graphicData uri="http://schemas.openxmlformats.org/drawingml/2006/picture">
+                <pic:pic xmlns:pic="http://schemas.openxmlformats.org/drawingml/2006/picture">
+                  <pic:nvPicPr>
+                    <pic:cNvPr id="1" name=""/>
+                    <pic:cNvPicPr/>
+                  </pic:nvPicPr>
+                  <pic:blipFill>
+                    <a:blip r:embed="rId19"/>
+                    <a:stretch>
+                      <a:fillRect/>
+                    </a:stretch>
+                  </pic:blipFill>
+                  <pic:spPr>
+                    <a:xfrm>
+                      <a:off x="0" y="0"/>
+                      <a:ext cx="5760720" cy="4218940"/>
+                    </a:xfrm>
+                    <a:prstGeom prst="rect">
+                      <a:avLst/>
+                    </a:prstGeom>
+                  </pic:spPr>
+                </pic:pic>
+              </a:graphicData>
+            </a:graphic>
+          </wp:inline>
+        </w:drawing>
+      </w:r>
+    </w:p>
+    <w:p>
+      <w:pPr>
+        <w:rPr>
+          <w:rFonts w:ascii="Arial" w:hAnsi="Arial" w:cs="Arial"/>
+          <w:sz w:val="24"/>
+          <w:szCs w:val="24"/>
+        </w:rPr>
+      </w:pPr>
+    </w:p>
+    <w:p>
+      <w:pPr>
+        <w:rPr>
+          <w:rFonts w:ascii="Arial" w:hAnsi="Arial" w:cs="Arial"/>
+          <w:sz w:val="24"/>
+          <w:szCs w:val="24"/>
+        </w:rPr>
+      </w:pPr>
+    </w:p>
+    <w:p>
+      <w:pPr>
+        <w:rPr>
+          <w:rFonts w:ascii="Arial" w:hAnsi="Arial" w:cs="Arial"/>
+          <w:sz w:val="24"/>
+          <w:szCs w:val="24"/>
+        </w:rPr>
+      </w:pPr>
+    </w:p>
+    <w:p>
+      <w:pPr>
+        <w:rPr>
+          <w:rFonts w:ascii="Arial" w:hAnsi="Arial" w:cs="Arial"/>
+          <w:sz w:val="24"/>
+          <w:szCs w:val="24"/>
+        </w:rPr>
+      </w:pPr>
+    </w:p>
+    <w:p>
+      <w:pPr>
+        <w:rPr>
+          <w:rFonts w:ascii="Arial" w:hAnsi="Arial" w:cs="Arial"/>
+          <w:sz w:val="24"/>
+          <w:szCs w:val="24"/>
+        </w:rPr>
+      </w:pPr>
+    </w:p>
+    <w:p>
+      <w:pPr>
+        <w:rPr>
+          <w:rFonts w:ascii="Arial" w:hAnsi="Arial" w:cs="Arial"/>
+          <w:sz w:val="24"/>
+          <w:szCs w:val="24"/>
+        </w:rPr>
+      </w:pPr>
+    </w:p>
+    <w:p>
+      <w:pPr>
+        <w:rPr>
+          <w:rFonts w:ascii="Arial" w:hAnsi="Arial" w:cs="Arial"/>
+          <w:sz w:val="24"/>
+          <w:szCs w:val="24"/>
+        </w:rPr>
+      </w:pPr>
+    </w:p>
+    <w:p>
+      <w:pPr>
+        <w:rPr>
+          <w:rFonts w:ascii="Arial" w:hAnsi="Arial" w:cs="Arial"/>
+          <w:sz w:val="24"/>
+          <w:szCs w:val="24"/>
+        </w:rPr>
+      </w:pPr>
+    </w:p>
+    <w:p>
+      <w:pPr>
+        <w:rPr>
+          <w:rFonts w:ascii="Arial" w:hAnsi="Arial" w:cs="Arial"/>
+          <w:sz w:val="24"/>
+          <w:szCs w:val="24"/>
+        </w:rPr>
+      </w:pPr>
+    </w:p>
+    <w:p>
+      <w:pPr>
+        <w:rPr>
+          <w:rFonts w:ascii="Arial" w:hAnsi="Arial" w:cs="Arial"/>
+          <w:sz w:val="24"/>
+          <w:szCs w:val="24"/>
+        </w:rPr>
+      </w:pPr>
+      <w:r>
+        <w:rPr>
+          <w:rFonts w:ascii="Arial" w:hAnsi="Arial" w:cs="Arial"/>
+          <w:b/>
+          <w:sz w:val="24"/>
+          <w:szCs w:val="24"/>
+        </w:rPr>
+        <w:lastRenderedPageBreak/>
+        <w:t>Obrazac uporabe UC9</w:t>
+      </w:r>
+      <w:r>
+        <w:rPr>
+          <w:rFonts w:ascii="Arial" w:hAnsi="Arial" w:cs="Arial"/>
+          <w:sz w:val="24"/>
+          <w:szCs w:val="24"/>
+        </w:rPr>
+        <w:t xml:space="preserve"> (</w:t>
+      </w:r>
+      <w:bookmarkStart w:id="3" w:name="_GoBack"/>
+      <w:r>
+        <w:rPr>
+          <w:rFonts w:ascii="Arial" w:hAnsi="Arial" w:cs="Arial"/>
+          <w:i/>
+          <w:sz w:val="24"/>
+          <w:szCs w:val="24"/>
+        </w:rPr>
+        <w:t>UklanjanjeKorisnika</w:t>
+      </w:r>
+      <w:bookmarkEnd w:id="3"/>
+      <w:r>
+        <w:rPr>
+          <w:rFonts w:ascii="Arial" w:hAnsi="Arial" w:cs="Arial"/>
+          <w:sz w:val="24"/>
+          <w:szCs w:val="24"/>
+        </w:rPr>
+        <w:t>):</w:t>
+      </w:r>
+    </w:p>
+    <w:p>
+      <w:pPr>
+        <w:rPr>
+          <w:rFonts w:ascii="Arial" w:hAnsi="Arial" w:cs="Arial"/>
+          <w:sz w:val="24"/>
+          <w:szCs w:val="24"/>
+        </w:rPr>
+      </w:pPr>
+      <w:r>
+        <w:rPr>
+          <w:rFonts w:ascii="Arial" w:hAnsi="Arial" w:cs="Arial"/>
+          <w:sz w:val="24"/>
+          <w:szCs w:val="24"/>
+        </w:rPr>
+        <w:t>Administrator preko poslužitelja šalje zahtjev za pregledom korisnika. Poslužitelj preko baze podataka daje na pregled korisnike administratoru koji tada poslužitelju šalje zahtjev za brisanje korisnika. Ukoliko je unesen korisnički ID pogrešan, poslužitelj administatoru dojavljuje grešku. Ukoliko je unesen korisnički ID točan, korisnik se briše iz baze podataka i poslužitelj administratoru dojavljuje povratnu informaciju.</w:t>
+      </w:r>
+    </w:p>
+    <w:p>
+      <w:pPr>
+        <w:rPr>
+          <w:rFonts w:ascii="Arial" w:hAnsi="Arial" w:cs="Arial"/>
+          <w:sz w:val="24"/>
+          <w:szCs w:val="24"/>
+        </w:rPr>
+      </w:pPr>
+      <w:r>
+        <w:rPr>
+          <w:noProof/>
+        </w:rPr>
+        <w:drawing>
+          <wp:inline distT="0" distB="0" distL="0" distR="0" wp14:anchorId="6462CA5C" wp14:editId="4E759C2D">
+            <wp:extent cx="5760720" cy="4056380"/>
+            <wp:effectExtent l="0" t="0" r="0" b="1270"/>
+            <wp:docPr id="9" name="Picture 9"/>
+            <wp:cNvGraphicFramePr>
+              <a:graphicFrameLocks xmlns:a="http://schemas.openxmlformats.org/drawingml/2006/main" noChangeAspect="1"/>
+            </wp:cNvGraphicFramePr>
+            <a:graphic xmlns:a="http://schemas.openxmlformats.org/drawingml/2006/main">
+              <a:graphicData uri="http://schemas.openxmlformats.org/drawingml/2006/picture">
+                <pic:pic xmlns:pic="http://schemas.openxmlformats.org/drawingml/2006/picture">
+                  <pic:nvPicPr>
+                    <pic:cNvPr id="1" name=""/>
+                    <pic:cNvPicPr/>
+                  </pic:nvPicPr>
+                  <pic:blipFill>
+                    <a:blip r:embed="rId20"/>
+                    <a:stretch>
+                      <a:fillRect/>
+                    </a:stretch>
+                  </pic:blipFill>
+                  <pic:spPr>
+                    <a:xfrm>
+                      <a:off x="0" y="0"/>
+                      <a:ext cx="5760720" cy="4056380"/>
+                    </a:xfrm>
+                    <a:prstGeom prst="rect">
+                      <a:avLst/>
+                    </a:prstGeom>
+                  </pic:spPr>
+                </pic:pic>
+              </a:graphicData>
+            </a:graphic>
+          </wp:inline>
+        </w:drawing>
+      </w:r>
+    </w:p>
     <w:sectPr>
-      <w:headerReference w:type="default" r:id="rId17"/>
-      <w:footerReference w:type="default" r:id="rId18"/>
-      <w:headerReference w:type="first" r:id="rId19"/>
-      <w:footerReference w:type="first" r:id="rId20"/>
+      <w:headerReference w:type="default" r:id="rId21"/>
+      <w:footerReference w:type="default" r:id="rId22"/>
+      <w:headerReference w:type="first" r:id="rId23"/>
+      <w:footerReference w:type="first" r:id="rId24"/>
       <w:pgSz w:w="11906" w:h="16838"/>
       <w:pgMar w:top="1417" w:right="1417" w:bottom="1417" w:left="1417" w:header="708" w:footer="708" w:gutter="0"/>
       <w:cols w:space="708"/>
@@ -8310,7 +9109,7 @@
 </file>
 
 <file path=word/endnotes.xml><?xml version="1.0" encoding="utf-8"?>
-<w:endnotes xmlns:wpc="http://schemas.microsoft.com/office/word/2010/wordprocessingCanvas" xmlns:cx="http://schemas.microsoft.com/office/drawing/2014/chartex" xmlns:cx1="http://schemas.microsoft.com/office/drawing/2015/9/8/chartex" xmlns:cx2="http://schemas.microsoft.com/office/drawing/2015/10/21/chartex" xmlns:cx3="http://schemas.microsoft.com/office/drawing/2016/5/9/chartex" xmlns:cx4="http://schemas.microsoft.com/office/drawing/2016/5/10/chartex" xmlns:cx5="http://schemas.microsoft.com/office/drawing/2016/5/11/chartex" xmlns:cx6="http://schemas.microsoft.com/office/drawing/2016/5/12/chartex" xmlns:cx7="http://schemas.microsoft.com/office/drawing/2016/5/13/chartex" xmlns:cx8="http://schemas.microsoft.com/office/drawing/2016/5/14/chartex" xmlns:mc="http://schemas.openxmlformats.org/markup-compatibility/2006" xmlns:aink="http://schemas.microsoft.com/office/drawing/2016/ink" xmlns:am3d="http://schemas.microsoft.com/office/drawing/2017/model3d" xmlns:o="urn:schemas-microsoft-com:office:office" xmlns:r="http://schemas.openxmlformats.org/officeDocument/2006/relationships" xmlns:m="http://schemas.openxmlformats.org/officeDocument/2006/math" xmlns:v="urn:schemas-microsoft-com:vml" xmlns:wp14="http://schemas.microsoft.com/office/word/2010/wordprocessingDrawing" xmlns:wp="http://schemas.openxmlformats.org/drawingml/2006/wordprocessingDrawing" xmlns:w10="urn:schemas-microsoft-com:office:word" xmlns:w="http://schemas.openxmlformats.org/wordprocessingml/2006/main" xmlns:w14="http://schemas.microsoft.com/office/word/2010/wordml" xmlns:w15="http://schemas.microsoft.com/office/word/2012/wordml" xmlns:w16cid="http://schemas.microsoft.com/office/word/2016/wordml/cid" xmlns:w16se="http://schemas.microsoft.com/office/word/2015/wordml/symex" xmlns:wpg="http://schemas.microsoft.com/office/word/2010/wordprocessingGroup" xmlns:wpi="http://schemas.microsoft.com/office/word/2010/wordprocessingInk" xmlns:wne="http://schemas.microsoft.com/office/word/2006/wordml" xmlns:wps="http://schemas.microsoft.com/office/word/2010/wordprocessingShape" mc:Ignorable="w14 w15 w16se w16cid wp14">
+<w:endnotes xmlns:wpc="http://schemas.microsoft.com/office/word/2010/wordprocessingCanvas" xmlns:cx="http://schemas.microsoft.com/office/drawing/2014/chartex" xmlns:cx1="http://schemas.microsoft.com/office/drawing/2015/9/8/chartex" xmlns:cx2="http://schemas.microsoft.com/office/drawing/2015/10/21/chartex" xmlns:cx3="http://schemas.microsoft.com/office/drawing/2016/5/9/chartex" xmlns:cx4="http://schemas.microsoft.com/office/drawing/2016/5/10/chartex" xmlns:cx5="http://schemas.microsoft.com/office/drawing/2016/5/11/chartex" xmlns:cx6="http://schemas.microsoft.com/office/drawing/2016/5/12/chartex" xmlns:cx7="http://schemas.microsoft.com/office/drawing/2016/5/13/chartex" xmlns:cx8="http://schemas.microsoft.com/office/drawing/2016/5/14/chartex" xmlns:mc="http://schemas.openxmlformats.org/markup-compatibility/2006" xmlns:aink="http://schemas.microsoft.com/office/drawing/2016/ink" xmlns:am3d="http://schemas.microsoft.com/office/drawing/2017/model3d" xmlns:o="urn:schemas-microsoft-com:office:office" xmlns:r="http://schemas.openxmlformats.org/officeDocument/2006/relationships" xmlns:m="http://schemas.openxmlformats.org/officeDocument/2006/math" xmlns:v="urn:schemas-microsoft-com:vml" xmlns:wp14="http://schemas.microsoft.com/office/word/2010/wordprocessingDrawing" xmlns:wp="http://schemas.openxmlformats.org/drawingml/2006/wordprocessingDrawing" xmlns:w10="urn:schemas-microsoft-com:office:word" xmlns:w="http://schemas.openxmlformats.org/wordprocessingml/2006/main" xmlns:w14="http://schemas.microsoft.com/office/word/2010/wordml" xmlns:w15="http://schemas.microsoft.com/office/word/2012/wordml" xmlns:w16se="http://schemas.microsoft.com/office/word/2015/wordml/symex" xmlns:wpg="http://schemas.microsoft.com/office/word/2010/wordprocessingGroup" xmlns:wpi="http://schemas.microsoft.com/office/word/2010/wordprocessingInk" xmlns:wne="http://schemas.microsoft.com/office/word/2006/wordml" xmlns:wps="http://schemas.microsoft.com/office/word/2010/wordprocessingShape" mc:Ignorable="w14 w15 w16se wp14">
   <w:endnote w:type="separator" w:id="-1">
     <w:p>
       <w:pPr>
@@ -8335,7 +9134,7 @@
 </file>
 
 <file path=word/footer1.xml><?xml version="1.0" encoding="utf-8"?>
-<w:ftr xmlns:wpc="http://schemas.microsoft.com/office/word/2010/wordprocessingCanvas" xmlns:cx="http://schemas.microsoft.com/office/drawing/2014/chartex" xmlns:cx1="http://schemas.microsoft.com/office/drawing/2015/9/8/chartex" xmlns:cx2="http://schemas.microsoft.com/office/drawing/2015/10/21/chartex" xmlns:cx3="http://schemas.microsoft.com/office/drawing/2016/5/9/chartex" xmlns:cx4="http://schemas.microsoft.com/office/drawing/2016/5/10/chartex" xmlns:cx5="http://schemas.microsoft.com/office/drawing/2016/5/11/chartex" xmlns:cx6="http://schemas.microsoft.com/office/drawing/2016/5/12/chartex" xmlns:cx7="http://schemas.microsoft.com/office/drawing/2016/5/13/chartex" xmlns:cx8="http://schemas.microsoft.com/office/drawing/2016/5/14/chartex" xmlns:mc="http://schemas.openxmlformats.org/markup-compatibility/2006" xmlns:aink="http://schemas.microsoft.com/office/drawing/2016/ink" xmlns:am3d="http://schemas.microsoft.com/office/drawing/2017/model3d" xmlns:o="urn:schemas-microsoft-com:office:office" xmlns:r="http://schemas.openxmlformats.org/officeDocument/2006/relationships" xmlns:m="http://schemas.openxmlformats.org/officeDocument/2006/math" xmlns:v="urn:schemas-microsoft-com:vml" xmlns:wp14="http://schemas.microsoft.com/office/word/2010/wordprocessingDrawing" xmlns:wp="http://schemas.openxmlformats.org/drawingml/2006/wordprocessingDrawing" xmlns:w10="urn:schemas-microsoft-com:office:word" xmlns:w="http://schemas.openxmlformats.org/wordprocessingml/2006/main" xmlns:w14="http://schemas.microsoft.com/office/word/2010/wordml" xmlns:w15="http://schemas.microsoft.com/office/word/2012/wordml" xmlns:w16cid="http://schemas.microsoft.com/office/word/2016/wordml/cid" xmlns:w16se="http://schemas.microsoft.com/office/word/2015/wordml/symex" xmlns:wpg="http://schemas.microsoft.com/office/word/2010/wordprocessingGroup" xmlns:wpi="http://schemas.microsoft.com/office/word/2010/wordprocessingInk" xmlns:wne="http://schemas.microsoft.com/office/word/2006/wordml" xmlns:wps="http://schemas.microsoft.com/office/word/2010/wordprocessingShape" mc:Ignorable="w14 w15 w16se w16cid wp14">
+<w:ftr xmlns:wpc="http://schemas.microsoft.com/office/word/2010/wordprocessingCanvas" xmlns:cx="http://schemas.microsoft.com/office/drawing/2014/chartex" xmlns:cx1="http://schemas.microsoft.com/office/drawing/2015/9/8/chartex" xmlns:cx2="http://schemas.microsoft.com/office/drawing/2015/10/21/chartex" xmlns:cx3="http://schemas.microsoft.com/office/drawing/2016/5/9/chartex" xmlns:cx4="http://schemas.microsoft.com/office/drawing/2016/5/10/chartex" xmlns:cx5="http://schemas.microsoft.com/office/drawing/2016/5/11/chartex" xmlns:cx6="http://schemas.microsoft.com/office/drawing/2016/5/12/chartex" xmlns:cx7="http://schemas.microsoft.com/office/drawing/2016/5/13/chartex" xmlns:cx8="http://schemas.microsoft.com/office/drawing/2016/5/14/chartex" xmlns:mc="http://schemas.openxmlformats.org/markup-compatibility/2006" xmlns:aink="http://schemas.microsoft.com/office/drawing/2016/ink" xmlns:am3d="http://schemas.microsoft.com/office/drawing/2017/model3d" xmlns:o="urn:schemas-microsoft-com:office:office" xmlns:r="http://schemas.openxmlformats.org/officeDocument/2006/relationships" xmlns:m="http://schemas.openxmlformats.org/officeDocument/2006/math" xmlns:v="urn:schemas-microsoft-com:vml" xmlns:wp14="http://schemas.microsoft.com/office/word/2010/wordprocessingDrawing" xmlns:wp="http://schemas.openxmlformats.org/drawingml/2006/wordprocessingDrawing" xmlns:w10="urn:schemas-microsoft-com:office:word" xmlns:w="http://schemas.openxmlformats.org/wordprocessingml/2006/main" xmlns:w14="http://schemas.microsoft.com/office/word/2010/wordml" xmlns:w15="http://schemas.microsoft.com/office/word/2012/wordml" xmlns:w16se="http://schemas.microsoft.com/office/word/2015/wordml/symex" xmlns:wpg="http://schemas.microsoft.com/office/word/2010/wordprocessingGroup" xmlns:wpi="http://schemas.microsoft.com/office/word/2010/wordprocessingInk" xmlns:wne="http://schemas.microsoft.com/office/word/2006/wordml" xmlns:wps="http://schemas.microsoft.com/office/word/2010/wordprocessingShape" mc:Ignorable="w14 w15 w16se wp14">
   <w:sdt>
     <w:sdtPr>
       <w:id w:val="362716991"/>
@@ -8344,7 +9143,6 @@
         <w:docPartUnique/>
       </w:docPartObj>
     </w:sdtPr>
-    <w:sdtEndPr/>
     <w:sdtContent>
       <w:sdt>
         <w:sdtPr>
@@ -8354,7 +9152,6 @@
             <w:docPartUnique/>
           </w:docPartObj>
         </w:sdtPr>
-        <w:sdtEndPr/>
         <w:sdtContent>
           <w:p>
             <w:pPr>
@@ -8433,7 +9230,7 @@
                 <w:bCs/>
                 <w:noProof/>
               </w:rPr>
-              <w:t>17</w:t>
+              <w:t>21</w:t>
             </w:r>
             <w:r>
               <w:rPr>
@@ -8478,7 +9275,7 @@
                 <w:bCs/>
                 <w:noProof/>
               </w:rPr>
-              <w:t>20</w:t>
+              <w:t>24</w:t>
             </w:r>
             <w:r>
               <w:rPr>
@@ -8503,7 +9300,7 @@
 </file>
 
 <file path=word/footer2.xml><?xml version="1.0" encoding="utf-8"?>
-<w:ftr xmlns:wpc="http://schemas.microsoft.com/office/word/2010/wordprocessingCanvas" xmlns:cx="http://schemas.microsoft.com/office/drawing/2014/chartex" xmlns:cx1="http://schemas.microsoft.com/office/drawing/2015/9/8/chartex" xmlns:cx2="http://schemas.microsoft.com/office/drawing/2015/10/21/chartex" xmlns:cx3="http://schemas.microsoft.com/office/drawing/2016/5/9/chartex" xmlns:cx4="http://schemas.microsoft.com/office/drawing/2016/5/10/chartex" xmlns:cx5="http://schemas.microsoft.com/office/drawing/2016/5/11/chartex" xmlns:cx6="http://schemas.microsoft.com/office/drawing/2016/5/12/chartex" xmlns:cx7="http://schemas.microsoft.com/office/drawing/2016/5/13/chartex" xmlns:cx8="http://schemas.microsoft.com/office/drawing/2016/5/14/chartex" xmlns:mc="http://schemas.openxmlformats.org/markup-compatibility/2006" xmlns:aink="http://schemas.microsoft.com/office/drawing/2016/ink" xmlns:am3d="http://schemas.microsoft.com/office/drawing/2017/model3d" xmlns:o="urn:schemas-microsoft-com:office:office" xmlns:r="http://schemas.openxmlformats.org/officeDocument/2006/relationships" xmlns:m="http://schemas.openxmlformats.org/officeDocument/2006/math" xmlns:v="urn:schemas-microsoft-com:vml" xmlns:wp14="http://schemas.microsoft.com/office/word/2010/wordprocessingDrawing" xmlns:wp="http://schemas.openxmlformats.org/drawingml/2006/wordprocessingDrawing" xmlns:w10="urn:schemas-microsoft-com:office:word" xmlns:w="http://schemas.openxmlformats.org/wordprocessingml/2006/main" xmlns:w14="http://schemas.microsoft.com/office/word/2010/wordml" xmlns:w15="http://schemas.microsoft.com/office/word/2012/wordml" xmlns:w16cid="http://schemas.microsoft.com/office/word/2016/wordml/cid" xmlns:w16se="http://schemas.microsoft.com/office/word/2015/wordml/symex" xmlns:wpg="http://schemas.microsoft.com/office/word/2010/wordprocessingGroup" xmlns:wpi="http://schemas.microsoft.com/office/word/2010/wordprocessingInk" xmlns:wne="http://schemas.microsoft.com/office/word/2006/wordml" xmlns:wps="http://schemas.microsoft.com/office/word/2010/wordprocessingShape" mc:Ignorable="w14 w15 w16se w16cid wp14">
+<w:ftr xmlns:wpc="http://schemas.microsoft.com/office/word/2010/wordprocessingCanvas" xmlns:cx="http://schemas.microsoft.com/office/drawing/2014/chartex" xmlns:cx1="http://schemas.microsoft.com/office/drawing/2015/9/8/chartex" xmlns:cx2="http://schemas.microsoft.com/office/drawing/2015/10/21/chartex" xmlns:cx3="http://schemas.microsoft.com/office/drawing/2016/5/9/chartex" xmlns:cx4="http://schemas.microsoft.com/office/drawing/2016/5/10/chartex" xmlns:cx5="http://schemas.microsoft.com/office/drawing/2016/5/11/chartex" xmlns:cx6="http://schemas.microsoft.com/office/drawing/2016/5/12/chartex" xmlns:cx7="http://schemas.microsoft.com/office/drawing/2016/5/13/chartex" xmlns:cx8="http://schemas.microsoft.com/office/drawing/2016/5/14/chartex" xmlns:mc="http://schemas.openxmlformats.org/markup-compatibility/2006" xmlns:aink="http://schemas.microsoft.com/office/drawing/2016/ink" xmlns:am3d="http://schemas.microsoft.com/office/drawing/2017/model3d" xmlns:o="urn:schemas-microsoft-com:office:office" xmlns:r="http://schemas.openxmlformats.org/officeDocument/2006/relationships" xmlns:m="http://schemas.openxmlformats.org/officeDocument/2006/math" xmlns:v="urn:schemas-microsoft-com:vml" xmlns:wp14="http://schemas.microsoft.com/office/word/2010/wordprocessingDrawing" xmlns:wp="http://schemas.openxmlformats.org/drawingml/2006/wordprocessingDrawing" xmlns:w10="urn:schemas-microsoft-com:office:word" xmlns:w="http://schemas.openxmlformats.org/wordprocessingml/2006/main" xmlns:w14="http://schemas.microsoft.com/office/word/2010/wordml" xmlns:w15="http://schemas.microsoft.com/office/word/2012/wordml" xmlns:w16se="http://schemas.microsoft.com/office/word/2015/wordml/symex" xmlns:wpg="http://schemas.microsoft.com/office/word/2010/wordprocessingGroup" xmlns:wpi="http://schemas.microsoft.com/office/word/2010/wordprocessingInk" xmlns:wne="http://schemas.microsoft.com/office/word/2006/wordml" xmlns:wps="http://schemas.microsoft.com/office/word/2010/wordprocessingShape" mc:Ignorable="w14 w15 w16se wp14">
   <w:p>
     <w:pPr>
       <w:pStyle w:val="Footer"/>
@@ -8542,7 +9339,7 @@
 </file>
 
 <file path=word/footnotes.xml><?xml version="1.0" encoding="utf-8"?>
-<w:footnotes xmlns:wpc="http://schemas.microsoft.com/office/word/2010/wordprocessingCanvas" xmlns:cx="http://schemas.microsoft.com/office/drawing/2014/chartex" xmlns:cx1="http://schemas.microsoft.com/office/drawing/2015/9/8/chartex" xmlns:cx2="http://schemas.microsoft.com/office/drawing/2015/10/21/chartex" xmlns:cx3="http://schemas.microsoft.com/office/drawing/2016/5/9/chartex" xmlns:cx4="http://schemas.microsoft.com/office/drawing/2016/5/10/chartex" xmlns:cx5="http://schemas.microsoft.com/office/drawing/2016/5/11/chartex" xmlns:cx6="http://schemas.microsoft.com/office/drawing/2016/5/12/chartex" xmlns:cx7="http://schemas.microsoft.com/office/drawing/2016/5/13/chartex" xmlns:cx8="http://schemas.microsoft.com/office/drawing/2016/5/14/chartex" xmlns:mc="http://schemas.openxmlformats.org/markup-compatibility/2006" xmlns:aink="http://schemas.microsoft.com/office/drawing/2016/ink" xmlns:am3d="http://schemas.microsoft.com/office/drawing/2017/model3d" xmlns:o="urn:schemas-microsoft-com:office:office" xmlns:r="http://schemas.openxmlformats.org/officeDocument/2006/relationships" xmlns:m="http://schemas.openxmlformats.org/officeDocument/2006/math" xmlns:v="urn:schemas-microsoft-com:vml" xmlns:wp14="http://schemas.microsoft.com/office/word/2010/wordprocessingDrawing" xmlns:wp="http://schemas.openxmlformats.org/drawingml/2006/wordprocessingDrawing" xmlns:w10="urn:schemas-microsoft-com:office:word" xmlns:w="http://schemas.openxmlformats.org/wordprocessingml/2006/main" xmlns:w14="http://schemas.microsoft.com/office/word/2010/wordml" xmlns:w15="http://schemas.microsoft.com/office/word/2012/wordml" xmlns:w16cid="http://schemas.microsoft.com/office/word/2016/wordml/cid" xmlns:w16se="http://schemas.microsoft.com/office/word/2015/wordml/symex" xmlns:wpg="http://schemas.microsoft.com/office/word/2010/wordprocessingGroup" xmlns:wpi="http://schemas.microsoft.com/office/word/2010/wordprocessingInk" xmlns:wne="http://schemas.microsoft.com/office/word/2006/wordml" xmlns:wps="http://schemas.microsoft.com/office/word/2010/wordprocessingShape" mc:Ignorable="w14 w15 w16se w16cid wp14">
+<w:footnotes xmlns:wpc="http://schemas.microsoft.com/office/word/2010/wordprocessingCanvas" xmlns:cx="http://schemas.microsoft.com/office/drawing/2014/chartex" xmlns:cx1="http://schemas.microsoft.com/office/drawing/2015/9/8/chartex" xmlns:cx2="http://schemas.microsoft.com/office/drawing/2015/10/21/chartex" xmlns:cx3="http://schemas.microsoft.com/office/drawing/2016/5/9/chartex" xmlns:cx4="http://schemas.microsoft.com/office/drawing/2016/5/10/chartex" xmlns:cx5="http://schemas.microsoft.com/office/drawing/2016/5/11/chartex" xmlns:cx6="http://schemas.microsoft.com/office/drawing/2016/5/12/chartex" xmlns:cx7="http://schemas.microsoft.com/office/drawing/2016/5/13/chartex" xmlns:cx8="http://schemas.microsoft.com/office/drawing/2016/5/14/chartex" xmlns:mc="http://schemas.openxmlformats.org/markup-compatibility/2006" xmlns:aink="http://schemas.microsoft.com/office/drawing/2016/ink" xmlns:am3d="http://schemas.microsoft.com/office/drawing/2017/model3d" xmlns:o="urn:schemas-microsoft-com:office:office" xmlns:r="http://schemas.openxmlformats.org/officeDocument/2006/relationships" xmlns:m="http://schemas.openxmlformats.org/officeDocument/2006/math" xmlns:v="urn:schemas-microsoft-com:vml" xmlns:wp14="http://schemas.microsoft.com/office/word/2010/wordprocessingDrawing" xmlns:wp="http://schemas.openxmlformats.org/drawingml/2006/wordprocessingDrawing" xmlns:w10="urn:schemas-microsoft-com:office:word" xmlns:w="http://schemas.openxmlformats.org/wordprocessingml/2006/main" xmlns:w14="http://schemas.microsoft.com/office/word/2010/wordml" xmlns:w15="http://schemas.microsoft.com/office/word/2012/wordml" xmlns:w16se="http://schemas.microsoft.com/office/word/2015/wordml/symex" xmlns:wpg="http://schemas.microsoft.com/office/word/2010/wordprocessingGroup" xmlns:wpi="http://schemas.microsoft.com/office/word/2010/wordprocessingInk" xmlns:wne="http://schemas.microsoft.com/office/word/2006/wordml" xmlns:wps="http://schemas.microsoft.com/office/word/2010/wordprocessingShape" mc:Ignorable="w14 w15 w16se wp14">
   <w:footnote w:type="separator" w:id="-1">
     <w:p>
       <w:pPr>
@@ -8567,7 +9364,7 @@
 </file>
 
 <file path=word/header1.xml><?xml version="1.0" encoding="utf-8"?>
-<w:hdr xmlns:wpc="http://schemas.microsoft.com/office/word/2010/wordprocessingCanvas" xmlns:cx="http://schemas.microsoft.com/office/drawing/2014/chartex" xmlns:cx1="http://schemas.microsoft.com/office/drawing/2015/9/8/chartex" xmlns:cx2="http://schemas.microsoft.com/office/drawing/2015/10/21/chartex" xmlns:cx3="http://schemas.microsoft.com/office/drawing/2016/5/9/chartex" xmlns:cx4="http://schemas.microsoft.com/office/drawing/2016/5/10/chartex" xmlns:cx5="http://schemas.microsoft.com/office/drawing/2016/5/11/chartex" xmlns:cx6="http://schemas.microsoft.com/office/drawing/2016/5/12/chartex" xmlns:cx7="http://schemas.microsoft.com/office/drawing/2016/5/13/chartex" xmlns:cx8="http://schemas.microsoft.com/office/drawing/2016/5/14/chartex" xmlns:mc="http://schemas.openxmlformats.org/markup-compatibility/2006" xmlns:aink="http://schemas.microsoft.com/office/drawing/2016/ink" xmlns:am3d="http://schemas.microsoft.com/office/drawing/2017/model3d" xmlns:o="urn:schemas-microsoft-com:office:office" xmlns:r="http://schemas.openxmlformats.org/officeDocument/2006/relationships" xmlns:m="http://schemas.openxmlformats.org/officeDocument/2006/math" xmlns:v="urn:schemas-microsoft-com:vml" xmlns:wp14="http://schemas.microsoft.com/office/word/2010/wordprocessingDrawing" xmlns:wp="http://schemas.openxmlformats.org/drawingml/2006/wordprocessingDrawing" xmlns:w10="urn:schemas-microsoft-com:office:word" xmlns:w="http://schemas.openxmlformats.org/wordprocessingml/2006/main" xmlns:w14="http://schemas.microsoft.com/office/word/2010/wordml" xmlns:w15="http://schemas.microsoft.com/office/word/2012/wordml" xmlns:w16cid="http://schemas.microsoft.com/office/word/2016/wordml/cid" xmlns:w16se="http://schemas.microsoft.com/office/word/2015/wordml/symex" xmlns:wpg="http://schemas.microsoft.com/office/word/2010/wordprocessingGroup" xmlns:wpi="http://schemas.microsoft.com/office/word/2010/wordprocessingInk" xmlns:wne="http://schemas.microsoft.com/office/word/2006/wordml" xmlns:wps="http://schemas.microsoft.com/office/word/2010/wordprocessingShape" mc:Ignorable="w14 w15 w16se w16cid wp14">
+<w:hdr xmlns:wpc="http://schemas.microsoft.com/office/word/2010/wordprocessingCanvas" xmlns:cx="http://schemas.microsoft.com/office/drawing/2014/chartex" xmlns:cx1="http://schemas.microsoft.com/office/drawing/2015/9/8/chartex" xmlns:cx2="http://schemas.microsoft.com/office/drawing/2015/10/21/chartex" xmlns:cx3="http://schemas.microsoft.com/office/drawing/2016/5/9/chartex" xmlns:cx4="http://schemas.microsoft.com/office/drawing/2016/5/10/chartex" xmlns:cx5="http://schemas.microsoft.com/office/drawing/2016/5/11/chartex" xmlns:cx6="http://schemas.microsoft.com/office/drawing/2016/5/12/chartex" xmlns:cx7="http://schemas.microsoft.com/office/drawing/2016/5/13/chartex" xmlns:cx8="http://schemas.microsoft.com/office/drawing/2016/5/14/chartex" xmlns:mc="http://schemas.openxmlformats.org/markup-compatibility/2006" xmlns:aink="http://schemas.microsoft.com/office/drawing/2016/ink" xmlns:am3d="http://schemas.microsoft.com/office/drawing/2017/model3d" xmlns:o="urn:schemas-microsoft-com:office:office" xmlns:r="http://schemas.openxmlformats.org/officeDocument/2006/relationships" xmlns:m="http://schemas.openxmlformats.org/officeDocument/2006/math" xmlns:v="urn:schemas-microsoft-com:vml" xmlns:wp14="http://schemas.microsoft.com/office/word/2010/wordprocessingDrawing" xmlns:wp="http://schemas.openxmlformats.org/drawingml/2006/wordprocessingDrawing" xmlns:w10="urn:schemas-microsoft-com:office:word" xmlns:w="http://schemas.openxmlformats.org/wordprocessingml/2006/main" xmlns:w14="http://schemas.microsoft.com/office/word/2010/wordml" xmlns:w15="http://schemas.microsoft.com/office/word/2012/wordml" xmlns:w16se="http://schemas.microsoft.com/office/word/2015/wordml/symex" xmlns:wpg="http://schemas.microsoft.com/office/word/2010/wordprocessingGroup" xmlns:wpi="http://schemas.microsoft.com/office/word/2010/wordprocessingInk" xmlns:wne="http://schemas.microsoft.com/office/word/2006/wordml" xmlns:wps="http://schemas.microsoft.com/office/word/2010/wordprocessingShape" mc:Ignorable="w14 w15 w16se wp14">
   <w:p>
     <w:pPr>
       <w:pStyle w:val="Header"/>
@@ -8597,7 +9394,7 @@
 </file>
 
 <file path=word/header2.xml><?xml version="1.0" encoding="utf-8"?>
-<w:hdr xmlns:wpc="http://schemas.microsoft.com/office/word/2010/wordprocessingCanvas" xmlns:cx="http://schemas.microsoft.com/office/drawing/2014/chartex" xmlns:cx1="http://schemas.microsoft.com/office/drawing/2015/9/8/chartex" xmlns:cx2="http://schemas.microsoft.com/office/drawing/2015/10/21/chartex" xmlns:cx3="http://schemas.microsoft.com/office/drawing/2016/5/9/chartex" xmlns:cx4="http://schemas.microsoft.com/office/drawing/2016/5/10/chartex" xmlns:cx5="http://schemas.microsoft.com/office/drawing/2016/5/11/chartex" xmlns:cx6="http://schemas.microsoft.com/office/drawing/2016/5/12/chartex" xmlns:cx7="http://schemas.microsoft.com/office/drawing/2016/5/13/chartex" xmlns:cx8="http://schemas.microsoft.com/office/drawing/2016/5/14/chartex" xmlns:mc="http://schemas.openxmlformats.org/markup-compatibility/2006" xmlns:aink="http://schemas.microsoft.com/office/drawing/2016/ink" xmlns:am3d="http://schemas.microsoft.com/office/drawing/2017/model3d" xmlns:o="urn:schemas-microsoft-com:office:office" xmlns:r="http://schemas.openxmlformats.org/officeDocument/2006/relationships" xmlns:m="http://schemas.openxmlformats.org/officeDocument/2006/math" xmlns:v="urn:schemas-microsoft-com:vml" xmlns:wp14="http://schemas.microsoft.com/office/word/2010/wordprocessingDrawing" xmlns:wp="http://schemas.openxmlformats.org/drawingml/2006/wordprocessingDrawing" xmlns:w10="urn:schemas-microsoft-com:office:word" xmlns:w="http://schemas.openxmlformats.org/wordprocessingml/2006/main" xmlns:w14="http://schemas.microsoft.com/office/word/2010/wordml" xmlns:w15="http://schemas.microsoft.com/office/word/2012/wordml" xmlns:w16cid="http://schemas.microsoft.com/office/word/2016/wordml/cid" xmlns:w16se="http://schemas.microsoft.com/office/word/2015/wordml/symex" xmlns:wpg="http://schemas.microsoft.com/office/word/2010/wordprocessingGroup" xmlns:wpi="http://schemas.microsoft.com/office/word/2010/wordprocessingInk" xmlns:wne="http://schemas.microsoft.com/office/word/2006/wordml" xmlns:wps="http://schemas.microsoft.com/office/word/2010/wordprocessingShape" mc:Ignorable="w14 w15 w16se w16cid wp14">
+<w:hdr xmlns:wpc="http://schemas.microsoft.com/office/word/2010/wordprocessingCanvas" xmlns:cx="http://schemas.microsoft.com/office/drawing/2014/chartex" xmlns:cx1="http://schemas.microsoft.com/office/drawing/2015/9/8/chartex" xmlns:cx2="http://schemas.microsoft.com/office/drawing/2015/10/21/chartex" xmlns:cx3="http://schemas.microsoft.com/office/drawing/2016/5/9/chartex" xmlns:cx4="http://schemas.microsoft.com/office/drawing/2016/5/10/chartex" xmlns:cx5="http://schemas.microsoft.com/office/drawing/2016/5/11/chartex" xmlns:cx6="http://schemas.microsoft.com/office/drawing/2016/5/12/chartex" xmlns:cx7="http://schemas.microsoft.com/office/drawing/2016/5/13/chartex" xmlns:cx8="http://schemas.microsoft.com/office/drawing/2016/5/14/chartex" xmlns:mc="http://schemas.openxmlformats.org/markup-compatibility/2006" xmlns:aink="http://schemas.microsoft.com/office/drawing/2016/ink" xmlns:am3d="http://schemas.microsoft.com/office/drawing/2017/model3d" xmlns:o="urn:schemas-microsoft-com:office:office" xmlns:r="http://schemas.openxmlformats.org/officeDocument/2006/relationships" xmlns:m="http://schemas.openxmlformats.org/officeDocument/2006/math" xmlns:v="urn:schemas-microsoft-com:vml" xmlns:wp14="http://schemas.microsoft.com/office/word/2010/wordprocessingDrawing" xmlns:wp="http://schemas.openxmlformats.org/drawingml/2006/wordprocessingDrawing" xmlns:w10="urn:schemas-microsoft-com:office:word" xmlns:w="http://schemas.openxmlformats.org/wordprocessingml/2006/main" xmlns:w14="http://schemas.microsoft.com/office/word/2010/wordml" xmlns:w15="http://schemas.microsoft.com/office/word/2012/wordml" xmlns:w16se="http://schemas.microsoft.com/office/word/2015/wordml/symex" xmlns:wpg="http://schemas.microsoft.com/office/word/2010/wordprocessingGroup" xmlns:wpi="http://schemas.microsoft.com/office/word/2010/wordprocessingInk" xmlns:wne="http://schemas.microsoft.com/office/word/2006/wordml" xmlns:wps="http://schemas.microsoft.com/office/word/2010/wordprocessingShape" mc:Ignorable="w14 w15 w16se wp14">
   <w:p>
     <w:pPr>
       <w:pStyle w:val="Header"/>
@@ -8648,7 +9445,7 @@
 </file>
 
 <file path=word/numbering.xml><?xml version="1.0" encoding="utf-8"?>
-<w:numbering xmlns:wpc="http://schemas.microsoft.com/office/word/2010/wordprocessingCanvas" xmlns:cx="http://schemas.microsoft.com/office/drawing/2014/chartex" xmlns:cx1="http://schemas.microsoft.com/office/drawing/2015/9/8/chartex" xmlns:cx2="http://schemas.microsoft.com/office/drawing/2015/10/21/chartex" xmlns:cx3="http://schemas.microsoft.com/office/drawing/2016/5/9/chartex" xmlns:cx4="http://schemas.microsoft.com/office/drawing/2016/5/10/chartex" xmlns:cx5="http://schemas.microsoft.com/office/drawing/2016/5/11/chartex" xmlns:cx6="http://schemas.microsoft.com/office/drawing/2016/5/12/chartex" xmlns:cx7="http://schemas.microsoft.com/office/drawing/2016/5/13/chartex" xmlns:cx8="http://schemas.microsoft.com/office/drawing/2016/5/14/chartex" xmlns:mc="http://schemas.openxmlformats.org/markup-compatibility/2006" xmlns:aink="http://schemas.microsoft.com/office/drawing/2016/ink" xmlns:am3d="http://schemas.microsoft.com/office/drawing/2017/model3d" xmlns:o="urn:schemas-microsoft-com:office:office" xmlns:r="http://schemas.openxmlformats.org/officeDocument/2006/relationships" xmlns:m="http://schemas.openxmlformats.org/officeDocument/2006/math" xmlns:v="urn:schemas-microsoft-com:vml" xmlns:wp14="http://schemas.microsoft.com/office/word/2010/wordprocessingDrawing" xmlns:wp="http://schemas.openxmlformats.org/drawingml/2006/wordprocessingDrawing" xmlns:w10="urn:schemas-microsoft-com:office:word" xmlns:w="http://schemas.openxmlformats.org/wordprocessingml/2006/main" xmlns:w14="http://schemas.microsoft.com/office/word/2010/wordml" xmlns:w15="http://schemas.microsoft.com/office/word/2012/wordml" xmlns:w16cid="http://schemas.microsoft.com/office/word/2016/wordml/cid" xmlns:w16se="http://schemas.microsoft.com/office/word/2015/wordml/symex" xmlns:wpg="http://schemas.microsoft.com/office/word/2010/wordprocessingGroup" xmlns:wpi="http://schemas.microsoft.com/office/word/2010/wordprocessingInk" xmlns:wne="http://schemas.microsoft.com/office/word/2006/wordml" xmlns:wps="http://schemas.microsoft.com/office/word/2010/wordprocessingShape" mc:Ignorable="w14 w15 w16se w16cid wp14">
+<w:numbering xmlns:wpc="http://schemas.microsoft.com/office/word/2010/wordprocessingCanvas" xmlns:cx="http://schemas.microsoft.com/office/drawing/2014/chartex" xmlns:cx1="http://schemas.microsoft.com/office/drawing/2015/9/8/chartex" xmlns:cx2="http://schemas.microsoft.com/office/drawing/2015/10/21/chartex" xmlns:cx3="http://schemas.microsoft.com/office/drawing/2016/5/9/chartex" xmlns:cx4="http://schemas.microsoft.com/office/drawing/2016/5/10/chartex" xmlns:cx5="http://schemas.microsoft.com/office/drawing/2016/5/11/chartex" xmlns:cx6="http://schemas.microsoft.com/office/drawing/2016/5/12/chartex" xmlns:cx7="http://schemas.microsoft.com/office/drawing/2016/5/13/chartex" xmlns:cx8="http://schemas.microsoft.com/office/drawing/2016/5/14/chartex" xmlns:mc="http://schemas.openxmlformats.org/markup-compatibility/2006" xmlns:aink="http://schemas.microsoft.com/office/drawing/2016/ink" xmlns:am3d="http://schemas.microsoft.com/office/drawing/2017/model3d" xmlns:o="urn:schemas-microsoft-com:office:office" xmlns:r="http://schemas.openxmlformats.org/officeDocument/2006/relationships" xmlns:m="http://schemas.openxmlformats.org/officeDocument/2006/math" xmlns:v="urn:schemas-microsoft-com:vml" xmlns:wp14="http://schemas.microsoft.com/office/word/2010/wordprocessingDrawing" xmlns:wp="http://schemas.openxmlformats.org/drawingml/2006/wordprocessingDrawing" xmlns:w10="urn:schemas-microsoft-com:office:word" xmlns:w="http://schemas.openxmlformats.org/wordprocessingml/2006/main" xmlns:w14="http://schemas.microsoft.com/office/word/2010/wordml" xmlns:w15="http://schemas.microsoft.com/office/word/2012/wordml" xmlns:w16se="http://schemas.microsoft.com/office/word/2015/wordml/symex" xmlns:wpg="http://schemas.microsoft.com/office/word/2010/wordprocessingGroup" xmlns:wpi="http://schemas.microsoft.com/office/word/2010/wordprocessingInk" xmlns:wne="http://schemas.microsoft.com/office/word/2006/wordml" xmlns:wps="http://schemas.microsoft.com/office/word/2010/wordprocessingShape" mc:Ignorable="w14 w15 w16se wp14">
   <w:abstractNum w:abstractNumId="0" w15:restartNumberingAfterBreak="0">
     <w:nsid w:val="22D17367"/>
     <w:multiLevelType w:val="hybridMultilevel"/>
@@ -10021,7 +10818,7 @@
 </file>
 
 <file path=word/styles.xml><?xml version="1.0" encoding="utf-8"?>
-<w:styles xmlns:mc="http://schemas.openxmlformats.org/markup-compatibility/2006" xmlns:r="http://schemas.openxmlformats.org/officeDocument/2006/relationships" xmlns:w="http://schemas.openxmlformats.org/wordprocessingml/2006/main" xmlns:w14="http://schemas.microsoft.com/office/word/2010/wordml" xmlns:w15="http://schemas.microsoft.com/office/word/2012/wordml" xmlns:w16cid="http://schemas.microsoft.com/office/word/2016/wordml/cid" xmlns:w16se="http://schemas.microsoft.com/office/word/2015/wordml/symex" mc:Ignorable="w14 w15 w16se w16cid">
+<w:styles xmlns:mc="http://schemas.openxmlformats.org/markup-compatibility/2006" xmlns:r="http://schemas.openxmlformats.org/officeDocument/2006/relationships" xmlns:w="http://schemas.openxmlformats.org/wordprocessingml/2006/main" xmlns:w14="http://schemas.microsoft.com/office/word/2010/wordml" xmlns:w15="http://schemas.microsoft.com/office/word/2012/wordml" xmlns:w16se="http://schemas.microsoft.com/office/word/2015/wordml/symex" mc:Ignorable="w14 w15 w16se">
   <w:docDefaults>
     <w:rPrDefault>
       <w:rPr>
@@ -10947,7 +11744,7 @@
 </file>
 
 <file path=customXml/itemProps1.xml><?xml version="1.0" encoding="utf-8"?>
-<ds:datastoreItem xmlns:ds="http://schemas.openxmlformats.org/officeDocument/2006/customXml" ds:itemID="{A5535C32-FD05-4BC7-ADA1-858C0A8F4E37}">
+<ds:datastoreItem xmlns:ds="http://schemas.openxmlformats.org/officeDocument/2006/customXml" ds:itemID="{1A6C51E0-3982-41DB-A268-57F73550F02F}">
   <ds:schemaRefs>
     <ds:schemaRef ds:uri="http://schemas.openxmlformats.org/officeDocument/2006/bibliography"/>
   </ds:schemaRefs>

</xml_diff>

<commit_message>
ispravke prve verzije dokumentacije
</commit_message>
<xml_diff>
--- a/Dokumentacija/Dokumentacija.docx
+++ b/Dokumentacija/Dokumentacija.docx
@@ -263,7 +263,14 @@
           <w:sz w:val="28"/>
           <w:szCs w:val="28"/>
         </w:rPr>
-        <w:t xml:space="preserve">Profesor: </w:t>
+        <w:t xml:space="preserve">Asistent </w:t>
+      </w:r>
+      <w:r>
+        <w:rPr>
+          <w:sz w:val="28"/>
+          <w:szCs w:val="28"/>
+        </w:rPr>
+        <w:t xml:space="preserve">: </w:t>
       </w:r>
       <w:proofErr w:type="spellStart"/>
       <w:r>
@@ -2403,6 +2410,315 @@
       <w:bookmarkEnd w:id="0"/>
     </w:p>
     <w:p/>
+    <w:p>
+      <w:pPr>
+        <w:rPr>
+          <w:rFonts w:ascii="Arial" w:hAnsi="Arial" w:cs="Arial"/>
+          <w:sz w:val="24"/>
+          <w:szCs w:val="24"/>
+        </w:rPr>
+      </w:pPr>
+      <w:r>
+        <w:rPr>
+          <w:rFonts w:ascii="Arial" w:hAnsi="Arial" w:cs="Arial"/>
+          <w:sz w:val="24"/>
+          <w:szCs w:val="24"/>
+        </w:rPr>
+        <w:t xml:space="preserve">Zaduženja: </w:t>
+      </w:r>
+    </w:p>
+    <w:p>
+      <w:pPr>
+        <w:ind w:firstLine="708"/>
+        <w:rPr>
+          <w:rFonts w:ascii="Arial" w:hAnsi="Arial" w:cs="Arial"/>
+          <w:sz w:val="24"/>
+          <w:szCs w:val="24"/>
+        </w:rPr>
+      </w:pPr>
+      <w:r>
+        <w:rPr>
+          <w:rFonts w:ascii="Arial" w:hAnsi="Arial" w:cs="Arial"/>
+          <w:sz w:val="24"/>
+          <w:szCs w:val="24"/>
+        </w:rPr>
+        <w:t xml:space="preserve">Nikola Petek – obrasci </w:t>
+      </w:r>
+      <w:proofErr w:type="spellStart"/>
+      <w:r>
+        <w:rPr>
+          <w:rFonts w:ascii="Arial" w:hAnsi="Arial" w:cs="Arial"/>
+          <w:sz w:val="24"/>
+          <w:szCs w:val="24"/>
+        </w:rPr>
+        <w:t>uporabe,dijagram</w:t>
+      </w:r>
+      <w:proofErr w:type="spellEnd"/>
+      <w:r>
+        <w:rPr>
+          <w:rFonts w:ascii="Arial" w:hAnsi="Arial" w:cs="Arial"/>
+          <w:sz w:val="24"/>
+          <w:szCs w:val="24"/>
+        </w:rPr>
+        <w:t xml:space="preserve"> razreda</w:t>
+      </w:r>
+    </w:p>
+    <w:p>
+      <w:pPr>
+        <w:ind w:firstLine="708"/>
+        <w:rPr>
+          <w:rFonts w:ascii="Arial" w:hAnsi="Arial" w:cs="Arial"/>
+          <w:sz w:val="24"/>
+          <w:szCs w:val="24"/>
+        </w:rPr>
+      </w:pPr>
+      <w:r>
+        <w:rPr>
+          <w:rFonts w:ascii="Arial" w:hAnsi="Arial" w:cs="Arial"/>
+          <w:sz w:val="24"/>
+          <w:szCs w:val="24"/>
+        </w:rPr>
+        <w:t xml:space="preserve">Ivan Landeka – obrasci </w:t>
+      </w:r>
+      <w:proofErr w:type="spellStart"/>
+      <w:r>
+        <w:rPr>
+          <w:rFonts w:ascii="Arial" w:hAnsi="Arial" w:cs="Arial"/>
+          <w:sz w:val="24"/>
+          <w:szCs w:val="24"/>
+        </w:rPr>
+        <w:t>uporabe,dijagram</w:t>
+      </w:r>
+      <w:proofErr w:type="spellEnd"/>
+      <w:r>
+        <w:rPr>
+          <w:rFonts w:ascii="Arial" w:hAnsi="Arial" w:cs="Arial"/>
+          <w:sz w:val="24"/>
+          <w:szCs w:val="24"/>
+        </w:rPr>
+        <w:t xml:space="preserve"> </w:t>
+      </w:r>
+      <w:proofErr w:type="spellStart"/>
+      <w:r>
+        <w:rPr>
+          <w:rFonts w:ascii="Arial" w:hAnsi="Arial" w:cs="Arial"/>
+          <w:sz w:val="24"/>
+          <w:szCs w:val="24"/>
+        </w:rPr>
+        <w:t>razreda,upravljanje</w:t>
+      </w:r>
+      <w:proofErr w:type="spellEnd"/>
+    </w:p>
+    <w:p>
+      <w:pPr>
+        <w:ind w:firstLine="708"/>
+        <w:rPr>
+          <w:rFonts w:ascii="Arial" w:hAnsi="Arial" w:cs="Arial"/>
+          <w:sz w:val="24"/>
+          <w:szCs w:val="24"/>
+        </w:rPr>
+      </w:pPr>
+      <w:r>
+        <w:rPr>
+          <w:rFonts w:ascii="Arial" w:hAnsi="Arial" w:cs="Arial"/>
+          <w:sz w:val="24"/>
+          <w:szCs w:val="24"/>
+        </w:rPr>
+        <w:t xml:space="preserve">Dino Božić – </w:t>
+      </w:r>
+      <w:r>
+        <w:rPr>
+          <w:rFonts w:ascii="Arial" w:hAnsi="Arial" w:cs="Arial"/>
+          <w:sz w:val="24"/>
+          <w:szCs w:val="24"/>
+        </w:rPr>
+        <w:t xml:space="preserve"> opis projekta, funkcionalni zahtjevi, ispravke dijagrama, </w:t>
+      </w:r>
+    </w:p>
+    <w:p>
+      <w:pPr>
+        <w:ind w:firstLine="708"/>
+        <w:rPr>
+          <w:rFonts w:ascii="Arial" w:hAnsi="Arial" w:cs="Arial"/>
+          <w:sz w:val="24"/>
+          <w:szCs w:val="24"/>
+        </w:rPr>
+      </w:pPr>
+      <w:r>
+        <w:rPr>
+          <w:rFonts w:ascii="Arial" w:hAnsi="Arial" w:cs="Arial"/>
+          <w:sz w:val="24"/>
+          <w:szCs w:val="24"/>
+        </w:rPr>
+        <w:tab/>
+      </w:r>
+      <w:r>
+        <w:rPr>
+          <w:rFonts w:ascii="Arial" w:hAnsi="Arial" w:cs="Arial"/>
+          <w:sz w:val="24"/>
+          <w:szCs w:val="24"/>
+        </w:rPr>
+        <w:tab/>
+        <w:t>oblikovanje razreda u projektu</w:t>
+      </w:r>
+    </w:p>
+    <w:p>
+      <w:pPr>
+        <w:ind w:firstLine="708"/>
+        <w:rPr>
+          <w:rFonts w:ascii="Arial" w:hAnsi="Arial" w:cs="Arial"/>
+          <w:sz w:val="24"/>
+          <w:szCs w:val="24"/>
+        </w:rPr>
+      </w:pPr>
+      <w:r>
+        <w:rPr>
+          <w:rFonts w:ascii="Arial" w:hAnsi="Arial" w:cs="Arial"/>
+          <w:sz w:val="24"/>
+          <w:szCs w:val="24"/>
+        </w:rPr>
+        <w:t xml:space="preserve">Darko </w:t>
+      </w:r>
+      <w:proofErr w:type="spellStart"/>
+      <w:r>
+        <w:rPr>
+          <w:rFonts w:ascii="Arial" w:hAnsi="Arial" w:cs="Arial"/>
+          <w:sz w:val="24"/>
+          <w:szCs w:val="24"/>
+        </w:rPr>
+        <w:t>Kopić</w:t>
+      </w:r>
+      <w:proofErr w:type="spellEnd"/>
+      <w:r>
+        <w:rPr>
+          <w:rFonts w:ascii="Arial" w:hAnsi="Arial" w:cs="Arial"/>
+          <w:sz w:val="24"/>
+          <w:szCs w:val="24"/>
+        </w:rPr>
+        <w:t xml:space="preserve"> </w:t>
+      </w:r>
+      <w:r>
+        <w:rPr>
+          <w:rFonts w:ascii="Arial" w:hAnsi="Arial" w:cs="Arial"/>
+          <w:sz w:val="24"/>
+          <w:szCs w:val="24"/>
+        </w:rPr>
+        <w:t>–</w:t>
+      </w:r>
+      <w:r>
+        <w:rPr>
+          <w:rFonts w:ascii="Arial" w:hAnsi="Arial" w:cs="Arial"/>
+          <w:sz w:val="24"/>
+          <w:szCs w:val="24"/>
+        </w:rPr>
+        <w:t xml:space="preserve"> </w:t>
+      </w:r>
+      <w:r>
+        <w:rPr>
+          <w:rFonts w:ascii="Arial" w:hAnsi="Arial" w:cs="Arial"/>
+          <w:sz w:val="24"/>
+          <w:szCs w:val="24"/>
+        </w:rPr>
+        <w:t xml:space="preserve">opis projekta, funkcionalni zahtjevi, oblikovanje dokumentacije,  </w:t>
+      </w:r>
+    </w:p>
+    <w:p>
+      <w:pPr>
+        <w:rPr>
+          <w:rFonts w:ascii="Arial" w:hAnsi="Arial" w:cs="Arial"/>
+          <w:sz w:val="24"/>
+          <w:szCs w:val="24"/>
+        </w:rPr>
+      </w:pPr>
+      <w:r>
+        <w:rPr>
+          <w:rFonts w:ascii="Arial" w:hAnsi="Arial" w:cs="Arial"/>
+          <w:sz w:val="24"/>
+          <w:szCs w:val="24"/>
+        </w:rPr>
+        <w:t xml:space="preserve">                        komunikacijski dijagram</w:t>
+      </w:r>
+    </w:p>
+    <w:p>
+      <w:pPr>
+        <w:ind w:firstLine="708"/>
+        <w:rPr>
+          <w:rFonts w:ascii="Arial" w:hAnsi="Arial" w:cs="Arial"/>
+          <w:sz w:val="24"/>
+          <w:szCs w:val="24"/>
+        </w:rPr>
+      </w:pPr>
+      <w:r>
+        <w:rPr>
+          <w:rFonts w:ascii="Arial" w:hAnsi="Arial" w:cs="Arial"/>
+          <w:sz w:val="24"/>
+          <w:szCs w:val="24"/>
+        </w:rPr>
+        <w:t xml:space="preserve">Tamara </w:t>
+      </w:r>
+      <w:proofErr w:type="spellStart"/>
+      <w:r>
+        <w:rPr>
+          <w:rFonts w:ascii="Arial" w:hAnsi="Arial" w:cs="Arial"/>
+          <w:sz w:val="24"/>
+          <w:szCs w:val="24"/>
+        </w:rPr>
+        <w:t>Mi</w:t>
+      </w:r>
+      <w:r>
+        <w:rPr>
+          <w:rFonts w:ascii="Arial" w:hAnsi="Arial" w:cs="Arial"/>
+          <w:sz w:val="24"/>
+          <w:szCs w:val="24"/>
+        </w:rPr>
+        <w:t>liša</w:t>
+      </w:r>
+      <w:proofErr w:type="spellEnd"/>
+      <w:r>
+        <w:rPr>
+          <w:rFonts w:ascii="Arial" w:hAnsi="Arial" w:cs="Arial"/>
+          <w:sz w:val="24"/>
+          <w:szCs w:val="24"/>
+        </w:rPr>
+        <w:t xml:space="preserve"> – sekvencijski dijagrami, dijagram objekata</w:t>
+      </w:r>
+    </w:p>
+    <w:p>
+      <w:pPr>
+        <w:ind w:firstLine="708"/>
+        <w:rPr>
+          <w:rFonts w:ascii="Arial" w:hAnsi="Arial" w:cs="Arial"/>
+          <w:sz w:val="24"/>
+          <w:szCs w:val="24"/>
+        </w:rPr>
+      </w:pPr>
+      <w:r>
+        <w:rPr>
+          <w:rFonts w:ascii="Arial" w:hAnsi="Arial" w:cs="Arial"/>
+          <w:sz w:val="24"/>
+          <w:szCs w:val="24"/>
+        </w:rPr>
+        <w:t xml:space="preserve">Josip </w:t>
+      </w:r>
+      <w:proofErr w:type="spellStart"/>
+      <w:r>
+        <w:rPr>
+          <w:rFonts w:ascii="Arial" w:hAnsi="Arial" w:cs="Arial"/>
+          <w:sz w:val="24"/>
+          <w:szCs w:val="24"/>
+        </w:rPr>
+        <w:t>Busak</w:t>
+      </w:r>
+      <w:proofErr w:type="spellEnd"/>
+      <w:r>
+        <w:rPr>
+          <w:rFonts w:ascii="Arial" w:hAnsi="Arial" w:cs="Arial"/>
+          <w:sz w:val="24"/>
+          <w:szCs w:val="24"/>
+        </w:rPr>
+        <w:t xml:space="preserve"> – sekvencijski dijagrami, ER model </w:t>
+      </w:r>
+    </w:p>
     <w:tbl>
       <w:tblPr>
         <w:tblStyle w:val="TableGrid"/>
@@ -4199,106 +4515,6 @@
     </w:p>
     <w:p>
       <w:pPr>
-        <w:rPr>
-          <w:rFonts w:ascii="Arial" w:hAnsi="Arial" w:cs="Arial"/>
-          <w:b/>
-          <w:sz w:val="24"/>
-          <w:szCs w:val="24"/>
-        </w:rPr>
-      </w:pPr>
-    </w:p>
-    <w:p>
-      <w:pPr>
-        <w:rPr>
-          <w:rFonts w:ascii="Arial" w:hAnsi="Arial" w:cs="Arial"/>
-          <w:b/>
-          <w:sz w:val="24"/>
-          <w:szCs w:val="24"/>
-        </w:rPr>
-      </w:pPr>
-    </w:p>
-    <w:p>
-      <w:pPr>
-        <w:rPr>
-          <w:rFonts w:ascii="Arial" w:hAnsi="Arial" w:cs="Arial"/>
-          <w:b/>
-          <w:sz w:val="24"/>
-          <w:szCs w:val="24"/>
-        </w:rPr>
-      </w:pPr>
-    </w:p>
-    <w:p>
-      <w:pPr>
-        <w:rPr>
-          <w:rFonts w:ascii="Arial" w:hAnsi="Arial" w:cs="Arial"/>
-          <w:b/>
-          <w:sz w:val="24"/>
-          <w:szCs w:val="24"/>
-        </w:rPr>
-      </w:pPr>
-    </w:p>
-    <w:p>
-      <w:pPr>
-        <w:rPr>
-          <w:rFonts w:ascii="Arial" w:hAnsi="Arial" w:cs="Arial"/>
-          <w:b/>
-          <w:sz w:val="24"/>
-          <w:szCs w:val="24"/>
-        </w:rPr>
-      </w:pPr>
-    </w:p>
-    <w:p>
-      <w:pPr>
-        <w:rPr>
-          <w:rFonts w:ascii="Arial" w:hAnsi="Arial" w:cs="Arial"/>
-          <w:b/>
-          <w:sz w:val="24"/>
-          <w:szCs w:val="24"/>
-        </w:rPr>
-      </w:pPr>
-    </w:p>
-    <w:p>
-      <w:pPr>
-        <w:rPr>
-          <w:rFonts w:ascii="Arial" w:hAnsi="Arial" w:cs="Arial"/>
-          <w:b/>
-          <w:sz w:val="24"/>
-          <w:szCs w:val="24"/>
-        </w:rPr>
-      </w:pPr>
-    </w:p>
-    <w:p>
-      <w:pPr>
-        <w:rPr>
-          <w:rFonts w:ascii="Arial" w:hAnsi="Arial" w:cs="Arial"/>
-          <w:b/>
-          <w:sz w:val="24"/>
-          <w:szCs w:val="24"/>
-        </w:rPr>
-      </w:pPr>
-    </w:p>
-    <w:p>
-      <w:pPr>
-        <w:rPr>
-          <w:rFonts w:ascii="Arial" w:hAnsi="Arial" w:cs="Arial"/>
-          <w:b/>
-          <w:sz w:val="24"/>
-          <w:szCs w:val="24"/>
-        </w:rPr>
-      </w:pPr>
-    </w:p>
-    <w:p>
-      <w:pPr>
-        <w:rPr>
-          <w:rFonts w:ascii="Arial" w:hAnsi="Arial" w:cs="Arial"/>
-          <w:b/>
-          <w:sz w:val="24"/>
-          <w:szCs w:val="24"/>
-        </w:rPr>
-      </w:pPr>
-    </w:p>
-    <w:p>
-      <w:pPr>
         <w:pStyle w:val="Heading1"/>
         <w:rPr>
           <w:rFonts w:ascii="Arial" w:hAnsi="Arial" w:cs="Arial"/>
@@ -4318,6 +4534,7 @@
           <w:sz w:val="28"/>
           <w:szCs w:val="28"/>
         </w:rPr>
+        <w:lastRenderedPageBreak/>
         <w:t>Opis projektnog zadatka</w:t>
       </w:r>
       <w:bookmarkEnd w:id="1"/>
@@ -5142,28 +5359,158 @@
           <w:sz w:val="24"/>
           <w:szCs w:val="24"/>
         </w:rPr>
+        <w:tab/>
+        <w:t xml:space="preserve">Dnevnici se sastoje od </w:t>
+      </w:r>
+      <w:r>
+        <w:rPr>
+          <w:rFonts w:ascii="Arial" w:hAnsi="Arial" w:cs="Arial"/>
+          <w:sz w:val="24"/>
+          <w:szCs w:val="24"/>
+        </w:rPr>
+        <w:t>redaka u kojima se nalaze podatci o vremenu akcije, nazivu akcije, TPS,HPS i DPS.</w:t>
+      </w:r>
+      <w:r>
+        <w:rPr>
+          <w:rFonts w:ascii="Arial" w:hAnsi="Arial" w:cs="Arial"/>
+          <w:sz w:val="24"/>
+          <w:szCs w:val="24"/>
+        </w:rPr>
+        <w:t xml:space="preserve"> Na taj način dobivamo podatke o svim akcijama koje se odvijaju prilikom neke operacije.</w:t>
+      </w:r>
+    </w:p>
+    <w:p>
+      <w:pPr>
+        <w:spacing w:line="360" w:lineRule="auto"/>
+        <w:rPr>
+          <w:rFonts w:ascii="Arial" w:hAnsi="Arial" w:cs="Arial"/>
+          <w:sz w:val="24"/>
+          <w:szCs w:val="24"/>
+        </w:rPr>
+      </w:pPr>
+    </w:p>
+    <w:p>
+      <w:pPr>
+        <w:spacing w:line="360" w:lineRule="auto"/>
+        <w:rPr>
+          <w:rFonts w:ascii="Arial" w:hAnsi="Arial" w:cs="Arial"/>
+          <w:sz w:val="24"/>
+          <w:szCs w:val="24"/>
+        </w:rPr>
+      </w:pPr>
+    </w:p>
+    <w:p>
+      <w:pPr>
+        <w:spacing w:line="360" w:lineRule="auto"/>
+        <w:rPr>
+          <w:rFonts w:ascii="Arial" w:hAnsi="Arial" w:cs="Arial"/>
+          <w:sz w:val="24"/>
+          <w:szCs w:val="24"/>
+        </w:rPr>
+      </w:pPr>
+    </w:p>
+    <w:p>
+      <w:pPr>
+        <w:spacing w:line="360" w:lineRule="auto"/>
+        <w:rPr>
+          <w:rFonts w:ascii="Arial" w:hAnsi="Arial" w:cs="Arial"/>
+          <w:sz w:val="24"/>
+          <w:szCs w:val="24"/>
+        </w:rPr>
+      </w:pPr>
+    </w:p>
+    <w:p>
+      <w:pPr>
+        <w:spacing w:line="360" w:lineRule="auto"/>
+        <w:rPr>
+          <w:rFonts w:ascii="Arial" w:hAnsi="Arial" w:cs="Arial"/>
+          <w:sz w:val="24"/>
+          <w:szCs w:val="24"/>
+        </w:rPr>
+      </w:pPr>
+      <w:r>
+        <w:rPr>
+          <w:rFonts w:ascii="Arial" w:hAnsi="Arial" w:cs="Arial"/>
+          <w:sz w:val="24"/>
+          <w:szCs w:val="24"/>
+        </w:rPr>
+        <w:lastRenderedPageBreak/>
         <w:t xml:space="preserve">Aplikacija omogućuje pregled podataka o najboljim rezultatima na mjesečnoj, godišnjoj i sveukupnoj razini po operaciji i protivniku. Također nudi pregled 10 najuspješnijih igrača za svaku ulogu. Rangiranje se obavlja po mjerama: TPS, DPS, HPS. Te mjere računaju se iz borbenih dnevnika. Nakon odigrane igre aplikacija nudi mogućnost usporedbe s prosječnim i najboljim rezultatom tog igrača i svih ostalih.  </w:t>
       </w:r>
-    </w:p>
-    <w:p>
-      <w:pPr>
-        <w:spacing w:line="360" w:lineRule="auto"/>
-        <w:rPr>
-          <w:rFonts w:ascii="Arial" w:hAnsi="Arial" w:cs="Arial"/>
-          <w:sz w:val="24"/>
-          <w:szCs w:val="24"/>
-        </w:rPr>
-      </w:pPr>
-    </w:p>
-    <w:p>
-      <w:pPr>
-        <w:spacing w:line="360" w:lineRule="auto"/>
-        <w:rPr>
-          <w:rFonts w:ascii="Arial" w:hAnsi="Arial" w:cs="Arial"/>
-          <w:sz w:val="24"/>
-          <w:szCs w:val="24"/>
-        </w:rPr>
-      </w:pPr>
+      <w:r>
+        <w:rPr>
+          <w:rFonts w:ascii="Arial" w:hAnsi="Arial" w:cs="Arial"/>
+          <w:sz w:val="24"/>
+          <w:szCs w:val="24"/>
+        </w:rPr>
+        <w:t>Usporedba</w:t>
+      </w:r>
+      <w:r>
+        <w:rPr>
+          <w:rFonts w:ascii="Arial" w:hAnsi="Arial" w:cs="Arial"/>
+          <w:sz w:val="24"/>
+          <w:szCs w:val="24"/>
+        </w:rPr>
+        <w:t xml:space="preserve"> se </w:t>
+      </w:r>
+      <w:r>
+        <w:rPr>
+          <w:rFonts w:ascii="Arial" w:hAnsi="Arial" w:cs="Arial"/>
+          <w:sz w:val="24"/>
+          <w:szCs w:val="24"/>
+        </w:rPr>
+        <w:t>izvršava tako da se rezultati rangiraju po određenom kriteriju</w:t>
+      </w:r>
+      <w:r>
+        <w:rPr>
+          <w:rFonts w:ascii="Arial" w:hAnsi="Arial" w:cs="Arial"/>
+          <w:sz w:val="24"/>
+          <w:szCs w:val="24"/>
+        </w:rPr>
+        <w:t xml:space="preserve">          </w:t>
+      </w:r>
+      <w:r>
+        <w:rPr>
+          <w:rFonts w:ascii="Arial" w:hAnsi="Arial" w:cs="Arial"/>
+          <w:sz w:val="24"/>
+          <w:szCs w:val="24"/>
+        </w:rPr>
+        <w:t xml:space="preserve"> (npr. DPS,HPS,TPS)</w:t>
+      </w:r>
+      <w:r>
+        <w:rPr>
+          <w:rFonts w:ascii="Arial" w:hAnsi="Arial" w:cs="Arial"/>
+          <w:sz w:val="24"/>
+          <w:szCs w:val="24"/>
+        </w:rPr>
+        <w:t xml:space="preserve">, uz odabir konkretnog </w:t>
+      </w:r>
+      <w:proofErr w:type="spellStart"/>
+      <w:r>
+        <w:rPr>
+          <w:rFonts w:ascii="Arial" w:hAnsi="Arial" w:cs="Arial"/>
+          <w:sz w:val="24"/>
+          <w:szCs w:val="24"/>
+        </w:rPr>
+        <w:t>bossa</w:t>
+      </w:r>
+      <w:proofErr w:type="spellEnd"/>
+      <w:r>
+        <w:rPr>
+          <w:rFonts w:ascii="Arial" w:hAnsi="Arial" w:cs="Arial"/>
+          <w:sz w:val="24"/>
+          <w:szCs w:val="24"/>
+        </w:rPr>
+        <w:t xml:space="preserve"> odnosno operacije</w:t>
+      </w:r>
+      <w:r>
+        <w:rPr>
+          <w:rFonts w:ascii="Arial" w:hAnsi="Arial" w:cs="Arial"/>
+          <w:sz w:val="24"/>
+          <w:szCs w:val="24"/>
+        </w:rPr>
+        <w:t xml:space="preserve">. </w:t>
+      </w:r>
     </w:p>
     <w:p>
       <w:pPr>
@@ -5382,6 +5729,82 @@
           <w:szCs w:val="24"/>
         </w:rPr>
         <w:t>.</w:t>
+      </w:r>
+      <w:r>
+        <w:rPr>
+          <w:rFonts w:ascii="Arial" w:hAnsi="Arial" w:cs="Arial"/>
+          <w:sz w:val="24"/>
+          <w:szCs w:val="24"/>
+        </w:rPr>
+        <w:t xml:space="preserve"> Sustav će se realizirati kao web aplikacija korištenjem .NET  model-</w:t>
+      </w:r>
+      <w:proofErr w:type="spellStart"/>
+      <w:r>
+        <w:rPr>
+          <w:rFonts w:ascii="Arial" w:hAnsi="Arial" w:cs="Arial"/>
+          <w:sz w:val="24"/>
+          <w:szCs w:val="24"/>
+        </w:rPr>
+        <w:t>view</w:t>
+      </w:r>
+      <w:proofErr w:type="spellEnd"/>
+      <w:r>
+        <w:rPr>
+          <w:rFonts w:ascii="Arial" w:hAnsi="Arial" w:cs="Arial"/>
+          <w:sz w:val="24"/>
+          <w:szCs w:val="24"/>
+        </w:rPr>
+        <w:t>-</w:t>
+      </w:r>
+      <w:proofErr w:type="spellStart"/>
+      <w:r>
+        <w:rPr>
+          <w:rFonts w:ascii="Arial" w:hAnsi="Arial" w:cs="Arial"/>
+          <w:sz w:val="24"/>
+          <w:szCs w:val="24"/>
+        </w:rPr>
+        <w:t>controller</w:t>
+      </w:r>
+      <w:proofErr w:type="spellEnd"/>
+      <w:r>
+        <w:rPr>
+          <w:rFonts w:ascii="Arial" w:hAnsi="Arial" w:cs="Arial"/>
+          <w:sz w:val="24"/>
+          <w:szCs w:val="24"/>
+        </w:rPr>
+        <w:t xml:space="preserve"> aplikacije, gdje će sustav</w:t>
+      </w:r>
+      <w:r>
+        <w:rPr>
+          <w:rFonts w:ascii="Arial" w:hAnsi="Arial" w:cs="Arial"/>
+          <w:sz w:val="24"/>
+          <w:szCs w:val="24"/>
+        </w:rPr>
+        <w:t xml:space="preserve"> biti </w:t>
+      </w:r>
+      <w:r>
+        <w:rPr>
+          <w:rFonts w:ascii="Arial" w:hAnsi="Arial" w:cs="Arial"/>
+          <w:sz w:val="24"/>
+          <w:szCs w:val="24"/>
+        </w:rPr>
+        <w:t xml:space="preserve"> oblikova</w:t>
+      </w:r>
+      <w:r>
+        <w:rPr>
+          <w:rFonts w:ascii="Arial" w:hAnsi="Arial" w:cs="Arial"/>
+          <w:sz w:val="24"/>
+          <w:szCs w:val="24"/>
+        </w:rPr>
+        <w:t>n</w:t>
+      </w:r>
+      <w:r>
+        <w:rPr>
+          <w:rFonts w:ascii="Arial" w:hAnsi="Arial" w:cs="Arial"/>
+          <w:sz w:val="24"/>
+          <w:szCs w:val="24"/>
+        </w:rPr>
+        <w:t xml:space="preserve"> korištenjem objektno usmjerene paradigme.</w:t>
       </w:r>
     </w:p>
     <w:p/>
@@ -5394,16 +5817,6 @@
     <w:p/>
     <w:p/>
     <w:p/>
-    <w:p/>
-    <w:p/>
-    <w:p/>
-    <w:p/>
-    <w:p/>
-    <w:p/>
-    <w:p/>
-    <w:p/>
-    <w:p/>
-    <w:p/>
     <w:p>
       <w:pPr>
         <w:pStyle w:val="Heading1"/>
@@ -5424,6 +5837,7 @@
           <w:sz w:val="28"/>
           <w:szCs w:val="28"/>
         </w:rPr>
+        <w:lastRenderedPageBreak/>
         <w:t>Pojmovnik</w:t>
       </w:r>
       <w:bookmarkEnd w:id="3"/>
@@ -6240,16 +6654,6 @@
     </w:p>
     <w:p>
       <w:pPr>
-        <w:rPr>
-          <w:rFonts w:ascii="Arial" w:hAnsi="Arial" w:cs="Arial"/>
-          <w:b/>
-          <w:sz w:val="24"/>
-          <w:szCs w:val="24"/>
-        </w:rPr>
-      </w:pPr>
-    </w:p>
-    <w:p>
-      <w:pPr>
         <w:pStyle w:val="Heading1"/>
         <w:rPr>
           <w:rFonts w:ascii="Arial" w:hAnsi="Arial" w:cs="Arial"/>
@@ -6268,6 +6672,7 @@
           <w:sz w:val="28"/>
           <w:szCs w:val="28"/>
         </w:rPr>
+        <w:lastRenderedPageBreak/>
         <w:t>Funkcionalni zahtjevi</w:t>
       </w:r>
       <w:bookmarkEnd w:id="4"/>
@@ -6561,7 +6966,15 @@
           <w:sz w:val="24"/>
           <w:szCs w:val="24"/>
         </w:rPr>
-        <w:t>Može dodavati, pregledavati i brisati borbene dnevnike</w:t>
+        <w:t>Može dodavati, brisati borbene dnevnike</w:t>
+      </w:r>
+      <w:r>
+        <w:rPr>
+          <w:rFonts w:ascii="Arial" w:hAnsi="Arial" w:cs="Arial"/>
+          <w:sz w:val="24"/>
+          <w:szCs w:val="24"/>
+        </w:rPr>
+        <w:t xml:space="preserve"> i raditi usporedbu </w:t>
       </w:r>
     </w:p>
     <w:p>
@@ -6842,17 +7255,6 @@
       <w:pPr>
         <w:spacing w:line="360" w:lineRule="auto"/>
         <w:rPr>
-          <w:rFonts w:ascii="Arial" w:hAnsi="Arial" w:cs="Arial"/>
-          <w:b/>
-          <w:sz w:val="24"/>
-          <w:szCs w:val="24"/>
-        </w:rPr>
-      </w:pPr>
-    </w:p>
-    <w:p>
-      <w:pPr>
-        <w:spacing w:line="360" w:lineRule="auto"/>
-        <w:rPr>
           <w:rStyle w:val="fontstyle01"/>
           <w:rFonts w:ascii="Arial" w:hAnsi="Arial" w:cs="Arial"/>
           <w:b/>
@@ -6865,17 +7267,9 @@
           <w:sz w:val="24"/>
           <w:szCs w:val="24"/>
         </w:rPr>
+        <w:lastRenderedPageBreak/>
         <w:t>Opis obrazaca uporabe:</w:t>
       </w:r>
-    </w:p>
-    <w:p>
-      <w:pPr>
-        <w:spacing w:line="360" w:lineRule="auto"/>
-        <w:rPr>
-          <w:rStyle w:val="fontstyle01"/>
-          <w:rFonts w:ascii="Arial" w:hAnsi="Arial" w:cs="Arial"/>
-        </w:rPr>
-      </w:pPr>
     </w:p>
     <w:p>
       <w:pPr>
@@ -7149,7 +7543,16 @@
           <w:sz w:val="24"/>
           <w:szCs w:val="24"/>
         </w:rPr>
-        <w:t>Baza podataka ih sprema</w:t>
+        <w:t xml:space="preserve">Aplikacija sprema u </w:t>
+      </w:r>
+      <w:r>
+        <w:rPr>
+          <w:rFonts w:ascii="Arial" w:hAnsi="Arial" w:cs="Arial"/>
+          <w:color w:val="000000"/>
+          <w:sz w:val="24"/>
+          <w:szCs w:val="24"/>
+        </w:rPr>
+        <w:t xml:space="preserve">bazu podataka </w:t>
       </w:r>
     </w:p>
     <w:p>
@@ -7566,11 +7969,30 @@
           <w:rFonts w:ascii="Arial" w:hAnsi="Arial" w:cs="Arial"/>
         </w:rPr>
       </w:pPr>
-      <w:r>
+    </w:p>
+    <w:p>
+      <w:pPr>
+        <w:spacing w:line="360" w:lineRule="auto"/>
         <w:rPr>
           <w:rStyle w:val="fontstyle01"/>
           <w:rFonts w:ascii="Arial" w:hAnsi="Arial" w:cs="Arial"/>
         </w:rPr>
+      </w:pPr>
+    </w:p>
+    <w:p>
+      <w:pPr>
+        <w:spacing w:line="360" w:lineRule="auto"/>
+        <w:rPr>
+          <w:rStyle w:val="fontstyle01"/>
+          <w:rFonts w:ascii="Arial" w:hAnsi="Arial" w:cs="Arial"/>
+        </w:rPr>
+      </w:pPr>
+      <w:r>
+        <w:rPr>
+          <w:rStyle w:val="fontstyle01"/>
+          <w:rFonts w:ascii="Arial" w:hAnsi="Arial" w:cs="Arial"/>
+        </w:rPr>
+        <w:lastRenderedPageBreak/>
         <w:t>UC3 – Login</w:t>
       </w:r>
     </w:p>
@@ -7806,25 +8228,14 @@
         </w:rPr>
         <w:t xml:space="preserve">Registrirani korisnik unosi </w:t>
       </w:r>
-      <w:proofErr w:type="spellStart"/>
-      <w:r>
-        <w:rPr>
-          <w:rFonts w:ascii="Arial" w:hAnsi="Arial" w:cs="Arial"/>
-          <w:color w:val="000000"/>
-          <w:sz w:val="24"/>
-          <w:szCs w:val="24"/>
-        </w:rPr>
-        <w:t>username</w:t>
-      </w:r>
-      <w:proofErr w:type="spellEnd"/>
-      <w:r>
-        <w:rPr>
-          <w:rFonts w:ascii="Arial" w:hAnsi="Arial" w:cs="Arial"/>
-          <w:color w:val="000000"/>
-          <w:sz w:val="24"/>
-          <w:szCs w:val="24"/>
-        </w:rPr>
-        <w:t xml:space="preserve"> i password</w:t>
+      <w:r>
+        <w:rPr>
+          <w:rFonts w:ascii="Arial" w:hAnsi="Arial" w:cs="Arial"/>
+          <w:color w:val="000000"/>
+          <w:sz w:val="24"/>
+          <w:szCs w:val="24"/>
+        </w:rPr>
+        <w:t>korisničko ime i lozinku</w:t>
       </w:r>
     </w:p>
     <w:p>
@@ -7852,25 +8263,41 @@
         </w:rPr>
         <w:t xml:space="preserve">Sustav traži listu </w:t>
       </w:r>
-      <w:proofErr w:type="spellStart"/>
-      <w:r>
-        <w:rPr>
-          <w:rFonts w:ascii="Arial" w:hAnsi="Arial" w:cs="Arial"/>
-          <w:color w:val="000000"/>
-          <w:sz w:val="24"/>
-          <w:szCs w:val="24"/>
-        </w:rPr>
-        <w:t>username</w:t>
-      </w:r>
-      <w:proofErr w:type="spellEnd"/>
-      <w:r>
-        <w:rPr>
-          <w:rFonts w:ascii="Arial" w:hAnsi="Arial" w:cs="Arial"/>
-          <w:color w:val="000000"/>
-          <w:sz w:val="24"/>
-          <w:szCs w:val="24"/>
-        </w:rPr>
-        <w:t>-a i passworda iz baze podataka</w:t>
+      <w:r>
+        <w:rPr>
+          <w:rFonts w:ascii="Arial" w:hAnsi="Arial" w:cs="Arial"/>
+          <w:color w:val="000000"/>
+          <w:sz w:val="24"/>
+          <w:szCs w:val="24"/>
+        </w:rPr>
+        <w:t xml:space="preserve">korisničkih imena </w:t>
+      </w:r>
+      <w:r>
+        <w:rPr>
+          <w:rFonts w:ascii="Arial" w:hAnsi="Arial" w:cs="Arial"/>
+          <w:color w:val="000000"/>
+          <w:sz w:val="24"/>
+          <w:szCs w:val="24"/>
+        </w:rPr>
+        <w:t xml:space="preserve"> i </w:t>
+      </w:r>
+      <w:r>
+        <w:rPr>
+          <w:rFonts w:ascii="Arial" w:hAnsi="Arial" w:cs="Arial"/>
+          <w:color w:val="000000"/>
+          <w:sz w:val="24"/>
+          <w:szCs w:val="24"/>
+        </w:rPr>
+        <w:t>lozinki</w:t>
+      </w:r>
+      <w:r>
+        <w:rPr>
+          <w:rFonts w:ascii="Arial" w:hAnsi="Arial" w:cs="Arial"/>
+          <w:color w:val="000000"/>
+          <w:sz w:val="24"/>
+          <w:szCs w:val="24"/>
+        </w:rPr>
+        <w:t xml:space="preserve"> iz baze podataka</w:t>
       </w:r>
     </w:p>
     <w:p>
@@ -7898,25 +8325,41 @@
         </w:rPr>
         <w:t xml:space="preserve">Sustav provjerava odgovaraju li </w:t>
       </w:r>
-      <w:proofErr w:type="spellStart"/>
-      <w:r>
-        <w:rPr>
-          <w:rFonts w:ascii="Arial" w:hAnsi="Arial" w:cs="Arial"/>
-          <w:color w:val="000000"/>
-          <w:sz w:val="24"/>
-          <w:szCs w:val="24"/>
-        </w:rPr>
-        <w:t>username</w:t>
-      </w:r>
-      <w:proofErr w:type="spellEnd"/>
-      <w:r>
-        <w:rPr>
-          <w:rFonts w:ascii="Arial" w:hAnsi="Arial" w:cs="Arial"/>
-          <w:color w:val="000000"/>
-          <w:sz w:val="24"/>
-          <w:szCs w:val="24"/>
-        </w:rPr>
-        <w:t xml:space="preserve"> i password, ako odgovaraju, korisnika spaja na sustav</w:t>
+      <w:r>
+        <w:rPr>
+          <w:rFonts w:ascii="Arial" w:hAnsi="Arial" w:cs="Arial"/>
+          <w:color w:val="000000"/>
+          <w:sz w:val="24"/>
+          <w:szCs w:val="24"/>
+        </w:rPr>
+        <w:t xml:space="preserve">korisničko ime </w:t>
+      </w:r>
+      <w:r>
+        <w:rPr>
+          <w:rFonts w:ascii="Arial" w:hAnsi="Arial" w:cs="Arial"/>
+          <w:color w:val="000000"/>
+          <w:sz w:val="24"/>
+          <w:szCs w:val="24"/>
+        </w:rPr>
+        <w:t xml:space="preserve">i </w:t>
+      </w:r>
+      <w:r>
+        <w:rPr>
+          <w:rFonts w:ascii="Arial" w:hAnsi="Arial" w:cs="Arial"/>
+          <w:color w:val="000000"/>
+          <w:sz w:val="24"/>
+          <w:szCs w:val="24"/>
+        </w:rPr>
+        <w:t>lozinka</w:t>
+      </w:r>
+      <w:r>
+        <w:rPr>
+          <w:rFonts w:ascii="Arial" w:hAnsi="Arial" w:cs="Arial"/>
+          <w:color w:val="000000"/>
+          <w:sz w:val="24"/>
+          <w:szCs w:val="24"/>
+        </w:rPr>
+        <w:t>, ako odgovaraju, korisnika spaja na sustav</w:t>
       </w:r>
     </w:p>
     <w:p>
@@ -7971,25 +8414,41 @@
         </w:rPr>
         <w:t xml:space="preserve">Ako navedena kombinacija </w:t>
       </w:r>
-      <w:proofErr w:type="spellStart"/>
-      <w:r>
-        <w:rPr>
-          <w:rFonts w:ascii="Arial" w:hAnsi="Arial" w:cs="Arial"/>
-          <w:color w:val="000000"/>
-          <w:sz w:val="24"/>
-          <w:szCs w:val="24"/>
-        </w:rPr>
-        <w:t>username</w:t>
-      </w:r>
-      <w:proofErr w:type="spellEnd"/>
-      <w:r>
-        <w:rPr>
-          <w:rFonts w:ascii="Arial" w:hAnsi="Arial" w:cs="Arial"/>
-          <w:color w:val="000000"/>
-          <w:sz w:val="24"/>
-          <w:szCs w:val="24"/>
-        </w:rPr>
-        <w:t>/password ne postoji, korisniku nije dozvoljen pristup sustavu</w:t>
+      <w:r>
+        <w:rPr>
+          <w:rFonts w:ascii="Arial" w:hAnsi="Arial" w:cs="Arial"/>
+          <w:color w:val="000000"/>
+          <w:sz w:val="24"/>
+          <w:szCs w:val="24"/>
+        </w:rPr>
+        <w:t>korisničko ime</w:t>
+      </w:r>
+      <w:r>
+        <w:rPr>
+          <w:rFonts w:ascii="Arial" w:hAnsi="Arial" w:cs="Arial"/>
+          <w:color w:val="000000"/>
+          <w:sz w:val="24"/>
+          <w:szCs w:val="24"/>
+        </w:rPr>
+        <w:t>/</w:t>
+      </w:r>
+      <w:r>
+        <w:rPr>
+          <w:rFonts w:ascii="Arial" w:hAnsi="Arial" w:cs="Arial"/>
+          <w:color w:val="000000"/>
+          <w:sz w:val="24"/>
+          <w:szCs w:val="24"/>
+        </w:rPr>
+        <w:t>lozinka</w:t>
+      </w:r>
+      <w:r>
+        <w:rPr>
+          <w:rFonts w:ascii="Arial" w:hAnsi="Arial" w:cs="Arial"/>
+          <w:color w:val="000000"/>
+          <w:sz w:val="24"/>
+          <w:szCs w:val="24"/>
+        </w:rPr>
+        <w:t xml:space="preserve"> ne postoji, korisniku nije dozvoljen pristup sustavu</w:t>
       </w:r>
     </w:p>
     <w:p>
@@ -8344,6 +8803,7 @@
           <w:rStyle w:val="fontstyle01"/>
           <w:rFonts w:ascii="Arial" w:hAnsi="Arial" w:cs="Arial"/>
         </w:rPr>
+        <w:lastRenderedPageBreak/>
         <w:t>UC5 – Prijenos dnevnika</w:t>
       </w:r>
     </w:p>
@@ -8609,6 +9069,32 @@
     <w:p>
       <w:pPr>
         <w:pStyle w:val="ListParagraph"/>
+        <w:numPr>
+          <w:ilvl w:val="1"/>
+          <w:numId w:val="11"/>
+        </w:numPr>
+        <w:spacing w:after="200" w:line="360" w:lineRule="auto"/>
+        <w:rPr>
+          <w:rFonts w:ascii="Arial" w:hAnsi="Arial" w:cs="Arial"/>
+          <w:b/>
+          <w:color w:val="000000"/>
+          <w:sz w:val="24"/>
+          <w:szCs w:val="24"/>
+        </w:rPr>
+      </w:pPr>
+      <w:r>
+        <w:rPr>
+          <w:rFonts w:ascii="Arial" w:hAnsi="Arial" w:cs="Arial"/>
+          <w:color w:val="000000"/>
+          <w:sz w:val="24"/>
+          <w:szCs w:val="24"/>
+        </w:rPr>
+        <w:t>Prikaz</w:t>
+      </w:r>
+    </w:p>
+    <w:p>
+      <w:pPr>
+        <w:pStyle w:val="ListParagraph"/>
         <w:spacing w:line="360" w:lineRule="auto"/>
         <w:ind w:left="1425"/>
         <w:rPr>
@@ -10217,7 +10703,7 @@
           <w:sz w:val="24"/>
           <w:szCs w:val="24"/>
         </w:rPr>
-        <w:t>Korisnik je ostvario zadovoljavajuće rezultate za nagradu</w:t>
+        <w:t>Prošlo je određeno vrijeme i ima dovoljno korisnika za dodjelu</w:t>
       </w:r>
     </w:p>
     <w:p>
@@ -10755,19 +11241,14 @@
       </w:pPr>
       <w:r>
         <w:rPr>
-          <w:rFonts w:ascii="ArialMT" w:hAnsi="ArialMT"/>
-          <w:b/>
           <w:noProof/>
-          <w:color w:val="000000"/>
-          <w:sz w:val="24"/>
-          <w:szCs w:val="24"/>
         </w:rPr>
         <w:lastRenderedPageBreak/>
         <w:drawing>
-          <wp:inline distT="0" distB="0" distL="0" distR="0" wp14:anchorId="3C6C0557" wp14:editId="1715A0F7">
-            <wp:extent cx="6162675" cy="5353050"/>
-            <wp:effectExtent l="0" t="0" r="9525" b="0"/>
-            <wp:docPr id="12" name="Picture 12"/>
+          <wp:inline distT="0" distB="0" distL="0" distR="0" wp14:anchorId="6762870E" wp14:editId="2100321C">
+            <wp:extent cx="5760720" cy="4488180"/>
+            <wp:effectExtent l="0" t="0" r="0" b="7620"/>
+            <wp:docPr id="2" name="Picture 2" descr="A picture containing text, map&#10;&#10;Description generated with very high confidence"/>
             <wp:cNvGraphicFramePr>
               <a:graphicFrameLocks xmlns:a="http://schemas.openxmlformats.org/drawingml/2006/main" noChangeAspect="1"/>
             </wp:cNvGraphicFramePr>
@@ -10775,7 +11256,7 @@
               <a:graphicData uri="http://schemas.openxmlformats.org/drawingml/2006/picture">
                 <pic:pic xmlns:pic="http://schemas.openxmlformats.org/drawingml/2006/picture">
                   <pic:nvPicPr>
-                    <pic:cNvPr id="12" name="UseCase Diagram0.png"/>
+                    <pic:cNvPr id="2" name="UseCase Diagram0.png"/>
                     <pic:cNvPicPr/>
                   </pic:nvPicPr>
                   <pic:blipFill>
@@ -10793,7 +11274,7 @@
                   <pic:spPr>
                     <a:xfrm>
                       <a:off x="0" y="0"/>
-                      <a:ext cx="6162675" cy="5353050"/>
+                      <a:ext cx="5760720" cy="4488180"/>
                     </a:xfrm>
                     <a:prstGeom prst="rect">
                       <a:avLst/>
@@ -11455,18 +11936,14 @@
       </w:pPr>
       <w:r>
         <w:rPr>
-          <w:rFonts w:ascii="ArialMT" w:hAnsi="ArialMT"/>
           <w:noProof/>
-          <w:color w:val="000000"/>
-          <w:sz w:val="24"/>
-          <w:szCs w:val="24"/>
         </w:rPr>
         <w:lastRenderedPageBreak/>
         <w:drawing>
-          <wp:inline distT="0" distB="0" distL="0" distR="0" wp14:anchorId="3C97C6F2" wp14:editId="25B7FF2B">
-            <wp:extent cx="6525260" cy="5438775"/>
-            <wp:effectExtent l="0" t="0" r="8890" b="9525"/>
-            <wp:docPr id="6" name="Picture 6"/>
+          <wp:inline distT="0" distB="0" distL="0" distR="0" wp14:anchorId="6E92B13F" wp14:editId="7B07930D">
+            <wp:extent cx="5760720" cy="4343400"/>
+            <wp:effectExtent l="0" t="0" r="0" b="0"/>
+            <wp:docPr id="3" name="Picture 3" descr="A close up of a map&#10;&#10;Description generated with high confidence"/>
             <wp:cNvGraphicFramePr>
               <a:graphicFrameLocks xmlns:a="http://schemas.openxmlformats.org/drawingml/2006/main" noChangeAspect="1"/>
             </wp:cNvGraphicFramePr>
@@ -11474,7 +11951,7 @@
               <a:graphicData uri="http://schemas.openxmlformats.org/drawingml/2006/picture">
                 <pic:pic xmlns:pic="http://schemas.openxmlformats.org/drawingml/2006/picture">
                   <pic:nvPicPr>
-                    <pic:cNvPr id="6" name="Capture3.PNG"/>
+                    <pic:cNvPr id="3" name="UseCase Diagram5.png"/>
                     <pic:cNvPicPr/>
                   </pic:nvPicPr>
                   <pic:blipFill>
@@ -11492,7 +11969,7 @@
                   <pic:spPr>
                     <a:xfrm>
                       <a:off x="0" y="0"/>
-                      <a:ext cx="6534919" cy="5446826"/>
+                      <a:ext cx="5760720" cy="4343400"/>
                     </a:xfrm>
                     <a:prstGeom prst="rect">
                       <a:avLst/>
@@ -11768,13 +12245,34 @@
           <w:szCs w:val="24"/>
         </w:rPr>
       </w:pPr>
-      <w:r>
-        <w:rPr>
-          <w:rFonts w:ascii="Arial" w:hAnsi="Arial" w:cs="Arial"/>
-          <w:b/>
-          <w:sz w:val="24"/>
-          <w:szCs w:val="24"/>
-        </w:rPr>
+    </w:p>
+    <w:p>
+      <w:pPr>
+        <w:rPr>
+          <w:rFonts w:ascii="Arial" w:hAnsi="Arial" w:cs="Arial"/>
+          <w:b/>
+          <w:sz w:val="24"/>
+          <w:szCs w:val="24"/>
+        </w:rPr>
+      </w:pPr>
+    </w:p>
+    <w:p>
+      <w:pPr>
+        <w:rPr>
+          <w:rFonts w:ascii="Arial" w:hAnsi="Arial" w:cs="Arial"/>
+          <w:b/>
+          <w:sz w:val="24"/>
+          <w:szCs w:val="24"/>
+        </w:rPr>
+      </w:pPr>
+      <w:r>
+        <w:rPr>
+          <w:rFonts w:ascii="Arial" w:hAnsi="Arial" w:cs="Arial"/>
+          <w:b/>
+          <w:sz w:val="24"/>
+          <w:szCs w:val="24"/>
+        </w:rPr>
+        <w:lastRenderedPageBreak/>
         <w:t>Sekvencijski dijagrami:</w:t>
       </w:r>
     </w:p>
@@ -12224,16 +12722,13 @@
       </w:pPr>
       <w:r>
         <w:rPr>
-          <w:rFonts w:ascii="Arial" w:hAnsi="Arial" w:cs="Arial"/>
           <w:noProof/>
-          <w:sz w:val="24"/>
-          <w:szCs w:val="24"/>
         </w:rPr>
         <w:drawing>
-          <wp:inline distT="0" distB="0" distL="0" distR="0" wp14:anchorId="75BB69F5" wp14:editId="2BF977FD">
-            <wp:extent cx="5760720" cy="4118610"/>
+          <wp:inline distT="0" distB="0" distL="0" distR="0" wp14:anchorId="000E018E" wp14:editId="342273CE">
+            <wp:extent cx="5760720" cy="5380990"/>
             <wp:effectExtent l="0" t="0" r="0" b="0"/>
-            <wp:docPr id="17" name="Picture 17"/>
+            <wp:docPr id="5" name="Picture 5" descr="A screenshot of a social media post&#10;&#10;Description generated with very high confidence"/>
             <wp:cNvGraphicFramePr>
               <a:graphicFrameLocks xmlns:a="http://schemas.openxmlformats.org/drawingml/2006/main" noChangeAspect="1"/>
             </wp:cNvGraphicFramePr>
@@ -12241,7 +12736,7 @@
               <a:graphicData uri="http://schemas.openxmlformats.org/drawingml/2006/picture">
                 <pic:pic xmlns:pic="http://schemas.openxmlformats.org/drawingml/2006/picture">
                   <pic:nvPicPr>
-                    <pic:cNvPr id="17" name="Pregled i analiza dnevnika.png"/>
+                    <pic:cNvPr id="5" name="Pregled i analiza dnevnika.png"/>
                     <pic:cNvPicPr/>
                   </pic:nvPicPr>
                   <pic:blipFill>
@@ -12259,7 +12754,7 @@
                   <pic:spPr>
                     <a:xfrm>
                       <a:off x="0" y="0"/>
-                      <a:ext cx="5760720" cy="4118610"/>
+                      <a:ext cx="5760720" cy="5380990"/>
                     </a:xfrm>
                     <a:prstGeom prst="rect">
                       <a:avLst/>
@@ -12493,32 +12988,13 @@
           <w:szCs w:val="24"/>
         </w:rPr>
       </w:pPr>
-    </w:p>
-    <w:p>
-      <w:pPr>
-        <w:rPr>
-          <w:rFonts w:ascii="Arial" w:hAnsi="Arial" w:cs="Arial"/>
-          <w:sz w:val="24"/>
-          <w:szCs w:val="24"/>
-        </w:rPr>
-      </w:pPr>
-    </w:p>
-    <w:p>
-      <w:pPr>
-        <w:rPr>
-          <w:rFonts w:ascii="Arial" w:hAnsi="Arial" w:cs="Arial"/>
-          <w:sz w:val="24"/>
-          <w:szCs w:val="24"/>
-        </w:rPr>
-      </w:pPr>
-      <w:r>
-        <w:rPr>
-          <w:rFonts w:ascii="Arial" w:hAnsi="Arial" w:cs="Arial"/>
-          <w:b/>
-          <w:sz w:val="24"/>
-          <w:szCs w:val="24"/>
-        </w:rPr>
-        <w:lastRenderedPageBreak/>
+      <w:r>
+        <w:rPr>
+          <w:rFonts w:ascii="Arial" w:hAnsi="Arial" w:cs="Arial"/>
+          <w:b/>
+          <w:sz w:val="24"/>
+          <w:szCs w:val="24"/>
+        </w:rPr>
         <w:t>Obrazac uporabe UC3</w:t>
       </w:r>
       <w:r>
@@ -12882,25 +13358,6 @@
       <w:pPr>
         <w:rPr>
           <w:rFonts w:ascii="Arial" w:hAnsi="Arial" w:cs="Arial"/>
-          <w:sz w:val="24"/>
-          <w:szCs w:val="24"/>
-        </w:rPr>
-      </w:pPr>
-    </w:p>
-    <w:p>
-      <w:pPr>
-        <w:rPr>
-          <w:rFonts w:ascii="Arial" w:hAnsi="Arial" w:cs="Arial"/>
-          <w:b/>
-          <w:sz w:val="24"/>
-          <w:szCs w:val="24"/>
-        </w:rPr>
-      </w:pPr>
-    </w:p>
-    <w:p>
-      <w:pPr>
-        <w:rPr>
-          <w:rFonts w:ascii="Arial" w:hAnsi="Arial" w:cs="Arial"/>
           <w:b/>
           <w:sz w:val="24"/>
           <w:szCs w:val="24"/>
@@ -13251,6 +13708,16 @@
       <w:pPr>
         <w:rPr>
           <w:rFonts w:ascii="Arial" w:hAnsi="Arial" w:cs="Arial"/>
+          <w:b/>
+          <w:sz w:val="24"/>
+          <w:szCs w:val="24"/>
+        </w:rPr>
+      </w:pPr>
+    </w:p>
+    <w:p>
+      <w:pPr>
+        <w:rPr>
+          <w:rFonts w:ascii="Arial" w:hAnsi="Arial" w:cs="Arial"/>
           <w:sz w:val="24"/>
           <w:szCs w:val="24"/>
         </w:rPr>
@@ -14003,16 +14470,6 @@
       <w:pPr>
         <w:rPr>
           <w:rFonts w:ascii="Arial" w:hAnsi="Arial" w:cs="Arial"/>
-          <w:b/>
-          <w:sz w:val="24"/>
-          <w:szCs w:val="24"/>
-        </w:rPr>
-      </w:pPr>
-    </w:p>
-    <w:p>
-      <w:pPr>
-        <w:rPr>
-          <w:rFonts w:ascii="Arial" w:hAnsi="Arial" w:cs="Arial"/>
           <w:sz w:val="24"/>
           <w:szCs w:val="24"/>
         </w:rPr>
@@ -14356,6 +14813,15 @@
           <w:szCs w:val="24"/>
         </w:rPr>
       </w:pPr>
+    </w:p>
+    <w:p>
+      <w:pPr>
+        <w:rPr>
+          <w:rFonts w:ascii="Arial" w:hAnsi="Arial" w:cs="Arial"/>
+          <w:sz w:val="24"/>
+          <w:szCs w:val="24"/>
+        </w:rPr>
+      </w:pPr>
       <w:r>
         <w:rPr>
           <w:rFonts w:ascii="Arial" w:hAnsi="Arial" w:cs="Arial"/>
@@ -14418,16 +14884,13 @@
       </w:pPr>
       <w:r>
         <w:rPr>
-          <w:rFonts w:ascii="Arial" w:hAnsi="Arial" w:cs="Arial"/>
           <w:noProof/>
-          <w:sz w:val="24"/>
-          <w:szCs w:val="24"/>
         </w:rPr>
         <w:drawing>
-          <wp:inline distT="0" distB="0" distL="0" distR="0" wp14:anchorId="7DB75FC3" wp14:editId="6335C0C4">
-            <wp:extent cx="5760720" cy="4272280"/>
-            <wp:effectExtent l="0" t="0" r="0" b="0"/>
-            <wp:docPr id="23" name="Picture 23"/>
+          <wp:inline distT="0" distB="0" distL="0" distR="0" wp14:anchorId="13A55F0F" wp14:editId="103842F2">
+            <wp:extent cx="5760720" cy="4720590"/>
+            <wp:effectExtent l="0" t="0" r="0" b="3810"/>
+            <wp:docPr id="7" name="Picture 7" descr="A screenshot of a cell phone&#10;&#10;Description generated with high confidence"/>
             <wp:cNvGraphicFramePr>
               <a:graphicFrameLocks xmlns:a="http://schemas.openxmlformats.org/drawingml/2006/main" noChangeAspect="1"/>
             </wp:cNvGraphicFramePr>
@@ -14435,7 +14898,7 @@
               <a:graphicData uri="http://schemas.openxmlformats.org/drawingml/2006/picture">
                 <pic:pic xmlns:pic="http://schemas.openxmlformats.org/drawingml/2006/picture">
                   <pic:nvPicPr>
-                    <pic:cNvPr id="23" name="Dodjela medalja.png"/>
+                    <pic:cNvPr id="7" name="dodjela_medalja.png"/>
                     <pic:cNvPicPr/>
                   </pic:nvPicPr>
                   <pic:blipFill>
@@ -14453,7 +14916,7 @@
                   <pic:spPr>
                     <a:xfrm>
                       <a:off x="0" y="0"/>
-                      <a:ext cx="5760720" cy="4272280"/>
+                      <a:ext cx="5760720" cy="4720590"/>
                     </a:xfrm>
                     <a:prstGeom prst="rect">
                       <a:avLst/>
@@ -14624,24 +15087,6 @@
         </w:rPr>
         <w:t xml:space="preserve"> Sekvencijski dijagram, dodjela medalja</w:t>
       </w:r>
-    </w:p>
-    <w:p>
-      <w:pPr>
-        <w:rPr>
-          <w:rFonts w:ascii="Arial" w:hAnsi="Arial" w:cs="Arial"/>
-          <w:sz w:val="24"/>
-          <w:szCs w:val="24"/>
-        </w:rPr>
-      </w:pPr>
-    </w:p>
-    <w:p>
-      <w:pPr>
-        <w:rPr>
-          <w:rFonts w:ascii="Arial" w:hAnsi="Arial" w:cs="Arial"/>
-          <w:sz w:val="24"/>
-          <w:szCs w:val="24"/>
-        </w:rPr>
-      </w:pPr>
     </w:p>
     <w:p>
       <w:pPr>
@@ -15405,51 +15850,37 @@
       <w:pPr>
         <w:rPr>
           <w:rFonts w:ascii="Arial" w:hAnsi="Arial" w:cs="Arial"/>
-          <w:sz w:val="24"/>
-          <w:szCs w:val="24"/>
-        </w:rPr>
-      </w:pPr>
-    </w:p>
-    <w:p>
-      <w:pPr>
-        <w:rPr>
-          <w:rFonts w:ascii="Arial" w:hAnsi="Arial" w:cs="Arial"/>
-          <w:sz w:val="24"/>
-          <w:szCs w:val="24"/>
-        </w:rPr>
-      </w:pPr>
-    </w:p>
-    <w:p>
-      <w:pPr>
-        <w:rPr>
-          <w:rFonts w:ascii="Arial" w:hAnsi="Arial" w:cs="Arial"/>
-          <w:sz w:val="24"/>
-          <w:szCs w:val="24"/>
-        </w:rPr>
-      </w:pPr>
-    </w:p>
-    <w:p>
-      <w:pPr>
-        <w:rPr>
-          <w:rFonts w:ascii="Arial" w:hAnsi="Arial" w:cs="Arial"/>
-          <w:sz w:val="24"/>
-          <w:szCs w:val="24"/>
-        </w:rPr>
-      </w:pPr>
-    </w:p>
-    <w:p>
-      <w:pPr>
-        <w:rPr>
-          <w:rFonts w:ascii="Arial" w:hAnsi="Arial" w:cs="Arial"/>
-          <w:sz w:val="24"/>
-          <w:szCs w:val="24"/>
-        </w:rPr>
-      </w:pPr>
-    </w:p>
-    <w:p>
-      <w:pPr>
-        <w:rPr>
-          <w:rFonts w:ascii="Arial" w:hAnsi="Arial" w:cs="Arial"/>
+          <w:b/>
+          <w:sz w:val="24"/>
+          <w:szCs w:val="24"/>
+        </w:rPr>
+      </w:pPr>
+    </w:p>
+    <w:p>
+      <w:pPr>
+        <w:rPr>
+          <w:rFonts w:ascii="Arial" w:hAnsi="Arial" w:cs="Arial"/>
+          <w:b/>
+          <w:sz w:val="24"/>
+          <w:szCs w:val="24"/>
+        </w:rPr>
+      </w:pPr>
+    </w:p>
+    <w:p>
+      <w:pPr>
+        <w:rPr>
+          <w:rFonts w:ascii="Arial" w:hAnsi="Arial" w:cs="Arial"/>
+          <w:b/>
+          <w:sz w:val="24"/>
+          <w:szCs w:val="24"/>
+        </w:rPr>
+      </w:pPr>
+    </w:p>
+    <w:p>
+      <w:pPr>
+        <w:rPr>
+          <w:rFonts w:ascii="Arial" w:hAnsi="Arial" w:cs="Arial"/>
+          <w:b/>
           <w:sz w:val="24"/>
           <w:szCs w:val="24"/>
         </w:rPr>
@@ -15485,6 +15916,7 @@
           <w:sz w:val="28"/>
           <w:szCs w:val="28"/>
         </w:rPr>
+        <w:lastRenderedPageBreak/>
         <w:t>Arhitektura i dizajn sustava</w:t>
       </w:r>
       <w:bookmarkEnd w:id="6"/>
@@ -17681,7 +18113,17 @@
           <w:sz w:val="24"/>
           <w:szCs w:val="24"/>
         </w:rPr>
-        <w:t>. Za njega spremamo korisničko ime i lozinku koju koristi pri prijavi sustava, te osnovne info</w:t>
+        <w:t>. Za njega</w:t>
+      </w:r>
+      <w:bookmarkStart w:id="9" w:name="_GoBack"/>
+      <w:bookmarkEnd w:id="9"/>
+      <w:r>
+        <w:rPr>
+          <w:rFonts w:ascii="Arial" w:hAnsi="Arial" w:cs="Arial"/>
+          <w:sz w:val="24"/>
+          <w:szCs w:val="24"/>
+        </w:rPr>
+        <w:t xml:space="preserve"> spremamo korisničko ime i lozinku koju koristi pri prijavi sustava, te osnovne info</w:t>
       </w:r>
       <w:r>
         <w:rPr>
@@ -18187,10 +18629,10 @@
           <w:szCs w:val="24"/>
         </w:rPr>
         <w:drawing>
-          <wp:inline distT="0" distB="0" distL="0" distR="0" wp14:anchorId="1F3B2302" wp14:editId="32DF1C6E">
-            <wp:extent cx="7371715" cy="6715125"/>
-            <wp:effectExtent l="0" t="0" r="635" b="9525"/>
-            <wp:docPr id="30" name="Picture 30"/>
+          <wp:inline distT="0" distB="0" distL="0" distR="0" wp14:anchorId="2662608D" wp14:editId="579E1F23">
+            <wp:extent cx="7381875" cy="5781675"/>
+            <wp:effectExtent l="0" t="0" r="9525" b="9525"/>
+            <wp:docPr id="8" name="Picture 8" descr="A screenshot of a cell phone&#10;&#10;Description generated with very high confidence"/>
             <wp:cNvGraphicFramePr>
               <a:graphicFrameLocks xmlns:a="http://schemas.openxmlformats.org/drawingml/2006/main" noChangeAspect="1"/>
             </wp:cNvGraphicFramePr>
@@ -18198,11 +18640,11 @@
               <a:graphicData uri="http://schemas.openxmlformats.org/drawingml/2006/picture">
                 <pic:pic xmlns:pic="http://schemas.openxmlformats.org/drawingml/2006/picture">
                   <pic:nvPicPr>
-                    <pic:cNvPr id="30" name="Class Diagram.png"/>
+                    <pic:cNvPr id="8" name="Class Diagram0.png"/>
                     <pic:cNvPicPr/>
                   </pic:nvPicPr>
                   <pic:blipFill>
-                    <a:blip r:embed="rId23">
+                    <a:blip r:embed="rId23" cstate="print">
                       <a:extLst>
                         <a:ext uri="{28A0092B-C50C-407E-A947-70E740481C1C}">
                           <a14:useLocalDpi xmlns:a14="http://schemas.microsoft.com/office/drawing/2010/main" val="0"/>
@@ -18216,7 +18658,7 @@
                   <pic:spPr>
                     <a:xfrm>
                       <a:off x="0" y="0"/>
-                      <a:ext cx="7387382" cy="6729397"/>
+                      <a:ext cx="7381875" cy="5781675"/>
                     </a:xfrm>
                     <a:prstGeom prst="rect">
                       <a:avLst/>
@@ -18424,6 +18866,10 @@
     </w:p>
     <w:p/>
     <w:p/>
+    <w:p/>
+    <w:p/>
+    <w:p/>
+    <w:p/>
     <w:p>
       <w:pPr>
         <w:pStyle w:val="Heading2"/>
@@ -18433,7 +18879,7 @@
           <w:color w:val="auto"/>
         </w:rPr>
       </w:pPr>
-      <w:bookmarkStart w:id="9" w:name="_Toc498713061"/>
+      <w:bookmarkStart w:id="10" w:name="_Toc498713061"/>
       <w:r>
         <w:rPr>
           <w:rFonts w:ascii="Arial" w:hAnsi="Arial" w:cs="Arial"/>
@@ -18442,7 +18888,7 @@
         </w:rPr>
         <w:t>Dijagram objekta</w:t>
       </w:r>
-      <w:bookmarkEnd w:id="9"/>
+      <w:bookmarkEnd w:id="10"/>
     </w:p>
     <w:p>
       <w:pPr>
@@ -18719,7 +19165,7 @@
           <w:color w:val="auto"/>
         </w:rPr>
       </w:pPr>
-      <w:bookmarkStart w:id="10" w:name="_Toc498713062"/>
+      <w:bookmarkStart w:id="11" w:name="_Toc498713062"/>
       <w:r>
         <w:rPr>
           <w:rFonts w:ascii="Arial" w:hAnsi="Arial" w:cs="Arial"/>
@@ -18729,7 +19175,7 @@
         <w:lastRenderedPageBreak/>
         <w:t>Ostali UML dijagrami</w:t>
       </w:r>
-      <w:bookmarkEnd w:id="10"/>
+      <w:bookmarkEnd w:id="11"/>
     </w:p>
     <w:p/>
     <w:p/>
@@ -18772,7 +19218,7 @@
           <w:szCs w:val="28"/>
         </w:rPr>
       </w:pPr>
-      <w:bookmarkStart w:id="11" w:name="_Toc498713063"/>
+      <w:bookmarkStart w:id="12" w:name="_Toc498713063"/>
       <w:r>
         <w:rPr>
           <w:rFonts w:ascii="Arial" w:hAnsi="Arial" w:cs="Arial"/>
@@ -18784,7 +19230,7 @@
         <w:lastRenderedPageBreak/>
         <w:t>Implementacija i korisničko sučelje</w:t>
       </w:r>
-      <w:bookmarkEnd w:id="11"/>
+      <w:bookmarkEnd w:id="12"/>
     </w:p>
     <w:p/>
     <w:p/>
@@ -18801,7 +19247,7 @@
           <w:color w:val="auto"/>
         </w:rPr>
       </w:pPr>
-      <w:bookmarkStart w:id="12" w:name="_Toc498713064"/>
+      <w:bookmarkStart w:id="13" w:name="_Toc498713064"/>
       <w:r>
         <w:rPr>
           <w:rFonts w:ascii="Arial" w:hAnsi="Arial" w:cs="Arial"/>
@@ -18810,7 +19256,7 @@
         </w:rPr>
         <w:t>Dijagram razmještaja</w:t>
       </w:r>
-      <w:bookmarkEnd w:id="12"/>
+      <w:bookmarkEnd w:id="13"/>
     </w:p>
     <w:p/>
     <w:p/>
@@ -18827,7 +19273,7 @@
           <w:color w:val="auto"/>
         </w:rPr>
       </w:pPr>
-      <w:bookmarkStart w:id="13" w:name="_Toc498713065"/>
+      <w:bookmarkStart w:id="14" w:name="_Toc498713065"/>
       <w:r>
         <w:rPr>
           <w:rFonts w:ascii="Arial" w:hAnsi="Arial" w:cs="Arial"/>
@@ -18836,7 +19282,7 @@
         </w:rPr>
         <w:t>Korištene tehnologije i alati</w:t>
       </w:r>
-      <w:bookmarkEnd w:id="13"/>
+      <w:bookmarkEnd w:id="14"/>
     </w:p>
     <w:p/>
     <w:p/>
@@ -18850,7 +19296,7 @@
           <w:color w:val="auto"/>
         </w:rPr>
       </w:pPr>
-      <w:bookmarkStart w:id="14" w:name="_Toc498713066"/>
+      <w:bookmarkStart w:id="15" w:name="_Toc498713066"/>
       <w:r>
         <w:rPr>
           <w:rFonts w:ascii="Arial" w:hAnsi="Arial" w:cs="Arial"/>
@@ -18859,7 +19305,7 @@
         </w:rPr>
         <w:t>Isječak programskog koda vezan za temeljnu funkcionalnost</w:t>
       </w:r>
-      <w:bookmarkEnd w:id="14"/>
+      <w:bookmarkEnd w:id="15"/>
     </w:p>
     <w:p/>
     <w:p/>
@@ -18873,7 +19319,7 @@
           <w:color w:val="auto"/>
         </w:rPr>
       </w:pPr>
-      <w:bookmarkStart w:id="15" w:name="_Toc498713067"/>
+      <w:bookmarkStart w:id="16" w:name="_Toc498713067"/>
       <w:r>
         <w:rPr>
           <w:rFonts w:ascii="Arial" w:hAnsi="Arial" w:cs="Arial"/>
@@ -18882,7 +19328,7 @@
         </w:rPr>
         <w:t>Ispitivanje programskog rješenja</w:t>
       </w:r>
-      <w:bookmarkEnd w:id="15"/>
+      <w:bookmarkEnd w:id="16"/>
     </w:p>
     <w:p/>
     <w:p/>
@@ -18895,7 +19341,7 @@
           <w:color w:val="auto"/>
         </w:rPr>
       </w:pPr>
-      <w:bookmarkStart w:id="16" w:name="_Toc498713068"/>
+      <w:bookmarkStart w:id="17" w:name="_Toc498713068"/>
       <w:r>
         <w:rPr>
           <w:rFonts w:ascii="Arial" w:hAnsi="Arial" w:cs="Arial"/>
@@ -18904,7 +19350,7 @@
         </w:rPr>
         <w:t>Upute za instalaciju</w:t>
       </w:r>
-      <w:bookmarkEnd w:id="16"/>
+      <w:bookmarkEnd w:id="17"/>
     </w:p>
     <w:p/>
     <w:p/>
@@ -18918,7 +19364,7 @@
           <w:color w:val="auto"/>
         </w:rPr>
       </w:pPr>
-      <w:bookmarkStart w:id="17" w:name="_Toc498713069"/>
+      <w:bookmarkStart w:id="18" w:name="_Toc498713069"/>
       <w:r>
         <w:rPr>
           <w:rFonts w:ascii="Arial" w:hAnsi="Arial" w:cs="Arial"/>
@@ -18927,7 +19373,7 @@
         </w:rPr>
         <w:t>Korisničke upute</w:t>
       </w:r>
-      <w:bookmarkEnd w:id="17"/>
+      <w:bookmarkEnd w:id="18"/>
     </w:p>
     <w:p/>
     <w:p/>
@@ -18942,7 +19388,7 @@
           <w:szCs w:val="28"/>
         </w:rPr>
       </w:pPr>
-      <w:bookmarkStart w:id="18" w:name="_Toc498713070"/>
+      <w:bookmarkStart w:id="19" w:name="_Toc498713070"/>
       <w:r>
         <w:rPr>
           <w:rFonts w:ascii="Arial" w:hAnsi="Arial" w:cs="Arial"/>
@@ -18954,7 +19400,7 @@
         <w:lastRenderedPageBreak/>
         <w:t>Zaključak i budući rad</w:t>
       </w:r>
-      <w:bookmarkEnd w:id="18"/>
+      <w:bookmarkEnd w:id="19"/>
     </w:p>
     <w:p>
       <w:pPr>
@@ -19119,7 +19565,7 @@
           <w:szCs w:val="28"/>
         </w:rPr>
       </w:pPr>
-      <w:bookmarkStart w:id="19" w:name="_Toc498713071"/>
+      <w:bookmarkStart w:id="20" w:name="_Toc498713071"/>
       <w:r>
         <w:rPr>
           <w:rFonts w:ascii="Arial" w:hAnsi="Arial" w:cs="Arial"/>
@@ -19140,7 +19586,7 @@
         </w:rPr>
         <w:t>e</w:t>
       </w:r>
-      <w:bookmarkEnd w:id="19"/>
+      <w:bookmarkEnd w:id="20"/>
     </w:p>
     <w:p/>
     <w:p>
@@ -19444,7 +19890,7 @@
           <w:szCs w:val="28"/>
         </w:rPr>
       </w:pPr>
-      <w:bookmarkStart w:id="20" w:name="_Toc498713072"/>
+      <w:bookmarkStart w:id="21" w:name="_Toc498713072"/>
       <w:r>
         <w:rPr>
           <w:rFonts w:ascii="Arial" w:hAnsi="Arial" w:cs="Arial"/>
@@ -19455,7 +19901,7 @@
         </w:rPr>
         <w:t>Dodatak A: Indeks (slika, dijagrama, tablica, ispisa koda)</w:t>
       </w:r>
-      <w:bookmarkEnd w:id="20"/>
+      <w:bookmarkEnd w:id="21"/>
     </w:p>
     <w:p/>
     <w:p>
@@ -19958,7 +20404,7 @@
           <w:szCs w:val="28"/>
         </w:rPr>
       </w:pPr>
-      <w:bookmarkStart w:id="21" w:name="_Toc498713073"/>
+      <w:bookmarkStart w:id="22" w:name="_Toc498713073"/>
       <w:r>
         <w:rPr>
           <w:rFonts w:ascii="Arial" w:hAnsi="Arial" w:cs="Arial"/>
@@ -19969,7 +20415,7 @@
         </w:rPr>
         <w:t>Dodatak B: Dnevnik sastajanja</w:t>
       </w:r>
-      <w:bookmarkEnd w:id="21"/>
+      <w:bookmarkEnd w:id="22"/>
     </w:p>
     <w:p>
       <w:r>
@@ -20284,7 +20730,7 @@
           <w:szCs w:val="28"/>
         </w:rPr>
       </w:pPr>
-      <w:bookmarkStart w:id="22" w:name="_Toc498713074"/>
+      <w:bookmarkStart w:id="23" w:name="_Toc498713074"/>
       <w:r>
         <w:rPr>
           <w:rFonts w:ascii="Arial" w:hAnsi="Arial" w:cs="Arial"/>
@@ -20295,7 +20741,7 @@
         </w:rPr>
         <w:t>Dodatak C: Prikaz aktivnosti grupe</w:t>
       </w:r>
-      <w:bookmarkEnd w:id="22"/>
+      <w:bookmarkEnd w:id="23"/>
     </w:p>
     <w:p/>
     <w:tbl>
@@ -21771,9 +22217,7 @@
           <w:szCs w:val="28"/>
         </w:rPr>
       </w:pPr>
-      <w:bookmarkStart w:id="23" w:name="_Toc498713075"/>
-      <w:bookmarkStart w:id="24" w:name="_GoBack"/>
-      <w:bookmarkEnd w:id="24"/>
+      <w:bookmarkStart w:id="24" w:name="_Toc498713075"/>
     </w:p>
     <w:p>
       <w:pPr>
@@ -21801,15 +22245,33 @@
         </w:rPr>
         <w:t>Dodatak D: Plan rada/Pregled rada i stanje ostvarenja</w:t>
       </w:r>
-      <w:bookmarkEnd w:id="23"/>
+      <w:bookmarkEnd w:id="24"/>
     </w:p>
     <w:p/>
+    <w:p>
+      <w:pPr>
+        <w:rPr>
+          <w:rFonts w:ascii="Arial" w:hAnsi="Arial" w:cs="Arial"/>
+          <w:sz w:val="24"/>
+          <w:szCs w:val="24"/>
+        </w:rPr>
+      </w:pPr>
+      <w:r>
+        <w:rPr>
+          <w:rFonts w:ascii="Arial" w:hAnsi="Arial" w:cs="Arial"/>
+          <w:sz w:val="24"/>
+          <w:szCs w:val="24"/>
+        </w:rPr>
+        <w:tab/>
+        <w:t xml:space="preserve">Ostvareno u rev.1 : </w:t>
+      </w:r>
+    </w:p>
     <w:p>
       <w:pPr>
         <w:pStyle w:val="ListParagraph"/>
         <w:numPr>
           <w:ilvl w:val="0"/>
-          <w:numId w:val="30"/>
+          <w:numId w:val="31"/>
         </w:numPr>
         <w:rPr>
           <w:rFonts w:ascii="Arial" w:hAnsi="Arial" w:cs="Arial"/>
@@ -21823,7 +22285,7 @@
           <w:sz w:val="24"/>
           <w:szCs w:val="24"/>
         </w:rPr>
-        <w:t>Podjela posla</w:t>
+        <w:t xml:space="preserve">Opis projektnog zadatka </w:t>
       </w:r>
     </w:p>
     <w:p>
@@ -21831,7 +22293,7 @@
         <w:pStyle w:val="ListParagraph"/>
         <w:numPr>
           <w:ilvl w:val="0"/>
-          <w:numId w:val="30"/>
+          <w:numId w:val="31"/>
         </w:numPr>
         <w:rPr>
           <w:rFonts w:ascii="Arial" w:hAnsi="Arial" w:cs="Arial"/>
@@ -21845,7 +22307,7 @@
           <w:sz w:val="24"/>
           <w:szCs w:val="24"/>
         </w:rPr>
-        <w:t>Implementacija programskog rješenja</w:t>
+        <w:t xml:space="preserve">Funkcionalni zahtjevi </w:t>
       </w:r>
     </w:p>
     <w:p>
@@ -21853,7 +22315,7 @@
         <w:pStyle w:val="ListParagraph"/>
         <w:numPr>
           <w:ilvl w:val="0"/>
-          <w:numId w:val="30"/>
+          <w:numId w:val="31"/>
         </w:numPr>
         <w:rPr>
           <w:rFonts w:ascii="Arial" w:hAnsi="Arial" w:cs="Arial"/>
@@ -21867,7 +22329,99 @@
           <w:sz w:val="24"/>
           <w:szCs w:val="24"/>
         </w:rPr>
-        <w:t>Pisanje dokumentacije</w:t>
+        <w:t xml:space="preserve">Ostali zahtjevi </w:t>
+      </w:r>
+    </w:p>
+    <w:p>
+      <w:pPr>
+        <w:pStyle w:val="ListParagraph"/>
+        <w:numPr>
+          <w:ilvl w:val="0"/>
+          <w:numId w:val="31"/>
+        </w:numPr>
+        <w:rPr>
+          <w:rFonts w:ascii="Arial" w:hAnsi="Arial" w:cs="Arial"/>
+          <w:sz w:val="24"/>
+          <w:szCs w:val="24"/>
+        </w:rPr>
+      </w:pPr>
+      <w:r>
+        <w:rPr>
+          <w:rFonts w:ascii="Arial" w:hAnsi="Arial" w:cs="Arial"/>
+          <w:sz w:val="24"/>
+          <w:szCs w:val="24"/>
+        </w:rPr>
+        <w:t>Arhitektura i dizajn sustava</w:t>
+      </w:r>
+    </w:p>
+    <w:p>
+      <w:pPr>
+        <w:rPr>
+          <w:rFonts w:ascii="Arial" w:hAnsi="Arial" w:cs="Arial"/>
+          <w:sz w:val="24"/>
+          <w:szCs w:val="24"/>
+        </w:rPr>
+      </w:pPr>
+      <w:r>
+        <w:rPr>
+          <w:rFonts w:ascii="Arial" w:hAnsi="Arial" w:cs="Arial"/>
+          <w:sz w:val="24"/>
+          <w:szCs w:val="24"/>
+        </w:rPr>
+        <w:t xml:space="preserve"> </w:t>
+      </w:r>
+      <w:r>
+        <w:rPr>
+          <w:rFonts w:ascii="Arial" w:hAnsi="Arial" w:cs="Arial"/>
+          <w:sz w:val="24"/>
+          <w:szCs w:val="24"/>
+        </w:rPr>
+        <w:tab/>
+        <w:t xml:space="preserve">Plan rada za rev.2 je implementacija web aplikacije za praćenje napretka u MMO igri uz svu popratnu dokumentaciju </w:t>
+      </w:r>
+    </w:p>
+    <w:p>
+      <w:pPr>
+        <w:rPr>
+          <w:rFonts w:ascii="Arial" w:hAnsi="Arial" w:cs="Arial"/>
+          <w:sz w:val="24"/>
+          <w:szCs w:val="24"/>
+        </w:rPr>
+      </w:pPr>
+      <w:r>
+        <w:rPr>
+          <w:rFonts w:ascii="Arial" w:hAnsi="Arial" w:cs="Arial"/>
+          <w:sz w:val="24"/>
+          <w:szCs w:val="24"/>
+        </w:rPr>
+        <w:tab/>
+      </w:r>
+      <w:r>
+        <w:rPr>
+          <w:rFonts w:ascii="Arial" w:hAnsi="Arial" w:cs="Arial"/>
+          <w:sz w:val="24"/>
+          <w:szCs w:val="24"/>
+        </w:rPr>
+        <w:tab/>
+      </w:r>
+    </w:p>
+    <w:p>
+      <w:pPr>
+        <w:pStyle w:val="ListParagraph"/>
+        <w:ind w:left="2130"/>
+        <w:rPr>
+          <w:rFonts w:ascii="Arial" w:hAnsi="Arial" w:cs="Arial"/>
+          <w:sz w:val="24"/>
+          <w:szCs w:val="24"/>
+        </w:rPr>
+      </w:pPr>
+      <w:r>
+        <w:rPr>
+          <w:rFonts w:ascii="Arial" w:hAnsi="Arial" w:cs="Arial"/>
+          <w:sz w:val="24"/>
+          <w:szCs w:val="24"/>
+        </w:rPr>
+        <w:t xml:space="preserve"> </w:t>
       </w:r>
     </w:p>
     <w:p>
@@ -21947,7 +22501,6 @@
         <w:docPartUnique/>
       </w:docPartObj>
     </w:sdtPr>
-    <w:sdtEndPr/>
     <w:sdtContent>
       <w:sdt>
         <w:sdtPr>
@@ -21957,7 +22510,6 @@
             <w:docPartUnique/>
           </w:docPartObj>
         </w:sdtPr>
-        <w:sdtEndPr/>
         <w:sdtContent>
           <w:p>
             <w:pPr>
@@ -22089,7 +22641,7 @@
                 <w:bCs/>
                 <w:noProof/>
               </w:rPr>
-              <w:t>42</w:t>
+              <w:t>33</w:t>
             </w:r>
             <w:r>
               <w:rPr>
@@ -24028,6 +24580,119 @@
     </w:lvl>
   </w:abstractNum>
   <w:abstractNum w:abstractNumId="17" w15:restartNumberingAfterBreak="0">
+    <w:nsid w:val="57F1051A"/>
+    <w:multiLevelType w:val="hybridMultilevel"/>
+    <w:tmpl w:val="ACB63802"/>
+    <w:lvl w:ilvl="0" w:tplc="041A0001">
+      <w:start w:val="1"/>
+      <w:numFmt w:val="bullet"/>
+      <w:lvlText w:val=""/>
+      <w:lvlJc w:val="left"/>
+      <w:pPr>
+        <w:ind w:left="2130" w:hanging="360"/>
+      </w:pPr>
+      <w:rPr>
+        <w:rFonts w:ascii="Symbol" w:hAnsi="Symbol" w:hint="default"/>
+      </w:rPr>
+    </w:lvl>
+    <w:lvl w:ilvl="1" w:tplc="041A0003" w:tentative="1">
+      <w:start w:val="1"/>
+      <w:numFmt w:val="bullet"/>
+      <w:lvlText w:val="o"/>
+      <w:lvlJc w:val="left"/>
+      <w:pPr>
+        <w:ind w:left="2850" w:hanging="360"/>
+      </w:pPr>
+      <w:rPr>
+        <w:rFonts w:ascii="Courier New" w:hAnsi="Courier New" w:cs="Courier New" w:hint="default"/>
+      </w:rPr>
+    </w:lvl>
+    <w:lvl w:ilvl="2" w:tplc="041A0005" w:tentative="1">
+      <w:start w:val="1"/>
+      <w:numFmt w:val="bullet"/>
+      <w:lvlText w:val=""/>
+      <w:lvlJc w:val="left"/>
+      <w:pPr>
+        <w:ind w:left="3570" w:hanging="360"/>
+      </w:pPr>
+      <w:rPr>
+        <w:rFonts w:ascii="Wingdings" w:hAnsi="Wingdings" w:hint="default"/>
+      </w:rPr>
+    </w:lvl>
+    <w:lvl w:ilvl="3" w:tplc="041A0001" w:tentative="1">
+      <w:start w:val="1"/>
+      <w:numFmt w:val="bullet"/>
+      <w:lvlText w:val=""/>
+      <w:lvlJc w:val="left"/>
+      <w:pPr>
+        <w:ind w:left="4290" w:hanging="360"/>
+      </w:pPr>
+      <w:rPr>
+        <w:rFonts w:ascii="Symbol" w:hAnsi="Symbol" w:hint="default"/>
+      </w:rPr>
+    </w:lvl>
+    <w:lvl w:ilvl="4" w:tplc="041A0003" w:tentative="1">
+      <w:start w:val="1"/>
+      <w:numFmt w:val="bullet"/>
+      <w:lvlText w:val="o"/>
+      <w:lvlJc w:val="left"/>
+      <w:pPr>
+        <w:ind w:left="5010" w:hanging="360"/>
+      </w:pPr>
+      <w:rPr>
+        <w:rFonts w:ascii="Courier New" w:hAnsi="Courier New" w:cs="Courier New" w:hint="default"/>
+      </w:rPr>
+    </w:lvl>
+    <w:lvl w:ilvl="5" w:tplc="041A0005" w:tentative="1">
+      <w:start w:val="1"/>
+      <w:numFmt w:val="bullet"/>
+      <w:lvlText w:val=""/>
+      <w:lvlJc w:val="left"/>
+      <w:pPr>
+        <w:ind w:left="5730" w:hanging="360"/>
+      </w:pPr>
+      <w:rPr>
+        <w:rFonts w:ascii="Wingdings" w:hAnsi="Wingdings" w:hint="default"/>
+      </w:rPr>
+    </w:lvl>
+    <w:lvl w:ilvl="6" w:tplc="041A0001" w:tentative="1">
+      <w:start w:val="1"/>
+      <w:numFmt w:val="bullet"/>
+      <w:lvlText w:val=""/>
+      <w:lvlJc w:val="left"/>
+      <w:pPr>
+        <w:ind w:left="6450" w:hanging="360"/>
+      </w:pPr>
+      <w:rPr>
+        <w:rFonts w:ascii="Symbol" w:hAnsi="Symbol" w:hint="default"/>
+      </w:rPr>
+    </w:lvl>
+    <w:lvl w:ilvl="7" w:tplc="041A0003" w:tentative="1">
+      <w:start w:val="1"/>
+      <w:numFmt w:val="bullet"/>
+      <w:lvlText w:val="o"/>
+      <w:lvlJc w:val="left"/>
+      <w:pPr>
+        <w:ind w:left="7170" w:hanging="360"/>
+      </w:pPr>
+      <w:rPr>
+        <w:rFonts w:ascii="Courier New" w:hAnsi="Courier New" w:cs="Courier New" w:hint="default"/>
+      </w:rPr>
+    </w:lvl>
+    <w:lvl w:ilvl="8" w:tplc="041A0005" w:tentative="1">
+      <w:start w:val="1"/>
+      <w:numFmt w:val="bullet"/>
+      <w:lvlText w:val=""/>
+      <w:lvlJc w:val="left"/>
+      <w:pPr>
+        <w:ind w:left="7890" w:hanging="360"/>
+      </w:pPr>
+      <w:rPr>
+        <w:rFonts w:ascii="Wingdings" w:hAnsi="Wingdings" w:hint="default"/>
+      </w:rPr>
+    </w:lvl>
+  </w:abstractNum>
+  <w:abstractNum w:abstractNumId="18" w15:restartNumberingAfterBreak="0">
     <w:nsid w:val="5C933CBA"/>
     <w:multiLevelType w:val="hybridMultilevel"/>
     <w:tmpl w:val="AAD89864"/>
@@ -24113,7 +24778,7 @@
       </w:pPr>
     </w:lvl>
   </w:abstractNum>
-  <w:abstractNum w:abstractNumId="18" w15:restartNumberingAfterBreak="0">
+  <w:abstractNum w:abstractNumId="19" w15:restartNumberingAfterBreak="0">
     <w:nsid w:val="66D67F01"/>
     <w:multiLevelType w:val="hybridMultilevel"/>
     <w:tmpl w:val="DAF455A4"/>
@@ -24226,7 +24891,7 @@
       </w:rPr>
     </w:lvl>
   </w:abstractNum>
-  <w:abstractNum w:abstractNumId="19" w15:restartNumberingAfterBreak="0">
+  <w:abstractNum w:abstractNumId="20" w15:restartNumberingAfterBreak="0">
     <w:nsid w:val="691C1D77"/>
     <w:multiLevelType w:val="hybridMultilevel"/>
     <w:tmpl w:val="89841CEC"/>
@@ -24339,7 +25004,7 @@
       </w:rPr>
     </w:lvl>
   </w:abstractNum>
-  <w:abstractNum w:abstractNumId="20" w15:restartNumberingAfterBreak="0">
+  <w:abstractNum w:abstractNumId="21" w15:restartNumberingAfterBreak="0">
     <w:nsid w:val="6F6723BB"/>
     <w:multiLevelType w:val="hybridMultilevel"/>
     <w:tmpl w:val="F35C92C8"/>
@@ -24452,7 +25117,7 @@
       </w:rPr>
     </w:lvl>
   </w:abstractNum>
-  <w:abstractNum w:abstractNumId="21" w15:restartNumberingAfterBreak="0">
+  <w:abstractNum w:abstractNumId="22" w15:restartNumberingAfterBreak="0">
     <w:nsid w:val="706D43BB"/>
     <w:multiLevelType w:val="hybridMultilevel"/>
     <w:tmpl w:val="20388FE2"/>
@@ -24565,7 +25230,7 @@
       </w:rPr>
     </w:lvl>
   </w:abstractNum>
-  <w:abstractNum w:abstractNumId="22" w15:restartNumberingAfterBreak="0">
+  <w:abstractNum w:abstractNumId="23" w15:restartNumberingAfterBreak="0">
     <w:nsid w:val="730A2948"/>
     <w:multiLevelType w:val="hybridMultilevel"/>
     <w:tmpl w:val="0B32C7D2"/>
@@ -24655,7 +25320,7 @@
       </w:pPr>
     </w:lvl>
   </w:abstractNum>
-  <w:abstractNum w:abstractNumId="23" w15:restartNumberingAfterBreak="0">
+  <w:abstractNum w:abstractNumId="24" w15:restartNumberingAfterBreak="0">
     <w:nsid w:val="75B31C08"/>
     <w:multiLevelType w:val="hybridMultilevel"/>
     <w:tmpl w:val="37181E0A"/>
@@ -24768,7 +25433,7 @@
       </w:rPr>
     </w:lvl>
   </w:abstractNum>
-  <w:abstractNum w:abstractNumId="24" w15:restartNumberingAfterBreak="0">
+  <w:abstractNum w:abstractNumId="25" w15:restartNumberingAfterBreak="0">
     <w:nsid w:val="79533BFD"/>
     <w:multiLevelType w:val="multilevel"/>
     <w:tmpl w:val="041A001D"/>
@@ -24857,7 +25522,7 @@
       </w:pPr>
     </w:lvl>
   </w:abstractNum>
-  <w:abstractNum w:abstractNumId="25" w15:restartNumberingAfterBreak="0">
+  <w:abstractNum w:abstractNumId="26" w15:restartNumberingAfterBreak="0">
     <w:nsid w:val="7B251418"/>
     <w:multiLevelType w:val="hybridMultilevel"/>
     <w:tmpl w:val="26C4A232"/>
@@ -24946,7 +25611,7 @@
       </w:pPr>
     </w:lvl>
   </w:abstractNum>
-  <w:abstractNum w:abstractNumId="26" w15:restartNumberingAfterBreak="0">
+  <w:abstractNum w:abstractNumId="27" w15:restartNumberingAfterBreak="0">
     <w:nsid w:val="7CA179F2"/>
     <w:multiLevelType w:val="hybridMultilevel"/>
     <w:tmpl w:val="2E64293C"/>
@@ -25063,7 +25728,7 @@
     <w:abstractNumId w:val="5"/>
   </w:num>
   <w:num w:numId="2">
-    <w:abstractNumId w:val="17"/>
+    <w:abstractNumId w:val="18"/>
   </w:num>
   <w:num w:numId="3">
     <w:abstractNumId w:val="15"/>
@@ -25075,7 +25740,7 @@
     <w:abstractNumId w:val="10"/>
   </w:num>
   <w:num w:numId="6">
-    <w:abstractNumId w:val="24"/>
+    <w:abstractNumId w:val="25"/>
   </w:num>
   <w:num w:numId="7">
     <w:abstractNumId w:val="6"/>
@@ -25084,22 +25749,22 @@
     <w:abstractNumId w:val="4"/>
   </w:num>
   <w:num w:numId="9">
-    <w:abstractNumId w:val="18"/>
+    <w:abstractNumId w:val="19"/>
   </w:num>
   <w:num w:numId="10">
-    <w:abstractNumId w:val="21"/>
+    <w:abstractNumId w:val="22"/>
   </w:num>
   <w:num w:numId="11">
     <w:abstractNumId w:val="13"/>
   </w:num>
   <w:num w:numId="12">
-    <w:abstractNumId w:val="22"/>
+    <w:abstractNumId w:val="23"/>
   </w:num>
   <w:num w:numId="13">
     <w:abstractNumId w:val="14"/>
   </w:num>
   <w:num w:numId="14">
-    <w:abstractNumId w:val="23"/>
+    <w:abstractNumId w:val="24"/>
   </w:num>
   <w:num w:numId="15">
     <w:abstractNumId w:val="8"/>
@@ -25108,7 +25773,7 @@
     <w:abstractNumId w:val="0"/>
   </w:num>
   <w:num w:numId="17">
-    <w:abstractNumId w:val="19"/>
+    <w:abstractNumId w:val="20"/>
   </w:num>
   <w:num w:numId="18">
     <w:abstractNumId w:val="3"/>
@@ -25186,13 +25851,13 @@
     </w:lvlOverride>
   </w:num>
   <w:num w:numId="25">
-    <w:abstractNumId w:val="20"/>
+    <w:abstractNumId w:val="21"/>
   </w:num>
   <w:num w:numId="26">
     <w:abstractNumId w:val="16"/>
   </w:num>
   <w:num w:numId="27">
-    <w:abstractNumId w:val="25"/>
+    <w:abstractNumId w:val="26"/>
   </w:num>
   <w:num w:numId="28">
     <w:abstractNumId w:val="1"/>
@@ -25201,7 +25866,10 @@
     <w:abstractNumId w:val="2"/>
   </w:num>
   <w:num w:numId="30">
-    <w:abstractNumId w:val="26"/>
+    <w:abstractNumId w:val="27"/>
+  </w:num>
+  <w:num w:numId="31">
+    <w:abstractNumId w:val="17"/>
   </w:num>
 </w:numbering>
 </file>
@@ -26474,7 +27142,7 @@
 </file>
 
 <file path=customXml/itemProps1.xml><?xml version="1.0" encoding="utf-8"?>
-<ds:datastoreItem xmlns:ds="http://schemas.openxmlformats.org/officeDocument/2006/customXml" ds:itemID="{0EF804AB-3A72-41C6-BC4B-D6B38C1A3A9B}">
+<ds:datastoreItem xmlns:ds="http://schemas.openxmlformats.org/officeDocument/2006/customXml" ds:itemID="{94AE14A2-E58A-41D9-A8B4-597110C29176}">
   <ds:schemaRefs>
     <ds:schemaRef ds:uri="http://schemas.openxmlformats.org/officeDocument/2006/bibliography"/>
   </ds:schemaRefs>

</xml_diff>